<commit_message>
Move axis to separate file
</commit_message>
<xml_diff>
--- a/Sound Lab Programing Guide/Modules Documentation/DUETTO CORE GUIDE.docx
+++ b/Sound Lab Programing Guide/Modules Documentation/DUETTO CORE GUIDE.docx
@@ -864,7 +864,25 @@
           <w:sz w:val="22"/>
           <w:szCs w:val="22"/>
         </w:rPr>
-        <w:t xml:space="preserve"> (integer) // el </w:t>
+        <w:t xml:space="preserve"> (</w:t>
+      </w:r>
+      <w:proofErr w:type="spellStart"/>
+      <w:r>
+        <w:rPr>
+          <w:rFonts w:eastAsiaTheme="minorHAnsi"/>
+          <w:sz w:val="22"/>
+          <w:szCs w:val="22"/>
+        </w:rPr>
+        <w:t>integer</w:t>
+      </w:r>
+      <w:proofErr w:type="spellEnd"/>
+      <w:r>
+        <w:rPr>
+          <w:rFonts w:eastAsiaTheme="minorHAnsi"/>
+          <w:sz w:val="22"/>
+          <w:szCs w:val="22"/>
+        </w:rPr>
+        <w:t xml:space="preserve">) // el </w:t>
       </w:r>
       <w:proofErr w:type="spellStart"/>
       <w:r>
@@ -938,7 +956,25 @@
           <w:sz w:val="22"/>
           <w:szCs w:val="22"/>
         </w:rPr>
-        <w:t xml:space="preserve"> (integer) // la profundidad de bits en los datos de la señal</w:t>
+        <w:t xml:space="preserve"> (</w:t>
+      </w:r>
+      <w:proofErr w:type="spellStart"/>
+      <w:r>
+        <w:rPr>
+          <w:rFonts w:eastAsiaTheme="minorHAnsi"/>
+          <w:sz w:val="22"/>
+          <w:szCs w:val="22"/>
+        </w:rPr>
+        <w:t>integer</w:t>
+      </w:r>
+      <w:proofErr w:type="spellEnd"/>
+      <w:r>
+        <w:rPr>
+          <w:rFonts w:eastAsiaTheme="minorHAnsi"/>
+          <w:sz w:val="22"/>
+          <w:szCs w:val="22"/>
+        </w:rPr>
+        <w:t>) // la profundidad de bits en los datos de la señal</w:t>
       </w:r>
     </w:p>
     <w:p>
@@ -976,7 +1012,25 @@
           <w:sz w:val="22"/>
           <w:szCs w:val="22"/>
         </w:rPr>
-        <w:t xml:space="preserve"> (integer) </w:t>
+        <w:t xml:space="preserve"> (</w:t>
+      </w:r>
+      <w:proofErr w:type="spellStart"/>
+      <w:r>
+        <w:rPr>
+          <w:rFonts w:eastAsiaTheme="minorHAnsi"/>
+          <w:sz w:val="22"/>
+          <w:szCs w:val="22"/>
+        </w:rPr>
+        <w:t>integer</w:t>
+      </w:r>
+      <w:proofErr w:type="spellEnd"/>
+      <w:r>
+        <w:rPr>
+          <w:rFonts w:eastAsiaTheme="minorHAnsi"/>
+          <w:sz w:val="22"/>
+          <w:szCs w:val="22"/>
+        </w:rPr>
+        <w:t xml:space="preserve">) </w:t>
       </w:r>
       <w:r>
         <w:rPr>
@@ -1030,7 +1084,25 @@
           <w:sz w:val="22"/>
           <w:szCs w:val="22"/>
         </w:rPr>
-        <w:t xml:space="preserve"> (enum) </w:t>
+        <w:t xml:space="preserve"> (</w:t>
+      </w:r>
+      <w:proofErr w:type="spellStart"/>
+      <w:r>
+        <w:rPr>
+          <w:rFonts w:eastAsiaTheme="minorHAnsi"/>
+          <w:sz w:val="22"/>
+          <w:szCs w:val="22"/>
+        </w:rPr>
+        <w:t>enum</w:t>
+      </w:r>
+      <w:proofErr w:type="spellEnd"/>
+      <w:r>
+        <w:rPr>
+          <w:rFonts w:eastAsiaTheme="minorHAnsi"/>
+          <w:sz w:val="22"/>
+          <w:szCs w:val="22"/>
+        </w:rPr>
+        <w:t xml:space="preserve">) </w:t>
       </w:r>
       <w:r>
         <w:rPr>
@@ -1438,7 +1510,15 @@
       </w:r>
       <w:proofErr w:type="spellEnd"/>
       <w:r>
-        <w:t>(integer)</w:t>
+        <w:t>(</w:t>
+      </w:r>
+      <w:proofErr w:type="spellStart"/>
+      <w:r>
+        <w:t>integer</w:t>
+      </w:r>
+      <w:proofErr w:type="spellEnd"/>
+      <w:r>
+        <w:t>)</w:t>
       </w:r>
       <w:r>
         <w:t xml:space="preserve">, </w:t>
@@ -1763,7 +1843,15 @@
       </w:r>
       <w:proofErr w:type="spellEnd"/>
       <w:r>
-        <w:t xml:space="preserve">(integer) ) genera ruido blanco en la señal a partir del índice </w:t>
+        <w:t>(</w:t>
+      </w:r>
+      <w:proofErr w:type="spellStart"/>
+      <w:r>
+        <w:t>integer</w:t>
+      </w:r>
+      <w:proofErr w:type="spellEnd"/>
+      <w:r>
+        <w:t xml:space="preserve">) ) genera ruido blanco en la señal a partir del índice </w:t>
       </w:r>
       <w:proofErr w:type="spellStart"/>
       <w:r>
@@ -1834,9 +1922,22 @@
       <w:r>
         <w:t>(</w:t>
       </w:r>
+      <w:proofErr w:type="spellStart"/>
       <w:proofErr w:type="gramEnd"/>
       <w:r>
-        <w:t xml:space="preserve">startIndex (integer), </w:t>
+        <w:t>startIndex</w:t>
+      </w:r>
+      <w:proofErr w:type="spellEnd"/>
+      <w:r>
+        <w:t xml:space="preserve"> (</w:t>
+      </w:r>
+      <w:proofErr w:type="spellStart"/>
+      <w:r>
+        <w:t>integer</w:t>
+      </w:r>
+      <w:proofErr w:type="spellEnd"/>
+      <w:r>
+        <w:t xml:space="preserve">), </w:t>
       </w:r>
       <w:proofErr w:type="spellStart"/>
       <w:r>
@@ -1844,7 +1945,31 @@
       </w:r>
       <w:proofErr w:type="spellEnd"/>
       <w:r>
-        <w:t>(integer), speed(integer)) reproduce la se</w:t>
+        <w:t>(</w:t>
+      </w:r>
+      <w:proofErr w:type="spellStart"/>
+      <w:r>
+        <w:t>integer</w:t>
+      </w:r>
+      <w:proofErr w:type="spellEnd"/>
+      <w:r>
+        <w:t xml:space="preserve">), </w:t>
+      </w:r>
+      <w:proofErr w:type="spellStart"/>
+      <w:r>
+        <w:t>speed</w:t>
+      </w:r>
+      <w:proofErr w:type="spellEnd"/>
+      <w:r>
+        <w:t>(</w:t>
+      </w:r>
+      <w:proofErr w:type="spellStart"/>
+      <w:r>
+        <w:t>integer</w:t>
+      </w:r>
+      <w:proofErr w:type="spellEnd"/>
+      <w:r>
+        <w:t>)) reproduce la se</w:t>
       </w:r>
       <w:r>
         <w:t xml:space="preserve">ñal dese el índice </w:t>
@@ -1877,9 +2002,11 @@
       <w:r>
         <w:t xml:space="preserve"> expresada en %, </w:t>
       </w:r>
+      <w:proofErr w:type="spellStart"/>
       <w:r>
         <w:t>startIndex</w:t>
       </w:r>
+      <w:proofErr w:type="spellEnd"/>
       <w:r>
         <w:t>&lt;=</w:t>
       </w:r>
@@ -1917,6 +2044,12 @@
         <w:jc w:val="both"/>
       </w:pPr>
       <w:r>
+        <w:rPr>
+          <w:rFonts w:eastAsiaTheme="minorHAnsi"/>
+          <w:color w:val="002060"/>
+          <w:sz w:val="22"/>
+          <w:szCs w:val="22"/>
+        </w:rPr>
         <w:t>stop</w:t>
       </w:r>
       <w:r>
@@ -1941,7 +2074,16 @@
       </w:pPr>
       <w:proofErr w:type="gramStart"/>
       <w:r>
-        <w:t>pause(</w:t>
+        <w:rPr>
+          <w:rFonts w:eastAsiaTheme="minorHAnsi"/>
+          <w:color w:val="002060"/>
+          <w:sz w:val="22"/>
+          <w:szCs w:val="22"/>
+        </w:rPr>
+        <w:t>pause</w:t>
+      </w:r>
+      <w:r>
+        <w:t>(</w:t>
       </w:r>
       <w:proofErr w:type="gramEnd"/>
       <w:r>
@@ -2194,13 +2336,15 @@
           <w:rFonts w:eastAsiaTheme="minorHAnsi"/>
           <w:sz w:val="22"/>
           <w:szCs w:val="22"/>
-        </w:rPr>
-      </w:pPr>
-      <w:proofErr w:type="spellStart"/>
-      <w:r>
-        <w:rPr>
-          <w:rFonts w:eastAsiaTheme="minorHAnsi"/>
-          <w:color w:val="002060"/>
+          <w:lang w:val="en-US"/>
+        </w:rPr>
+      </w:pPr>
+      <w:proofErr w:type="spellStart"/>
+      <w:r>
+        <w:rPr>
+          <w:rFonts w:eastAsiaTheme="minorHAnsi"/>
+          <w:color w:val="002060"/>
+          <w:lang w:val="en-US"/>
         </w:rPr>
         <w:t>playStatus</w:t>
       </w:r>
@@ -2209,6 +2353,7 @@
         <w:rPr>
           <w:rFonts w:eastAsiaTheme="minorHAnsi"/>
           <w:color w:val="002060"/>
+          <w:lang w:val="en-US"/>
         </w:rPr>
         <w:t xml:space="preserve"> </w:t>
       </w:r>
@@ -2218,30 +2363,43 @@
           <w:color w:val="002060"/>
           <w:lang w:val="en-US"/>
         </w:rPr>
-        <w:t xml:space="preserve"> = </w:t>
-      </w:r>
+        <w:t xml:space="preserve"> = STOPPED </w:t>
+      </w:r>
+      <w:proofErr w:type="spellStart"/>
       <w:r>
         <w:rPr>
           <w:rFonts w:eastAsiaTheme="minorHAnsi"/>
           <w:color w:val="002060"/>
           <w:lang w:val="en-US"/>
         </w:rPr>
-        <w:t>STOPPED</w:t>
-      </w:r>
+        <w:t>luego</w:t>
+      </w:r>
+      <w:proofErr w:type="spellEnd"/>
       <w:r>
         <w:rPr>
           <w:rFonts w:eastAsiaTheme="minorHAnsi"/>
           <w:color w:val="002060"/>
           <w:lang w:val="en-US"/>
         </w:rPr>
-        <w:t xml:space="preserve"> </w:t>
-      </w:r>
-      <w:r>
-        <w:rPr>
-          <w:rFonts w:eastAsiaTheme="minorHAnsi"/>
-          <w:color w:val="002060"/>
-        </w:rPr>
-        <w:t xml:space="preserve">luego de ejecutar stop </w:t>
+        <w:t xml:space="preserve"> de </w:t>
+      </w:r>
+      <w:proofErr w:type="spellStart"/>
+      <w:r>
+        <w:rPr>
+          <w:rFonts w:eastAsiaTheme="minorHAnsi"/>
+          <w:color w:val="002060"/>
+          <w:lang w:val="en-US"/>
+        </w:rPr>
+        <w:t>ejecutar</w:t>
+      </w:r>
+      <w:proofErr w:type="spellEnd"/>
+      <w:r>
+        <w:rPr>
+          <w:rFonts w:eastAsiaTheme="minorHAnsi"/>
+          <w:color w:val="002060"/>
+          <w:lang w:val="en-US"/>
+        </w:rPr>
+        <w:t xml:space="preserve"> stop </w:t>
       </w:r>
     </w:p>
     <w:p>
@@ -2275,35 +2433,7 @@
           <w:rFonts w:eastAsiaTheme="minorHAnsi"/>
           <w:color w:val="002060"/>
         </w:rPr>
-        <w:t xml:space="preserve">  = </w:t>
-      </w:r>
-      <w:r>
-        <w:rPr>
-          <w:rFonts w:eastAsiaTheme="minorHAnsi"/>
-          <w:color w:val="002060"/>
-        </w:rPr>
-        <w:t>PAUSED</w:t>
-      </w:r>
-      <w:r>
-        <w:rPr>
-          <w:rFonts w:eastAsiaTheme="minorHAnsi"/>
-          <w:color w:val="002060"/>
-        </w:rPr>
-        <w:t xml:space="preserve"> luego de ejecutar </w:t>
-      </w:r>
-      <w:r>
-        <w:rPr>
-          <w:rFonts w:eastAsiaTheme="minorHAnsi"/>
-          <w:color w:val="002060"/>
-        </w:rPr>
-        <w:t>pause</w:t>
-      </w:r>
-      <w:r>
-        <w:rPr>
-          <w:rFonts w:eastAsiaTheme="minorHAnsi"/>
-          <w:color w:val="002060"/>
-        </w:rPr>
-        <w:t xml:space="preserve"> </w:t>
+        <w:t xml:space="preserve">  = PAUSED luego de ejecutar pause </w:t>
       </w:r>
     </w:p>
     <w:p>
@@ -2337,28 +2467,7 @@
           <w:rFonts w:eastAsiaTheme="minorHAnsi"/>
           <w:color w:val="002060"/>
         </w:rPr>
-        <w:t xml:space="preserve">  = </w:t>
-      </w:r>
-      <w:r>
-        <w:rPr>
-          <w:rFonts w:eastAsiaTheme="minorHAnsi"/>
-          <w:color w:val="002060"/>
-        </w:rPr>
-        <w:t>RECORDING</w:t>
-      </w:r>
-      <w:r>
-        <w:rPr>
-          <w:rFonts w:eastAsiaTheme="minorHAnsi"/>
-          <w:color w:val="002060"/>
-        </w:rPr>
-        <w:t xml:space="preserve"> </w:t>
-      </w:r>
-      <w:r>
-        <w:rPr>
-          <w:rFonts w:eastAsiaTheme="minorHAnsi"/>
-          <w:color w:val="002060"/>
-        </w:rPr>
-        <w:t>luego de ejecutar record</w:t>
+        <w:t xml:space="preserve">  = RECORDING luego de ejecutar record</w:t>
       </w:r>
     </w:p>
     <w:p>
@@ -3456,6 +3565,20 @@
           <w:lang w:eastAsia="es-ES"/>
         </w:rPr>
       </w:pPr>
+      <w:r>
+        <w:rPr>
+          <w:lang w:eastAsia="es-ES"/>
+        </w:rPr>
+        <w:t xml:space="preserve">Las mismas que </w:t>
+      </w:r>
+      <w:proofErr w:type="spellStart"/>
+      <w:r>
+        <w:rPr>
+          <w:lang w:eastAsia="es-ES"/>
+        </w:rPr>
+        <w:t>AudioSignal</w:t>
+      </w:r>
+      <w:proofErr w:type="spellEnd"/>
     </w:p>
     <w:p>
       <w:pPr>
@@ -3592,6 +3715,28 @@
     </w:p>
     <w:p>
       <w:pPr>
+        <w:rPr>
+          <w:lang w:eastAsia="es-ES"/>
+        </w:rPr>
+      </w:pPr>
+    </w:p>
+    <w:p>
+      <w:pPr>
+        <w:jc w:val="both"/>
+        <w:rPr>
+          <w:lang w:eastAsia="es-ES"/>
+        </w:rPr>
+      </w:pPr>
+      <w:r>
+        <w:rPr>
+          <w:lang w:eastAsia="es-ES"/>
+        </w:rPr>
+        <w:lastRenderedPageBreak/>
+        <w:t>Este módulo se integra fuertemente con el de clasificación. El proceso de clasificación se propone realizarlo previa segmentación de la señal. Extracción de parámetros en los segmentos y posterior implementación de uno o varios modelos de clasificación. Todos estos procesamientos serán realizados por este módulo.</w:t>
+      </w:r>
+    </w:p>
+    <w:p>
+      <w:pPr>
         <w:pStyle w:val="Ttulo2"/>
         <w:rPr>
           <w:b/>
@@ -3608,6 +3753,28 @@
     </w:p>
     <w:p>
       <w:pPr>
+        <w:rPr>
+          <w:lang w:eastAsia="es-ES"/>
+        </w:rPr>
+      </w:pPr>
+      <w:r>
+        <w:rPr>
+          <w:lang w:eastAsia="es-ES"/>
+        </w:rPr>
+        <w:t>La segmentación se propone realizarla mediante la definición de Febles Torres, Yasel (Tesis de Diploma) en cuanto a la segmentación integrando varios dominios de definición. Se proponen varias clases para la detección de elementos y la jerarquía de elementos.</w:t>
+      </w:r>
+    </w:p>
+    <w:p>
+      <w:pPr>
+        <w:rPr>
+          <w:lang w:eastAsia="es-ES"/>
+        </w:rPr>
+      </w:pPr>
+      <w:bookmarkStart w:id="2" w:name="_GoBack"/>
+      <w:bookmarkEnd w:id="2"/>
+    </w:p>
+    <w:p>
+      <w:pPr>
         <w:pStyle w:val="Ttulo2"/>
         <w:rPr>
           <w:b/>
@@ -3698,13 +3865,55 @@
         <w:rPr>
           <w:lang w:eastAsia="es-ES"/>
         </w:rPr>
-        <w:t>realizan los procesamientos.</w:t>
-      </w:r>
-      <w:r>
-        <w:rPr>
-          <w:lang w:eastAsia="es-ES"/>
-        </w:rPr>
-        <w:t xml:space="preserve"> Un procesador de señales es una clase que contiene métodos que reciben una señal de audio y un intervalo y realizan modificaciones sobre los valores de la señal. No modifican el tamaño de la misma.</w:t>
+        <w:t>permiten realizar</w:t>
+      </w:r>
+      <w:r>
+        <w:rPr>
+          <w:lang w:eastAsia="es-ES"/>
+        </w:rPr>
+        <w:t xml:space="preserve"> los procesamientos.</w:t>
+      </w:r>
+      <w:r>
+        <w:rPr>
+          <w:lang w:eastAsia="es-ES"/>
+        </w:rPr>
+        <w:t xml:space="preserve"> Un procesador de señales es una clase que contiene métodos q</w:t>
+      </w:r>
+      <w:r>
+        <w:rPr>
+          <w:lang w:eastAsia="es-ES"/>
+        </w:rPr>
+        <w:t xml:space="preserve">ue reciben una señal de audio, </w:t>
+      </w:r>
+      <w:r>
+        <w:rPr>
+          <w:lang w:eastAsia="es-ES"/>
+        </w:rPr>
+        <w:t>un intervalo</w:t>
+      </w:r>
+      <w:r>
+        <w:rPr>
+          <w:lang w:eastAsia="es-ES"/>
+        </w:rPr>
+        <w:t xml:space="preserve"> de la misma</w:t>
+      </w:r>
+      <w:r>
+        <w:rPr>
+          <w:lang w:eastAsia="es-ES"/>
+        </w:rPr>
+        <w:t xml:space="preserve"> y realizan modificaciones sobre los valores de la señal. No modifican el tamaño de la misma</w:t>
+      </w:r>
+      <w:r>
+        <w:rPr>
+          <w:lang w:eastAsia="es-ES"/>
+        </w:rPr>
+        <w:t xml:space="preserve"> sino sus valores</w:t>
+      </w:r>
+      <w:r>
+        <w:rPr>
+          <w:lang w:eastAsia="es-ES"/>
+        </w:rPr>
+        <w:t>.</w:t>
       </w:r>
     </w:p>
     <w:p>
@@ -3833,21 +4042,7 @@
         <w:rPr>
           <w:color w:val="FF0000"/>
         </w:rPr>
-        <w:t xml:space="preserve">, se debe usar el </w:t>
-      </w:r>
-      <w:proofErr w:type="spellStart"/>
-      <w:r>
-        <w:rPr>
-          <w:color w:val="FF0000"/>
-        </w:rPr>
-        <w:t>clipboard</w:t>
-      </w:r>
-      <w:proofErr w:type="spellEnd"/>
-      <w:r>
-        <w:rPr>
-          <w:color w:val="FF0000"/>
-        </w:rPr>
-        <w:t xml:space="preserve"> que provee PyQt</w:t>
+        <w:t>, se debe usar el clipboard que provee PyQt</w:t>
       </w:r>
       <w:r>
         <w:t>)</w:t>
@@ -4015,55 +4210,71 @@
         <w:t xml:space="preserve"> </w:t>
       </w:r>
       <w:r>
-        <w:t>Clase que implementa las operaciones comunes sobre una señal</w:t>
-      </w:r>
-      <w:r>
+        <w:t>Clase que implementa las operaciones comunes sobre una señal. Silencio, reverse etc.</w:t>
+      </w:r>
+    </w:p>
+    <w:p>
+      <w:pPr>
+        <w:pStyle w:val="Prrafodelista"/>
+      </w:pPr>
+    </w:p>
+    <w:p>
+      <w:pPr>
+        <w:pStyle w:val="Ttulo2"/>
+        <w:rPr>
+          <w:lang w:eastAsia="es-ES"/>
+        </w:rPr>
+      </w:pPr>
+      <w:r>
+        <w:rPr>
+          <w:b/>
+          <w:lang w:eastAsia="es-ES"/>
+        </w:rPr>
+        <w:t xml:space="preserve">Clase </w:t>
+      </w:r>
+      <w:proofErr w:type="spellStart"/>
+      <w:r>
+        <w:rPr>
+          <w:b/>
+          <w:lang w:eastAsia="es-ES"/>
+        </w:rPr>
+        <w:t>SignalProcessor</w:t>
+      </w:r>
+      <w:proofErr w:type="spellEnd"/>
+    </w:p>
+    <w:p>
+      <w:pPr>
+        <w:rPr>
+          <w:lang w:eastAsia="es-ES"/>
+        </w:rPr>
+      </w:pPr>
+      <w:r>
+        <w:rPr>
+          <w:lang w:eastAsia="es-ES"/>
+        </w:rPr>
+        <w:t>Descripción</w:t>
+      </w:r>
+    </w:p>
+    <w:p>
+      <w:pPr>
+        <w:jc w:val="both"/>
+      </w:pPr>
+      <w:r>
+        <w:t xml:space="preserve">Esta clase es la base de la jerarquía de los procesadores de señales. Implementa funciones que modifican los valores de la señal. Interactúa con la clase </w:t>
+      </w:r>
+      <w:proofErr w:type="spellStart"/>
+      <w:r>
+        <w:rPr>
+          <w:color w:val="002060"/>
+        </w:rPr>
+        <w:t>AudioSignal</w:t>
+      </w:r>
+      <w:proofErr w:type="spellEnd"/>
+      <w:r>
+        <w:rPr>
+          <w:color w:val="002060"/>
+        </w:rPr>
         <w:t>.</w:t>
-      </w:r>
-      <w:r>
-        <w:t xml:space="preserve"> Silencio, reverse etc.</w:t>
-      </w:r>
-    </w:p>
-    <w:p>
-      <w:pPr>
-        <w:pStyle w:val="Prrafodelista"/>
-      </w:pPr>
-    </w:p>
-    <w:p>
-      <w:pPr>
-        <w:pStyle w:val="Ttulo2"/>
-        <w:rPr>
-          <w:lang w:eastAsia="es-ES"/>
-        </w:rPr>
-      </w:pPr>
-      <w:r>
-        <w:rPr>
-          <w:b/>
-          <w:lang w:eastAsia="es-ES"/>
-        </w:rPr>
-        <w:t xml:space="preserve">Clase </w:t>
-      </w:r>
-      <w:proofErr w:type="spellStart"/>
-      <w:r>
-        <w:rPr>
-          <w:b/>
-          <w:lang w:eastAsia="es-ES"/>
-        </w:rPr>
-        <w:t>SignalProcessor</w:t>
-      </w:r>
-      <w:proofErr w:type="spellEnd"/>
-    </w:p>
-    <w:p>
-      <w:pPr>
-        <w:rPr>
-          <w:lang w:eastAsia="es-ES"/>
-        </w:rPr>
-      </w:pPr>
-      <w:r>
-        <w:rPr>
-          <w:lang w:eastAsia="es-ES"/>
-        </w:rPr>
-        <w:t>Descripción</w:t>
       </w:r>
     </w:p>
     <w:p>
@@ -4106,6 +4317,49 @@
           <w:szCs w:val="22"/>
         </w:rPr>
       </w:pPr>
+      <w:proofErr w:type="spellStart"/>
+      <w:r>
+        <w:rPr>
+          <w:rFonts w:eastAsiaTheme="minorHAnsi"/>
+          <w:sz w:val="22"/>
+          <w:szCs w:val="22"/>
+        </w:rPr>
+        <w:t>signal</w:t>
+      </w:r>
+      <w:proofErr w:type="spellEnd"/>
+      <w:r>
+        <w:rPr>
+          <w:rFonts w:eastAsiaTheme="minorHAnsi"/>
+          <w:sz w:val="22"/>
+          <w:szCs w:val="22"/>
+        </w:rPr>
+        <w:t xml:space="preserve"> </w:t>
+      </w:r>
+      <w:r>
+        <w:rPr>
+          <w:rFonts w:eastAsiaTheme="minorHAnsi"/>
+          <w:sz w:val="22"/>
+          <w:szCs w:val="22"/>
+          <w:lang w:val="en-US"/>
+        </w:rPr>
+        <w:sym w:font="Wingdings" w:char="F0E0"/>
+      </w:r>
+      <w:r>
+        <w:rPr>
+          <w:rFonts w:eastAsiaTheme="minorHAnsi"/>
+          <w:sz w:val="22"/>
+          <w:szCs w:val="22"/>
+        </w:rPr>
+        <w:t>la se</w:t>
+      </w:r>
+      <w:r>
+        <w:rPr>
+          <w:rFonts w:eastAsiaTheme="minorHAnsi"/>
+          <w:sz w:val="22"/>
+          <w:szCs w:val="22"/>
+        </w:rPr>
+        <w:t>ñal que se modificará.</w:t>
+      </w:r>
     </w:p>
     <w:p>
       <w:pPr>
@@ -4147,6 +4401,205 @@
           <w:color w:val="002060"/>
         </w:rPr>
       </w:pPr>
+      <w:proofErr w:type="spellStart"/>
+      <w:r>
+        <w:rPr>
+          <w:b/>
+          <w:i/>
+          <w:color w:val="002060"/>
+        </w:rPr>
+        <w:t>checkIndexes</w:t>
+      </w:r>
+      <w:proofErr w:type="spellEnd"/>
+      <w:r>
+        <w:rPr>
+          <w:b/>
+          <w:i/>
+          <w:color w:val="002060"/>
+        </w:rPr>
+        <w:t xml:space="preserve"> </w:t>
+      </w:r>
+      <w:r>
+        <w:rPr>
+          <w:rFonts w:eastAsiaTheme="minorHAnsi"/>
+          <w:sz w:val="22"/>
+          <w:szCs w:val="22"/>
+        </w:rPr>
+        <w:t>(</w:t>
+      </w:r>
+      <w:proofErr w:type="spellStart"/>
+      <w:r>
+        <w:rPr>
+          <w:rFonts w:eastAsiaTheme="minorHAnsi"/>
+          <w:sz w:val="22"/>
+          <w:szCs w:val="22"/>
+        </w:rPr>
+        <w:t>indexFrom</w:t>
+      </w:r>
+      <w:proofErr w:type="spellEnd"/>
+      <w:r>
+        <w:rPr>
+          <w:rFonts w:eastAsiaTheme="minorHAnsi"/>
+          <w:sz w:val="22"/>
+          <w:szCs w:val="22"/>
+        </w:rPr>
+        <w:t xml:space="preserve"> (</w:t>
+      </w:r>
+      <w:proofErr w:type="spellStart"/>
+      <w:r>
+        <w:rPr>
+          <w:rFonts w:eastAsiaTheme="minorHAnsi"/>
+          <w:sz w:val="22"/>
+          <w:szCs w:val="22"/>
+        </w:rPr>
+        <w:t>integer</w:t>
+      </w:r>
+      <w:proofErr w:type="spellEnd"/>
+      <w:r>
+        <w:rPr>
+          <w:rFonts w:eastAsiaTheme="minorHAnsi"/>
+          <w:sz w:val="22"/>
+          <w:szCs w:val="22"/>
+        </w:rPr>
+        <w:t>)</w:t>
+      </w:r>
+      <w:r>
+        <w:rPr>
+          <w:rFonts w:eastAsiaTheme="minorHAnsi"/>
+          <w:sz w:val="22"/>
+          <w:szCs w:val="22"/>
+        </w:rPr>
+        <w:t xml:space="preserve">, </w:t>
+      </w:r>
+      <w:proofErr w:type="spellStart"/>
+      <w:r>
+        <w:rPr>
+          <w:rFonts w:eastAsiaTheme="minorHAnsi"/>
+          <w:sz w:val="22"/>
+          <w:szCs w:val="22"/>
+        </w:rPr>
+        <w:t>indexTo</w:t>
+      </w:r>
+      <w:proofErr w:type="spellEnd"/>
+      <w:r>
+        <w:rPr>
+          <w:rFonts w:eastAsiaTheme="minorHAnsi"/>
+          <w:sz w:val="22"/>
+          <w:szCs w:val="22"/>
+        </w:rPr>
+        <w:t xml:space="preserve"> (</w:t>
+      </w:r>
+      <w:proofErr w:type="spellStart"/>
+      <w:r>
+        <w:rPr>
+          <w:rFonts w:eastAsiaTheme="minorHAnsi"/>
+          <w:sz w:val="22"/>
+          <w:szCs w:val="22"/>
+        </w:rPr>
+        <w:t>integer</w:t>
+      </w:r>
+      <w:proofErr w:type="spellEnd"/>
+      <w:r>
+        <w:rPr>
+          <w:rFonts w:eastAsiaTheme="minorHAnsi"/>
+          <w:sz w:val="22"/>
+          <w:szCs w:val="22"/>
+        </w:rPr>
+        <w:t>)</w:t>
+      </w:r>
+      <w:r>
+        <w:rPr>
+          <w:rFonts w:eastAsiaTheme="minorHAnsi"/>
+          <w:sz w:val="22"/>
+          <w:szCs w:val="22"/>
+        </w:rPr>
+        <w:t>)</w:t>
+      </w:r>
+      <w:r>
+        <w:rPr>
+          <w:rFonts w:eastAsiaTheme="minorHAnsi"/>
+          <w:sz w:val="22"/>
+          <w:szCs w:val="22"/>
+        </w:rPr>
+        <w:t xml:space="preserve"> </w:t>
+      </w:r>
+      <w:r>
+        <w:rPr>
+          <w:rFonts w:eastAsiaTheme="minorHAnsi"/>
+          <w:sz w:val="22"/>
+          <w:szCs w:val="22"/>
+          <w:lang w:val="en-US"/>
+        </w:rPr>
+        <w:sym w:font="Wingdings" w:char="F0E0"/>
+      </w:r>
+      <w:r>
+        <w:rPr>
+          <w:rFonts w:eastAsiaTheme="minorHAnsi"/>
+          <w:sz w:val="22"/>
+          <w:szCs w:val="22"/>
+        </w:rPr>
+        <w:t xml:space="preserve"> </w:t>
+      </w:r>
+      <w:proofErr w:type="spellStart"/>
+      <w:r>
+        <w:rPr>
+          <w:rFonts w:eastAsiaTheme="minorHAnsi"/>
+          <w:sz w:val="22"/>
+          <w:szCs w:val="22"/>
+        </w:rPr>
+        <w:t>metodo</w:t>
+      </w:r>
+      <w:proofErr w:type="spellEnd"/>
+      <w:r>
+        <w:rPr>
+          <w:rFonts w:eastAsiaTheme="minorHAnsi"/>
+          <w:sz w:val="22"/>
+          <w:szCs w:val="22"/>
+        </w:rPr>
+        <w:t xml:space="preserve"> </w:t>
+      </w:r>
+      <w:proofErr w:type="spellStart"/>
+      <w:r>
+        <w:rPr>
+          <w:rFonts w:eastAsiaTheme="minorHAnsi"/>
+          <w:sz w:val="22"/>
+          <w:szCs w:val="22"/>
+        </w:rPr>
+        <w:t>auxiliary</w:t>
+      </w:r>
+      <w:proofErr w:type="spellEnd"/>
+      <w:r>
+        <w:rPr>
+          <w:rFonts w:eastAsiaTheme="minorHAnsi"/>
+          <w:sz w:val="22"/>
+          <w:szCs w:val="22"/>
+        </w:rPr>
+        <w:t xml:space="preserve"> que verifica </w:t>
+      </w:r>
+      <w:r>
+        <w:rPr>
+          <w:rFonts w:eastAsiaTheme="minorHAnsi"/>
+          <w:sz w:val="22"/>
+          <w:szCs w:val="22"/>
+        </w:rPr>
+        <w:t xml:space="preserve">la factibilidad de </w:t>
+      </w:r>
+      <w:r>
+        <w:rPr>
+          <w:rFonts w:eastAsiaTheme="minorHAnsi"/>
+          <w:sz w:val="22"/>
+          <w:szCs w:val="22"/>
+        </w:rPr>
+        <w:t xml:space="preserve">los </w:t>
+      </w:r>
+      <w:r>
+        <w:rPr>
+          <w:rFonts w:eastAsiaTheme="minorHAnsi"/>
+          <w:sz w:val="22"/>
+          <w:szCs w:val="22"/>
+        </w:rPr>
+        <w:t>índices recibidos. Verifica que sean positivos y menores que la longitud de la señal.</w:t>
+      </w:r>
     </w:p>
     <w:p>
       <w:pPr>
@@ -4205,15 +4658,13 @@
           <w:b/>
           <w:i/>
           <w:color w:val="002060"/>
-          <w:lang w:val="en-US"/>
-        </w:rPr>
-      </w:pPr>
-      <w:r>
-        <w:rPr>
-          <w:b/>
-          <w:i/>
-          <w:color w:val="002060"/>
-          <w:lang w:val="en-US"/>
+        </w:rPr>
+      </w:pPr>
+      <w:r>
+        <w:rPr>
+          <w:b/>
+          <w:i/>
+          <w:color w:val="002060"/>
         </w:rPr>
         <w:t>********************************</w:t>
       </w:r>
@@ -4231,16 +4682,7 @@
           <w:b/>
           <w:lang w:eastAsia="es-ES"/>
         </w:rPr>
-        <w:t>Clase</w:t>
-      </w:r>
-      <w:bookmarkStart w:id="2" w:name="_GoBack"/>
-      <w:bookmarkEnd w:id="2"/>
-      <w:r>
-        <w:rPr>
-          <w:b/>
-          <w:lang w:eastAsia="es-ES"/>
-        </w:rPr>
-        <w:t xml:space="preserve"> </w:t>
+        <w:t xml:space="preserve">Clase </w:t>
       </w:r>
       <w:proofErr w:type="spellStart"/>
       <w:r>
@@ -4270,6 +4712,33 @@
           <w:lang w:eastAsia="es-ES"/>
         </w:rPr>
         <w:t>Descripción</w:t>
+      </w:r>
+    </w:p>
+    <w:p>
+      <w:pPr>
+        <w:rPr>
+          <w:lang w:eastAsia="es-ES"/>
+        </w:rPr>
+      </w:pPr>
+      <w:r>
+        <w:rPr>
+          <w:lang w:eastAsia="es-ES"/>
+        </w:rPr>
+        <w:t xml:space="preserve">Esta clase realiza el filtrado sobre la señal. Se pueden realizar filtros en el dominio del tiempo y en la frecuencia. Actualmente se encuentra implementado en el dominio de la frecuencia. Posee un método </w:t>
+      </w:r>
+      <w:proofErr w:type="spellStart"/>
+      <w:r>
+        <w:rPr>
+          <w:lang w:eastAsia="es-ES"/>
+        </w:rPr>
+        <w:t>filter</w:t>
+      </w:r>
+      <w:proofErr w:type="spellEnd"/>
+      <w:r>
+        <w:rPr>
+          <w:lang w:eastAsia="es-ES"/>
+        </w:rPr>
+        <w:t xml:space="preserve"> que es el que se debe invocar para realizar el filtrado variando sus parámetros  para los distintos filtros.</w:t>
       </w:r>
     </w:p>
     <w:p>
@@ -4353,6 +4822,475 @@
           <w:color w:val="002060"/>
         </w:rPr>
       </w:pPr>
+      <w:proofErr w:type="spellStart"/>
+      <w:r>
+        <w:rPr>
+          <w:b/>
+          <w:i/>
+          <w:color w:val="002060"/>
+        </w:rPr>
+        <w:t>filter</w:t>
+      </w:r>
+      <w:proofErr w:type="spellEnd"/>
+      <w:r>
+        <w:rPr>
+          <w:b/>
+          <w:i/>
+          <w:color w:val="002060"/>
+        </w:rPr>
+        <w:t xml:space="preserve"> </w:t>
+      </w:r>
+      <w:r>
+        <w:rPr>
+          <w:rFonts w:eastAsiaTheme="minorHAnsi"/>
+          <w:sz w:val="22"/>
+          <w:szCs w:val="22"/>
+        </w:rPr>
+        <w:t>(</w:t>
+      </w:r>
+      <w:proofErr w:type="spellStart"/>
+      <w:r>
+        <w:rPr>
+          <w:rFonts w:eastAsiaTheme="minorHAnsi"/>
+          <w:sz w:val="22"/>
+          <w:szCs w:val="22"/>
+        </w:rPr>
+        <w:t>indexFrom</w:t>
+      </w:r>
+      <w:proofErr w:type="spellEnd"/>
+      <w:r>
+        <w:rPr>
+          <w:rFonts w:eastAsiaTheme="minorHAnsi"/>
+          <w:sz w:val="22"/>
+          <w:szCs w:val="22"/>
+        </w:rPr>
+        <w:t>(</w:t>
+      </w:r>
+      <w:proofErr w:type="spellStart"/>
+      <w:r>
+        <w:rPr>
+          <w:rFonts w:eastAsiaTheme="minorHAnsi"/>
+          <w:sz w:val="22"/>
+          <w:szCs w:val="22"/>
+        </w:rPr>
+        <w:t>int</w:t>
+      </w:r>
+      <w:proofErr w:type="spellEnd"/>
+      <w:r>
+        <w:rPr>
+          <w:rFonts w:eastAsiaTheme="minorHAnsi"/>
+          <w:sz w:val="22"/>
+          <w:szCs w:val="22"/>
+        </w:rPr>
+        <w:t xml:space="preserve">), </w:t>
+      </w:r>
+      <w:proofErr w:type="spellStart"/>
+      <w:r>
+        <w:rPr>
+          <w:rFonts w:eastAsiaTheme="minorHAnsi"/>
+          <w:sz w:val="22"/>
+          <w:szCs w:val="22"/>
+        </w:rPr>
+        <w:t>indexTo</w:t>
+      </w:r>
+      <w:proofErr w:type="spellEnd"/>
+      <w:r>
+        <w:rPr>
+          <w:rFonts w:eastAsiaTheme="minorHAnsi"/>
+          <w:sz w:val="22"/>
+          <w:szCs w:val="22"/>
+        </w:rPr>
+        <w:t>(</w:t>
+      </w:r>
+      <w:proofErr w:type="spellStart"/>
+      <w:r>
+        <w:rPr>
+          <w:rFonts w:eastAsiaTheme="minorHAnsi"/>
+          <w:sz w:val="22"/>
+          <w:szCs w:val="22"/>
+        </w:rPr>
+        <w:t>int</w:t>
+      </w:r>
+      <w:proofErr w:type="spellEnd"/>
+      <w:r>
+        <w:rPr>
+          <w:rFonts w:eastAsiaTheme="minorHAnsi"/>
+          <w:sz w:val="22"/>
+          <w:szCs w:val="22"/>
+        </w:rPr>
+        <w:t>) ,</w:t>
+      </w:r>
+      <w:proofErr w:type="spellStart"/>
+      <w:r>
+        <w:rPr>
+          <w:rFonts w:eastAsiaTheme="minorHAnsi"/>
+          <w:sz w:val="22"/>
+          <w:szCs w:val="22"/>
+        </w:rPr>
+        <w:t>filterType</w:t>
+      </w:r>
+      <w:proofErr w:type="spellEnd"/>
+      <w:r>
+        <w:rPr>
+          <w:rFonts w:eastAsiaTheme="minorHAnsi"/>
+          <w:sz w:val="22"/>
+          <w:szCs w:val="22"/>
+        </w:rPr>
+        <w:t xml:space="preserve"> (</w:t>
+      </w:r>
+      <w:proofErr w:type="spellStart"/>
+      <w:r>
+        <w:rPr>
+          <w:rFonts w:eastAsiaTheme="minorHAnsi"/>
+          <w:sz w:val="22"/>
+          <w:szCs w:val="22"/>
+        </w:rPr>
+        <w:t>enum</w:t>
+      </w:r>
+      <w:proofErr w:type="spellEnd"/>
+      <w:r>
+        <w:rPr>
+          <w:rFonts w:eastAsiaTheme="minorHAnsi"/>
+          <w:sz w:val="22"/>
+          <w:szCs w:val="22"/>
+        </w:rPr>
+        <w:t>) ,Fc</w:t>
+      </w:r>
+      <w:r>
+        <w:rPr>
+          <w:rFonts w:eastAsiaTheme="minorHAnsi"/>
+          <w:sz w:val="22"/>
+          <w:szCs w:val="22"/>
+        </w:rPr>
+        <w:t>(</w:t>
+      </w:r>
+      <w:proofErr w:type="spellStart"/>
+      <w:r>
+        <w:rPr>
+          <w:rFonts w:eastAsiaTheme="minorHAnsi"/>
+          <w:sz w:val="22"/>
+          <w:szCs w:val="22"/>
+        </w:rPr>
+        <w:t>int</w:t>
+      </w:r>
+      <w:proofErr w:type="spellEnd"/>
+      <w:r>
+        <w:rPr>
+          <w:rFonts w:eastAsiaTheme="minorHAnsi"/>
+          <w:sz w:val="22"/>
+          <w:szCs w:val="22"/>
+        </w:rPr>
+        <w:t>)</w:t>
+      </w:r>
+      <w:r>
+        <w:rPr>
+          <w:rFonts w:eastAsiaTheme="minorHAnsi"/>
+          <w:sz w:val="22"/>
+          <w:szCs w:val="22"/>
+        </w:rPr>
+        <w:t>,</w:t>
+      </w:r>
+      <w:proofErr w:type="spellStart"/>
+      <w:r>
+        <w:rPr>
+          <w:rFonts w:eastAsiaTheme="minorHAnsi"/>
+          <w:sz w:val="22"/>
+          <w:szCs w:val="22"/>
+        </w:rPr>
+        <w:t>Fl</w:t>
+      </w:r>
+      <w:proofErr w:type="spellEnd"/>
+      <w:r>
+        <w:rPr>
+          <w:rFonts w:eastAsiaTheme="minorHAnsi"/>
+          <w:sz w:val="22"/>
+          <w:szCs w:val="22"/>
+        </w:rPr>
+        <w:t>(</w:t>
+      </w:r>
+      <w:proofErr w:type="spellStart"/>
+      <w:r>
+        <w:rPr>
+          <w:rFonts w:eastAsiaTheme="minorHAnsi"/>
+          <w:sz w:val="22"/>
+          <w:szCs w:val="22"/>
+        </w:rPr>
+        <w:t>int</w:t>
+      </w:r>
+      <w:proofErr w:type="spellEnd"/>
+      <w:r>
+        <w:rPr>
+          <w:rFonts w:eastAsiaTheme="minorHAnsi"/>
+          <w:sz w:val="22"/>
+          <w:szCs w:val="22"/>
+        </w:rPr>
+        <w:t>),Fu(</w:t>
+      </w:r>
+      <w:proofErr w:type="spellStart"/>
+      <w:r>
+        <w:rPr>
+          <w:rFonts w:eastAsiaTheme="minorHAnsi"/>
+          <w:sz w:val="22"/>
+          <w:szCs w:val="22"/>
+        </w:rPr>
+        <w:t>int</w:t>
+      </w:r>
+      <w:proofErr w:type="spellEnd"/>
+      <w:r>
+        <w:rPr>
+          <w:rFonts w:eastAsiaTheme="minorHAnsi"/>
+          <w:sz w:val="22"/>
+          <w:szCs w:val="22"/>
+        </w:rPr>
+        <w:t xml:space="preserve">)) </w:t>
+      </w:r>
+      <w:r>
+        <w:rPr>
+          <w:rFonts w:eastAsiaTheme="minorHAnsi"/>
+          <w:sz w:val="22"/>
+          <w:szCs w:val="22"/>
+          <w:lang w:val="en-US"/>
+        </w:rPr>
+        <w:sym w:font="Wingdings" w:char="F0E0"/>
+      </w:r>
+      <w:r>
+        <w:rPr>
+          <w:rFonts w:eastAsiaTheme="minorHAnsi"/>
+          <w:sz w:val="22"/>
+          <w:szCs w:val="22"/>
+        </w:rPr>
+        <w:t>realiza un filtro en el interval</w:t>
+      </w:r>
+      <w:r>
+        <w:rPr>
+          <w:rFonts w:eastAsiaTheme="minorHAnsi"/>
+          <w:sz w:val="22"/>
+          <w:szCs w:val="22"/>
+        </w:rPr>
+        <w:t>o</w:t>
+      </w:r>
+      <w:r>
+        <w:rPr>
+          <w:rFonts w:eastAsiaTheme="minorHAnsi"/>
+          <w:sz w:val="22"/>
+          <w:szCs w:val="22"/>
+        </w:rPr>
+        <w:t xml:space="preserve"> de la se</w:t>
+      </w:r>
+      <w:r>
+        <w:rPr>
+          <w:rFonts w:eastAsiaTheme="minorHAnsi"/>
+          <w:sz w:val="22"/>
+          <w:szCs w:val="22"/>
+        </w:rPr>
+        <w:t xml:space="preserve">ñal </w:t>
+      </w:r>
+      <w:r>
+        <w:rPr>
+          <w:rFonts w:eastAsiaTheme="minorHAnsi"/>
+          <w:sz w:val="22"/>
+          <w:szCs w:val="22"/>
+        </w:rPr>
+        <w:t>[</w:t>
+      </w:r>
+      <w:proofErr w:type="spellStart"/>
+      <w:r>
+        <w:rPr>
+          <w:rFonts w:eastAsiaTheme="minorHAnsi"/>
+          <w:sz w:val="22"/>
+          <w:szCs w:val="22"/>
+        </w:rPr>
+        <w:t>indexFrom</w:t>
+      </w:r>
+      <w:proofErr w:type="spellEnd"/>
+      <w:r>
+        <w:rPr>
+          <w:rFonts w:eastAsiaTheme="minorHAnsi"/>
+          <w:sz w:val="22"/>
+          <w:szCs w:val="22"/>
+        </w:rPr>
+        <w:t>:</w:t>
+      </w:r>
+      <w:r>
+        <w:rPr>
+          <w:rFonts w:eastAsiaTheme="minorHAnsi"/>
+          <w:sz w:val="22"/>
+          <w:szCs w:val="22"/>
+        </w:rPr>
+        <w:t xml:space="preserve"> </w:t>
+      </w:r>
+      <w:proofErr w:type="spellStart"/>
+      <w:r>
+        <w:rPr>
+          <w:rFonts w:eastAsiaTheme="minorHAnsi"/>
+          <w:sz w:val="22"/>
+          <w:szCs w:val="22"/>
+        </w:rPr>
+        <w:t>in</w:t>
+      </w:r>
+      <w:r>
+        <w:rPr>
+          <w:rFonts w:eastAsiaTheme="minorHAnsi"/>
+          <w:sz w:val="22"/>
+          <w:szCs w:val="22"/>
+        </w:rPr>
+        <w:t>dexTo</w:t>
+      </w:r>
+      <w:proofErr w:type="spellEnd"/>
+      <w:r>
+        <w:rPr>
+          <w:rFonts w:eastAsiaTheme="minorHAnsi"/>
+          <w:sz w:val="22"/>
+          <w:szCs w:val="22"/>
+        </w:rPr>
+        <w:t>]</w:t>
+      </w:r>
+      <w:r>
+        <w:rPr>
+          <w:rFonts w:eastAsiaTheme="minorHAnsi"/>
+          <w:sz w:val="22"/>
+          <w:szCs w:val="22"/>
+        </w:rPr>
+        <w:t xml:space="preserve"> </w:t>
+      </w:r>
+      <w:r>
+        <w:rPr>
+          <w:rFonts w:eastAsiaTheme="minorHAnsi"/>
+          <w:sz w:val="22"/>
+          <w:szCs w:val="22"/>
+        </w:rPr>
+        <w:t xml:space="preserve">el tipo de filtro se especifica con </w:t>
+      </w:r>
+      <w:proofErr w:type="spellStart"/>
+      <w:r>
+        <w:rPr>
+          <w:rFonts w:eastAsiaTheme="minorHAnsi"/>
+          <w:sz w:val="22"/>
+          <w:szCs w:val="22"/>
+        </w:rPr>
+        <w:t>filterType</w:t>
+      </w:r>
+      <w:proofErr w:type="spellEnd"/>
+      <w:r>
+        <w:rPr>
+          <w:rFonts w:eastAsiaTheme="minorHAnsi"/>
+          <w:sz w:val="22"/>
+          <w:szCs w:val="22"/>
+        </w:rPr>
+        <w:t xml:space="preserve"> que puede tomar los valores </w:t>
+      </w:r>
+      <w:r>
+        <w:rPr>
+          <w:rFonts w:eastAsiaTheme="minorHAnsi"/>
+          <w:sz w:val="22"/>
+          <w:szCs w:val="22"/>
+        </w:rPr>
+        <w:t>BAND_PASS,</w:t>
+      </w:r>
+      <w:r>
+        <w:rPr>
+          <w:rFonts w:eastAsiaTheme="minorHAnsi"/>
+          <w:sz w:val="22"/>
+          <w:szCs w:val="22"/>
+        </w:rPr>
+        <w:t xml:space="preserve"> </w:t>
+      </w:r>
+      <w:r>
+        <w:rPr>
+          <w:rFonts w:eastAsiaTheme="minorHAnsi"/>
+          <w:sz w:val="22"/>
+          <w:szCs w:val="22"/>
+        </w:rPr>
+        <w:t>BAND_STOP,</w:t>
+      </w:r>
+      <w:r>
+        <w:rPr>
+          <w:rFonts w:eastAsiaTheme="minorHAnsi"/>
+          <w:sz w:val="22"/>
+          <w:szCs w:val="22"/>
+        </w:rPr>
+        <w:t xml:space="preserve"> LOW_PASS y </w:t>
+      </w:r>
+      <w:r>
+        <w:rPr>
+          <w:rFonts w:eastAsiaTheme="minorHAnsi"/>
+          <w:sz w:val="22"/>
+          <w:szCs w:val="22"/>
+        </w:rPr>
+        <w:t>HIGH_PASS</w:t>
+      </w:r>
+      <w:r>
+        <w:rPr>
+          <w:rFonts w:eastAsiaTheme="minorHAnsi"/>
+          <w:sz w:val="22"/>
+          <w:szCs w:val="22"/>
+        </w:rPr>
+        <w:t xml:space="preserve">. Fc, </w:t>
+      </w:r>
+      <w:proofErr w:type="spellStart"/>
+      <w:r>
+        <w:rPr>
+          <w:rFonts w:eastAsiaTheme="minorHAnsi"/>
+          <w:sz w:val="22"/>
+          <w:szCs w:val="22"/>
+        </w:rPr>
+        <w:t>Fl</w:t>
+      </w:r>
+      <w:proofErr w:type="spellEnd"/>
+      <w:r>
+        <w:rPr>
+          <w:rFonts w:eastAsiaTheme="minorHAnsi"/>
+          <w:sz w:val="22"/>
+          <w:szCs w:val="22"/>
+        </w:rPr>
+        <w:t xml:space="preserve"> y Fu son las frecuencias de corte especificadas para los filtros</w:t>
+      </w:r>
+      <w:proofErr w:type="gramStart"/>
+      <w:r>
+        <w:rPr>
+          <w:rFonts w:eastAsiaTheme="minorHAnsi"/>
+          <w:sz w:val="22"/>
+          <w:szCs w:val="22"/>
+        </w:rPr>
+        <w:t>.(</w:t>
+      </w:r>
+      <w:proofErr w:type="spellStart"/>
+      <w:proofErr w:type="gramEnd"/>
+      <w:r>
+        <w:rPr>
+          <w:rFonts w:eastAsiaTheme="minorHAnsi"/>
+          <w:sz w:val="22"/>
+          <w:szCs w:val="22"/>
+        </w:rPr>
+        <w:t>cut,low</w:t>
+      </w:r>
+      <w:proofErr w:type="spellEnd"/>
+      <w:r>
+        <w:rPr>
+          <w:rFonts w:eastAsiaTheme="minorHAnsi"/>
+          <w:sz w:val="22"/>
+          <w:szCs w:val="22"/>
+        </w:rPr>
+        <w:t xml:space="preserve"> y </w:t>
+      </w:r>
+      <w:proofErr w:type="spellStart"/>
+      <w:r>
+        <w:rPr>
+          <w:rFonts w:eastAsiaTheme="minorHAnsi"/>
+          <w:sz w:val="22"/>
+          <w:szCs w:val="22"/>
+        </w:rPr>
+        <w:t>upper</w:t>
+      </w:r>
+      <w:proofErr w:type="spellEnd"/>
+      <w:r>
+        <w:rPr>
+          <w:rFonts w:eastAsiaTheme="minorHAnsi"/>
+          <w:sz w:val="22"/>
+          <w:szCs w:val="22"/>
+        </w:rPr>
+        <w:t>). En un futuro se debe implementar los filtros en el dominio del tiempo IIR, FIR.</w:t>
+      </w:r>
     </w:p>
     <w:p>
       <w:pPr>
@@ -4411,15 +5349,13 @@
           <w:b/>
           <w:i/>
           <w:color w:val="002060"/>
-          <w:lang w:val="en-US"/>
-        </w:rPr>
-      </w:pPr>
-      <w:r>
-        <w:rPr>
-          <w:b/>
-          <w:i/>
-          <w:color w:val="002060"/>
-          <w:lang w:val="en-US"/>
+        </w:rPr>
+      </w:pPr>
+      <w:r>
+        <w:rPr>
+          <w:b/>
+          <w:i/>
+          <w:color w:val="002060"/>
         </w:rPr>
         <w:t>********************************</w:t>
       </w:r>
@@ -4459,6 +5395,19 @@
           <w:lang w:eastAsia="es-ES"/>
         </w:rPr>
         <w:t>Descripción</w:t>
+      </w:r>
+    </w:p>
+    <w:p>
+      <w:pPr>
+        <w:rPr>
+          <w:lang w:eastAsia="es-ES"/>
+        </w:rPr>
+      </w:pPr>
+      <w:r>
+        <w:rPr>
+          <w:lang w:eastAsia="es-ES"/>
+        </w:rPr>
+        <w:t>Esta clase implementa las operaciones de edición (cortar, copiar, pegar) en una señal. Realiza las mismas utilizando una variable interna para almacena los valores. Debe ser removida y sustituida por la utilización del clipboard que provee PyQt.</w:t>
       </w:r>
     </w:p>
     <w:p>
@@ -4501,6 +5450,55 @@
           <w:szCs w:val="22"/>
         </w:rPr>
       </w:pPr>
+      <w:r>
+        <w:rPr>
+          <w:rFonts w:eastAsiaTheme="minorHAnsi"/>
+          <w:sz w:val="22"/>
+          <w:szCs w:val="22"/>
+        </w:rPr>
+        <w:t>Clipboard</w:t>
+      </w:r>
+      <w:r>
+        <w:rPr>
+          <w:rFonts w:eastAsiaTheme="minorHAnsi"/>
+          <w:sz w:val="22"/>
+          <w:szCs w:val="22"/>
+        </w:rPr>
+        <w:t xml:space="preserve"> </w:t>
+      </w:r>
+      <w:r>
+        <w:rPr>
+          <w:rFonts w:eastAsiaTheme="minorHAnsi"/>
+          <w:sz w:val="22"/>
+          <w:szCs w:val="22"/>
+          <w:lang w:val="en-US"/>
+        </w:rPr>
+        <w:sym w:font="Wingdings" w:char="F0E0"/>
+      </w:r>
+      <w:r>
+        <w:rPr>
+          <w:rFonts w:eastAsiaTheme="minorHAnsi"/>
+          <w:sz w:val="22"/>
+          <w:szCs w:val="22"/>
+        </w:rPr>
+        <w:t xml:space="preserve"> el</w:t>
+      </w:r>
+      <w:r>
+        <w:rPr>
+          <w:rFonts w:eastAsiaTheme="minorHAnsi"/>
+          <w:sz w:val="22"/>
+          <w:szCs w:val="22"/>
+        </w:rPr>
+        <w:t xml:space="preserve"> array con los valores de la señ</w:t>
+      </w:r>
+      <w:r>
+        <w:rPr>
+          <w:rFonts w:eastAsiaTheme="minorHAnsi"/>
+          <w:sz w:val="22"/>
+          <w:szCs w:val="22"/>
+        </w:rPr>
+        <w:t xml:space="preserve">al </w:t>
+      </w:r>
     </w:p>
     <w:p>
       <w:pPr>
@@ -4542,9 +5540,176 @@
           <w:color w:val="002060"/>
         </w:rPr>
       </w:pPr>
-    </w:p>
-    <w:p>
-      <w:pPr>
+      <w:proofErr w:type="spellStart"/>
+      <w:r>
+        <w:rPr>
+          <w:b/>
+          <w:i/>
+          <w:color w:val="002060"/>
+        </w:rPr>
+        <w:t>cut</w:t>
+      </w:r>
+      <w:proofErr w:type="spellEnd"/>
+      <w:r>
+        <w:rPr>
+          <w:rFonts w:eastAsiaTheme="minorHAnsi"/>
+          <w:sz w:val="22"/>
+          <w:szCs w:val="22"/>
+        </w:rPr>
+        <w:t xml:space="preserve"> (</w:t>
+      </w:r>
+      <w:proofErr w:type="spellStart"/>
+      <w:r>
+        <w:rPr>
+          <w:rFonts w:eastAsiaTheme="minorHAnsi"/>
+          <w:sz w:val="22"/>
+          <w:szCs w:val="22"/>
+        </w:rPr>
+        <w:t>s</w:t>
+      </w:r>
+      <w:r>
+        <w:rPr>
+          <w:rFonts w:eastAsiaTheme="minorHAnsi"/>
+          <w:sz w:val="22"/>
+          <w:szCs w:val="22"/>
+        </w:rPr>
+        <w:t>tart_index</w:t>
+      </w:r>
+      <w:proofErr w:type="spellEnd"/>
+      <w:r>
+        <w:rPr>
+          <w:rFonts w:eastAsiaTheme="minorHAnsi"/>
+          <w:sz w:val="22"/>
+          <w:szCs w:val="22"/>
+        </w:rPr>
+        <w:t xml:space="preserve"> (</w:t>
+      </w:r>
+      <w:proofErr w:type="spellStart"/>
+      <w:r>
+        <w:rPr>
+          <w:rFonts w:eastAsiaTheme="minorHAnsi"/>
+          <w:sz w:val="22"/>
+          <w:szCs w:val="22"/>
+        </w:rPr>
+        <w:t>integer</w:t>
+      </w:r>
+      <w:proofErr w:type="spellEnd"/>
+      <w:r>
+        <w:rPr>
+          <w:rFonts w:eastAsiaTheme="minorHAnsi"/>
+          <w:sz w:val="22"/>
+          <w:szCs w:val="22"/>
+        </w:rPr>
+        <w:t>)</w:t>
+      </w:r>
+      <w:r>
+        <w:rPr>
+          <w:rFonts w:eastAsiaTheme="minorHAnsi"/>
+          <w:sz w:val="22"/>
+          <w:szCs w:val="22"/>
+        </w:rPr>
+        <w:t xml:space="preserve">, </w:t>
+      </w:r>
+      <w:proofErr w:type="spellStart"/>
+      <w:r>
+        <w:rPr>
+          <w:rFonts w:eastAsiaTheme="minorHAnsi"/>
+          <w:sz w:val="22"/>
+          <w:szCs w:val="22"/>
+        </w:rPr>
+        <w:t>end_index</w:t>
+      </w:r>
+      <w:proofErr w:type="spellEnd"/>
+      <w:r>
+        <w:rPr>
+          <w:rFonts w:eastAsiaTheme="minorHAnsi"/>
+          <w:sz w:val="22"/>
+          <w:szCs w:val="22"/>
+        </w:rPr>
+        <w:t xml:space="preserve"> (</w:t>
+      </w:r>
+      <w:proofErr w:type="spellStart"/>
+      <w:r>
+        <w:rPr>
+          <w:rFonts w:eastAsiaTheme="minorHAnsi"/>
+          <w:sz w:val="22"/>
+          <w:szCs w:val="22"/>
+        </w:rPr>
+        <w:t>integer</w:t>
+      </w:r>
+      <w:proofErr w:type="spellEnd"/>
+      <w:r>
+        <w:rPr>
+          <w:rFonts w:eastAsiaTheme="minorHAnsi"/>
+          <w:sz w:val="22"/>
+          <w:szCs w:val="22"/>
+        </w:rPr>
+        <w:t>)</w:t>
+      </w:r>
+      <w:r>
+        <w:rPr>
+          <w:rFonts w:eastAsiaTheme="minorHAnsi"/>
+          <w:sz w:val="22"/>
+          <w:szCs w:val="22"/>
+        </w:rPr>
+        <w:t xml:space="preserve">) </w:t>
+      </w:r>
+      <w:r>
+        <w:rPr>
+          <w:rFonts w:eastAsiaTheme="minorHAnsi"/>
+          <w:sz w:val="22"/>
+          <w:szCs w:val="22"/>
+        </w:rPr>
+        <w:sym w:font="Wingdings" w:char="F0E0"/>
+      </w:r>
+      <w:r>
+        <w:rPr>
+          <w:rFonts w:eastAsiaTheme="minorHAnsi"/>
+          <w:sz w:val="22"/>
+          <w:szCs w:val="22"/>
+        </w:rPr>
+        <w:t xml:space="preserve"> corta el fragmento de la se</w:t>
+      </w:r>
+      <w:r>
+        <w:rPr>
+          <w:rFonts w:eastAsiaTheme="minorHAnsi"/>
+          <w:sz w:val="22"/>
+          <w:szCs w:val="22"/>
+        </w:rPr>
+        <w:t>ñ</w:t>
+      </w:r>
+      <w:r>
+        <w:rPr>
+          <w:rFonts w:eastAsiaTheme="minorHAnsi"/>
+          <w:sz w:val="22"/>
+          <w:szCs w:val="22"/>
+        </w:rPr>
+        <w:t>al delimitado por los índices</w:t>
+      </w:r>
+      <w:r>
+        <w:rPr>
+          <w:b/>
+          <w:i/>
+          <w:color w:val="002060"/>
+        </w:rPr>
+        <w:t>.</w:t>
+      </w:r>
+      <w:r>
+        <w:rPr>
+          <w:b/>
+          <w:i/>
+          <w:color w:val="002060"/>
+        </w:rPr>
+        <w:t xml:space="preserve"> </w:t>
+      </w:r>
+    </w:p>
+    <w:p>
+      <w:pPr>
+        <w:pStyle w:val="Prrafodelista"/>
+        <w:numPr>
+          <w:ilvl w:val="0"/>
+          <w:numId w:val="19"/>
+        </w:numPr>
         <w:tabs>
           <w:tab w:val="left" w:pos="1110"/>
         </w:tabs>
@@ -4555,9 +5720,204 @@
           <w:color w:val="002060"/>
         </w:rPr>
       </w:pPr>
-    </w:p>
-    <w:p>
-      <w:pPr>
+      <w:proofErr w:type="spellStart"/>
+      <w:r>
+        <w:rPr>
+          <w:b/>
+          <w:i/>
+          <w:color w:val="002060"/>
+        </w:rPr>
+        <w:t>copy</w:t>
+      </w:r>
+      <w:proofErr w:type="spellEnd"/>
+      <w:r>
+        <w:rPr>
+          <w:b/>
+          <w:i/>
+          <w:color w:val="002060"/>
+        </w:rPr>
+        <w:t xml:space="preserve"> </w:t>
+      </w:r>
+      <w:r>
+        <w:rPr>
+          <w:rFonts w:eastAsiaTheme="minorHAnsi"/>
+          <w:sz w:val="22"/>
+          <w:szCs w:val="22"/>
+        </w:rPr>
+        <w:t>(</w:t>
+      </w:r>
+      <w:proofErr w:type="spellStart"/>
+      <w:r>
+        <w:rPr>
+          <w:rFonts w:eastAsiaTheme="minorHAnsi"/>
+          <w:sz w:val="22"/>
+          <w:szCs w:val="22"/>
+        </w:rPr>
+        <w:t>s</w:t>
+      </w:r>
+      <w:r>
+        <w:rPr>
+          <w:rFonts w:eastAsiaTheme="minorHAnsi"/>
+          <w:sz w:val="22"/>
+          <w:szCs w:val="22"/>
+        </w:rPr>
+        <w:t>tart_index</w:t>
+      </w:r>
+      <w:proofErr w:type="spellEnd"/>
+      <w:r>
+        <w:rPr>
+          <w:rFonts w:eastAsiaTheme="minorHAnsi"/>
+          <w:sz w:val="22"/>
+          <w:szCs w:val="22"/>
+        </w:rPr>
+        <w:t xml:space="preserve"> (</w:t>
+      </w:r>
+      <w:proofErr w:type="spellStart"/>
+      <w:r>
+        <w:rPr>
+          <w:rFonts w:eastAsiaTheme="minorHAnsi"/>
+          <w:sz w:val="22"/>
+          <w:szCs w:val="22"/>
+        </w:rPr>
+        <w:t>integer</w:t>
+      </w:r>
+      <w:proofErr w:type="spellEnd"/>
+      <w:r>
+        <w:rPr>
+          <w:rFonts w:eastAsiaTheme="minorHAnsi"/>
+          <w:sz w:val="22"/>
+          <w:szCs w:val="22"/>
+        </w:rPr>
+        <w:t>)</w:t>
+      </w:r>
+      <w:r>
+        <w:rPr>
+          <w:rFonts w:eastAsiaTheme="minorHAnsi"/>
+          <w:sz w:val="22"/>
+          <w:szCs w:val="22"/>
+        </w:rPr>
+        <w:t xml:space="preserve">, </w:t>
+      </w:r>
+      <w:proofErr w:type="spellStart"/>
+      <w:r>
+        <w:rPr>
+          <w:rFonts w:eastAsiaTheme="minorHAnsi"/>
+          <w:sz w:val="22"/>
+          <w:szCs w:val="22"/>
+        </w:rPr>
+        <w:t>end_index</w:t>
+      </w:r>
+      <w:proofErr w:type="spellEnd"/>
+      <w:r>
+        <w:rPr>
+          <w:rFonts w:eastAsiaTheme="minorHAnsi"/>
+          <w:sz w:val="22"/>
+          <w:szCs w:val="22"/>
+        </w:rPr>
+        <w:t xml:space="preserve"> (</w:t>
+      </w:r>
+      <w:proofErr w:type="spellStart"/>
+      <w:r>
+        <w:rPr>
+          <w:rFonts w:eastAsiaTheme="minorHAnsi"/>
+          <w:sz w:val="22"/>
+          <w:szCs w:val="22"/>
+        </w:rPr>
+        <w:t>integer</w:t>
+      </w:r>
+      <w:proofErr w:type="spellEnd"/>
+      <w:r>
+        <w:rPr>
+          <w:rFonts w:eastAsiaTheme="minorHAnsi"/>
+          <w:sz w:val="22"/>
+          <w:szCs w:val="22"/>
+        </w:rPr>
+        <w:t>)</w:t>
+      </w:r>
+      <w:r>
+        <w:rPr>
+          <w:rFonts w:eastAsiaTheme="minorHAnsi"/>
+          <w:sz w:val="22"/>
+          <w:szCs w:val="22"/>
+        </w:rPr>
+        <w:t xml:space="preserve">) </w:t>
+      </w:r>
+      <w:r>
+        <w:rPr>
+          <w:rFonts w:eastAsiaTheme="minorHAnsi"/>
+          <w:sz w:val="22"/>
+          <w:szCs w:val="22"/>
+        </w:rPr>
+        <w:sym w:font="Wingdings" w:char="F0E0"/>
+      </w:r>
+      <w:r>
+        <w:rPr>
+          <w:rFonts w:eastAsiaTheme="minorHAnsi"/>
+          <w:sz w:val="22"/>
+          <w:szCs w:val="22"/>
+        </w:rPr>
+        <w:t xml:space="preserve"> </w:t>
+      </w:r>
+      <w:r>
+        <w:rPr>
+          <w:rFonts w:eastAsiaTheme="minorHAnsi"/>
+          <w:sz w:val="22"/>
+          <w:szCs w:val="22"/>
+        </w:rPr>
+        <w:t xml:space="preserve"> </w:t>
+      </w:r>
+      <w:r>
+        <w:rPr>
+          <w:rFonts w:eastAsiaTheme="minorHAnsi"/>
+          <w:sz w:val="22"/>
+          <w:szCs w:val="22"/>
+        </w:rPr>
+        <w:t>copia</w:t>
+      </w:r>
+      <w:r>
+        <w:rPr>
+          <w:rFonts w:eastAsiaTheme="minorHAnsi"/>
+          <w:sz w:val="22"/>
+          <w:szCs w:val="22"/>
+        </w:rPr>
+        <w:t xml:space="preserve"> el fragmento de la se</w:t>
+      </w:r>
+      <w:r>
+        <w:rPr>
+          <w:rFonts w:eastAsiaTheme="minorHAnsi"/>
+          <w:sz w:val="22"/>
+          <w:szCs w:val="22"/>
+        </w:rPr>
+        <w:t>ñ</w:t>
+      </w:r>
+      <w:r>
+        <w:rPr>
+          <w:rFonts w:eastAsiaTheme="minorHAnsi"/>
+          <w:sz w:val="22"/>
+          <w:szCs w:val="22"/>
+        </w:rPr>
+        <w:t>al delimitado por los índices</w:t>
+      </w:r>
+      <w:r>
+        <w:rPr>
+          <w:b/>
+          <w:i/>
+          <w:color w:val="002060"/>
+        </w:rPr>
+        <w:t>.</w:t>
+      </w:r>
+      <w:r>
+        <w:rPr>
+          <w:b/>
+          <w:i/>
+          <w:color w:val="002060"/>
+        </w:rPr>
+        <w:t xml:space="preserve"> </w:t>
+      </w:r>
+    </w:p>
+    <w:p>
+      <w:pPr>
+        <w:pStyle w:val="Prrafodelista"/>
         <w:tabs>
           <w:tab w:val="left" w:pos="1110"/>
         </w:tabs>
@@ -4568,17 +5928,14 @@
           <w:color w:val="002060"/>
         </w:rPr>
       </w:pPr>
-      <w:r>
-        <w:rPr>
-          <w:b/>
-          <w:i/>
-          <w:color w:val="002060"/>
-        </w:rPr>
-        <w:t>Invariantes, Reglas y Convenciones</w:t>
-      </w:r>
-    </w:p>
-    <w:p>
-      <w:pPr>
+    </w:p>
+    <w:p>
+      <w:pPr>
+        <w:pStyle w:val="Prrafodelista"/>
+        <w:numPr>
+          <w:ilvl w:val="0"/>
+          <w:numId w:val="19"/>
+        </w:numPr>
         <w:tabs>
           <w:tab w:val="left" w:pos="1110"/>
         </w:tabs>
@@ -4587,6 +5944,383 @@
           <w:b/>
           <w:i/>
           <w:color w:val="002060"/>
+        </w:rPr>
+      </w:pPr>
+      <w:r>
+        <w:rPr>
+          <w:b/>
+          <w:i/>
+          <w:color w:val="002060"/>
+        </w:rPr>
+        <w:t>paste</w:t>
+      </w:r>
+      <w:r>
+        <w:rPr>
+          <w:rFonts w:eastAsiaTheme="minorHAnsi"/>
+          <w:sz w:val="22"/>
+          <w:szCs w:val="22"/>
+        </w:rPr>
+        <w:t xml:space="preserve"> </w:t>
+      </w:r>
+      <w:r>
+        <w:rPr>
+          <w:rFonts w:eastAsiaTheme="minorHAnsi"/>
+          <w:sz w:val="22"/>
+          <w:szCs w:val="22"/>
+        </w:rPr>
+        <w:t>(</w:t>
+      </w:r>
+      <w:proofErr w:type="spellStart"/>
+      <w:r>
+        <w:rPr>
+          <w:rFonts w:eastAsiaTheme="minorHAnsi"/>
+          <w:sz w:val="22"/>
+          <w:szCs w:val="22"/>
+        </w:rPr>
+        <w:t>s</w:t>
+      </w:r>
+      <w:r>
+        <w:rPr>
+          <w:rFonts w:eastAsiaTheme="minorHAnsi"/>
+          <w:sz w:val="22"/>
+          <w:szCs w:val="22"/>
+        </w:rPr>
+        <w:t>tart_index</w:t>
+      </w:r>
+      <w:proofErr w:type="spellEnd"/>
+      <w:r>
+        <w:rPr>
+          <w:rFonts w:eastAsiaTheme="minorHAnsi"/>
+          <w:sz w:val="22"/>
+          <w:szCs w:val="22"/>
+        </w:rPr>
+        <w:t xml:space="preserve"> (</w:t>
+      </w:r>
+      <w:proofErr w:type="spellStart"/>
+      <w:r>
+        <w:rPr>
+          <w:rFonts w:eastAsiaTheme="minorHAnsi"/>
+          <w:sz w:val="22"/>
+          <w:szCs w:val="22"/>
+        </w:rPr>
+        <w:t>integer</w:t>
+      </w:r>
+      <w:proofErr w:type="spellEnd"/>
+      <w:r>
+        <w:rPr>
+          <w:rFonts w:eastAsiaTheme="minorHAnsi"/>
+          <w:sz w:val="22"/>
+          <w:szCs w:val="22"/>
+        </w:rPr>
+        <w:t>)</w:t>
+      </w:r>
+      <w:r>
+        <w:rPr>
+          <w:rFonts w:eastAsiaTheme="minorHAnsi"/>
+          <w:sz w:val="22"/>
+          <w:szCs w:val="22"/>
+        </w:rPr>
+        <w:t xml:space="preserve">) </w:t>
+      </w:r>
+      <w:r>
+        <w:rPr>
+          <w:rFonts w:eastAsiaTheme="minorHAnsi"/>
+          <w:sz w:val="22"/>
+          <w:szCs w:val="22"/>
+        </w:rPr>
+        <w:sym w:font="Wingdings" w:char="F0E0"/>
+      </w:r>
+      <w:r>
+        <w:rPr>
+          <w:rFonts w:eastAsiaTheme="minorHAnsi"/>
+          <w:sz w:val="22"/>
+          <w:szCs w:val="22"/>
+        </w:rPr>
+        <w:t xml:space="preserve"> </w:t>
+      </w:r>
+      <w:r>
+        <w:rPr>
+          <w:rFonts w:eastAsiaTheme="minorHAnsi"/>
+          <w:sz w:val="22"/>
+          <w:szCs w:val="22"/>
+        </w:rPr>
+        <w:t>pega</w:t>
+      </w:r>
+      <w:r>
+        <w:rPr>
+          <w:rFonts w:eastAsiaTheme="minorHAnsi"/>
+          <w:sz w:val="22"/>
+          <w:szCs w:val="22"/>
+        </w:rPr>
+        <w:t xml:space="preserve"> </w:t>
+      </w:r>
+      <w:r>
+        <w:rPr>
+          <w:rFonts w:eastAsiaTheme="minorHAnsi"/>
+          <w:sz w:val="22"/>
+          <w:szCs w:val="22"/>
+        </w:rPr>
+        <w:t xml:space="preserve">el contenido de la variable clipboard en la posición indicada en </w:t>
+      </w:r>
+      <w:proofErr w:type="spellStart"/>
+      <w:r>
+        <w:rPr>
+          <w:rFonts w:eastAsiaTheme="minorHAnsi"/>
+          <w:sz w:val="22"/>
+          <w:szCs w:val="22"/>
+        </w:rPr>
+        <w:t>s</w:t>
+      </w:r>
+      <w:r>
+        <w:rPr>
+          <w:rFonts w:eastAsiaTheme="minorHAnsi"/>
+          <w:sz w:val="22"/>
+          <w:szCs w:val="22"/>
+        </w:rPr>
+        <w:t>tart_index</w:t>
+      </w:r>
+      <w:proofErr w:type="spellEnd"/>
+      <w:r>
+        <w:rPr>
+          <w:rFonts w:eastAsiaTheme="minorHAnsi"/>
+          <w:sz w:val="22"/>
+          <w:szCs w:val="22"/>
+        </w:rPr>
+        <w:t>.</w:t>
+      </w:r>
+    </w:p>
+    <w:p>
+      <w:pPr>
+        <w:pStyle w:val="Prrafodelista"/>
+        <w:tabs>
+          <w:tab w:val="left" w:pos="1110"/>
+        </w:tabs>
+        <w:jc w:val="both"/>
+        <w:rPr>
+          <w:b/>
+          <w:i/>
+          <w:color w:val="002060"/>
+        </w:rPr>
+      </w:pPr>
+    </w:p>
+    <w:p>
+      <w:pPr>
+        <w:tabs>
+          <w:tab w:val="left" w:pos="1110"/>
+        </w:tabs>
+        <w:jc w:val="both"/>
+        <w:rPr>
+          <w:b/>
+          <w:i/>
+          <w:color w:val="002060"/>
+        </w:rPr>
+      </w:pPr>
+    </w:p>
+    <w:p>
+      <w:pPr>
+        <w:tabs>
+          <w:tab w:val="left" w:pos="1110"/>
+        </w:tabs>
+        <w:jc w:val="both"/>
+        <w:rPr>
+          <w:b/>
+          <w:i/>
+          <w:color w:val="002060"/>
+        </w:rPr>
+      </w:pPr>
+      <w:r>
+        <w:rPr>
+          <w:b/>
+          <w:i/>
+          <w:color w:val="002060"/>
+        </w:rPr>
+        <w:t>Invariantes, Reglas y Convenciones</w:t>
+      </w:r>
+    </w:p>
+    <w:p>
+      <w:pPr>
+        <w:tabs>
+          <w:tab w:val="left" w:pos="1110"/>
+        </w:tabs>
+        <w:jc w:val="both"/>
+        <w:rPr>
+          <w:lang w:eastAsia="es-ES"/>
+        </w:rPr>
+      </w:pPr>
+      <w:r>
+        <w:rPr>
+          <w:lang w:eastAsia="es-ES"/>
+        </w:rPr>
+        <w:t>La variable clipboard</w:t>
+      </w:r>
+      <w:r>
+        <w:rPr>
+          <w:lang w:eastAsia="es-ES"/>
+        </w:rPr>
+        <w:t xml:space="preserve"> luego de ejecutar </w:t>
+      </w:r>
+      <w:proofErr w:type="spellStart"/>
+      <w:r>
+        <w:rPr>
+          <w:lang w:eastAsia="es-ES"/>
+        </w:rPr>
+        <w:t>copy</w:t>
+      </w:r>
+      <w:proofErr w:type="spellEnd"/>
+      <w:r>
+        <w:rPr>
+          <w:lang w:eastAsia="es-ES"/>
+        </w:rPr>
+        <w:t xml:space="preserve"> o </w:t>
+      </w:r>
+      <w:proofErr w:type="spellStart"/>
+      <w:r>
+        <w:rPr>
+          <w:lang w:eastAsia="es-ES"/>
+        </w:rPr>
+        <w:t>cut</w:t>
+      </w:r>
+      <w:proofErr w:type="spellEnd"/>
+      <w:r>
+        <w:rPr>
+          <w:lang w:eastAsia="es-ES"/>
+        </w:rPr>
+        <w:t xml:space="preserve"> </w:t>
+      </w:r>
+      <w:r>
+        <w:rPr>
+          <w:lang w:eastAsia="es-ES"/>
+        </w:rPr>
+        <w:t xml:space="preserve"> contiene el fragmento de señal </w:t>
+      </w:r>
+      <w:r>
+        <w:rPr>
+          <w:lang w:eastAsia="es-ES"/>
+        </w:rPr>
+        <w:t xml:space="preserve">delimitado por los índices. </w:t>
+      </w:r>
+    </w:p>
+    <w:p>
+      <w:pPr>
+        <w:tabs>
+          <w:tab w:val="left" w:pos="1110"/>
+        </w:tabs>
+        <w:jc w:val="both"/>
+        <w:rPr>
+          <w:lang w:eastAsia="es-ES"/>
+        </w:rPr>
+      </w:pPr>
+      <w:r>
+        <w:rPr>
+          <w:lang w:eastAsia="es-ES"/>
+        </w:rPr>
+        <w:t xml:space="preserve">La señal luego de ejecutar </w:t>
+      </w:r>
+      <w:proofErr w:type="spellStart"/>
+      <w:r>
+        <w:rPr>
+          <w:lang w:eastAsia="es-ES"/>
+        </w:rPr>
+        <w:t>cut</w:t>
+      </w:r>
+      <w:proofErr w:type="spellEnd"/>
+      <w:r>
+        <w:rPr>
+          <w:lang w:eastAsia="es-ES"/>
+        </w:rPr>
+        <w:t xml:space="preserve"> </w:t>
+      </w:r>
+      <w:r>
+        <w:rPr>
+          <w:lang w:eastAsia="es-ES"/>
+        </w:rPr>
+        <w:t xml:space="preserve">no puede contener el fragmento que se almacena en clipboard y su tamaño se reduce en </w:t>
+      </w:r>
+      <w:proofErr w:type="spellStart"/>
+      <w:r>
+        <w:rPr>
+          <w:lang w:eastAsia="es-ES"/>
+        </w:rPr>
+        <w:t>end</w:t>
+      </w:r>
+      <w:r>
+        <w:t>_index</w:t>
+      </w:r>
+      <w:proofErr w:type="spellEnd"/>
+      <w:r>
+        <w:t xml:space="preserve"> </w:t>
+      </w:r>
+      <w:r>
+        <w:t xml:space="preserve">- </w:t>
+      </w:r>
+      <w:proofErr w:type="spellStart"/>
+      <w:r>
+        <w:t>s</w:t>
+      </w:r>
+      <w:r>
+        <w:t>tart_index</w:t>
+      </w:r>
+      <w:proofErr w:type="spellEnd"/>
+      <w:r>
+        <w:rPr>
+          <w:lang w:eastAsia="es-ES"/>
+        </w:rPr>
+        <w:t>.</w:t>
+      </w:r>
+    </w:p>
+    <w:p>
+      <w:pPr>
+        <w:tabs>
+          <w:tab w:val="left" w:pos="1110"/>
+        </w:tabs>
+        <w:jc w:val="both"/>
+        <w:rPr>
+          <w:lang w:eastAsia="es-ES"/>
+        </w:rPr>
+      </w:pPr>
+      <w:r>
+        <w:rPr>
+          <w:lang w:eastAsia="es-ES"/>
+        </w:rPr>
+        <w:t xml:space="preserve">Al ejecutar paste se cumple que la señal contiene la señal almacenada en </w:t>
+      </w:r>
+      <w:proofErr w:type="spellStart"/>
+      <w:r>
+        <w:rPr>
+          <w:lang w:eastAsia="es-ES"/>
+        </w:rPr>
+        <w:t>clipboar</w:t>
+      </w:r>
+      <w:proofErr w:type="spellEnd"/>
+      <w:r>
+        <w:rPr>
+          <w:lang w:eastAsia="es-ES"/>
+        </w:rPr>
+        <w:t xml:space="preserve"> en la posición indicada como parámetro y su tamaño crece en el </w:t>
+      </w:r>
+      <w:proofErr w:type="spellStart"/>
+      <w:r>
+        <w:rPr>
+          <w:lang w:eastAsia="es-ES"/>
+        </w:rPr>
+        <w:t>size</w:t>
+      </w:r>
+      <w:proofErr w:type="spellEnd"/>
+      <w:r>
+        <w:rPr>
+          <w:lang w:eastAsia="es-ES"/>
+        </w:rPr>
+        <w:t xml:space="preserve"> del clipboard.</w:t>
+      </w:r>
+    </w:p>
+    <w:p>
+      <w:pPr>
+        <w:tabs>
+          <w:tab w:val="left" w:pos="1110"/>
+        </w:tabs>
+        <w:jc w:val="both"/>
+        <w:rPr>
+          <w:lang w:eastAsia="es-ES"/>
         </w:rPr>
       </w:pPr>
     </w:p>
@@ -4600,15 +6334,13 @@
           <w:b/>
           <w:i/>
           <w:color w:val="002060"/>
-          <w:lang w:val="en-US"/>
-        </w:rPr>
-      </w:pPr>
-      <w:r>
-        <w:rPr>
-          <w:b/>
-          <w:i/>
-          <w:color w:val="002060"/>
-          <w:lang w:val="en-US"/>
+        </w:rPr>
+      </w:pPr>
+      <w:r>
+        <w:rPr>
+          <w:b/>
+          <w:i/>
+          <w:color w:val="002060"/>
         </w:rPr>
         <w:t>********************************</w:t>
       </w:r>
@@ -4676,6 +6408,34 @@
           <w:lang w:eastAsia="es-ES"/>
         </w:rPr>
         <w:t>Descripción</w:t>
+      </w:r>
+    </w:p>
+    <w:p>
+      <w:pPr>
+        <w:jc w:val="both"/>
+        <w:rPr>
+          <w:lang w:eastAsia="es-ES"/>
+        </w:rPr>
+      </w:pPr>
+      <w:r>
+        <w:rPr>
+          <w:lang w:eastAsia="es-ES"/>
+        </w:rPr>
+        <w:t xml:space="preserve">Esta clase se encarga de realizar la compensación de las bocinas de forma que el sonido emitido sea idéntico al que fue grabado. Esto no sucede producto de la confección de las bocinas y los micrófonos comunes que potencian más determinadas frecuencias que otras. </w:t>
+      </w:r>
+      <w:proofErr w:type="spellStart"/>
+      <w:r>
+        <w:rPr>
+          <w:lang w:eastAsia="es-ES"/>
+        </w:rPr>
+        <w:t>Esta</w:t>
+      </w:r>
+      <w:proofErr w:type="spellEnd"/>
+      <w:r>
+        <w:rPr>
+          <w:lang w:eastAsia="es-ES"/>
+        </w:rPr>
+        <w:t xml:space="preserve"> en un lugar incorrecto del diseño ya que debe integrarse con la forma de reproducir el sonido y no como un procesamiento de la señal.</w:t>
       </w:r>
     </w:p>
     <w:p>
@@ -4869,6 +6629,19 @@
     </w:p>
     <w:p>
       <w:pPr>
+        <w:rPr>
+          <w:lang w:eastAsia="es-ES"/>
+        </w:rPr>
+      </w:pPr>
+      <w:r>
+        <w:rPr>
+          <w:lang w:eastAsia="es-ES"/>
+        </w:rPr>
+        <w:t>Esta clase implementa las operaciones comunes con una señal.</w:t>
+      </w:r>
+    </w:p>
+    <w:p>
+      <w:pPr>
         <w:tabs>
           <w:tab w:val="left" w:pos="1110"/>
         </w:tabs>
@@ -4948,9 +6721,74 @@
           <w:color w:val="002060"/>
         </w:rPr>
       </w:pPr>
-    </w:p>
-    <w:p>
-      <w:pPr>
+      <w:proofErr w:type="spellStart"/>
+      <w:r>
+        <w:rPr>
+          <w:b/>
+          <w:i/>
+          <w:color w:val="002060"/>
+        </w:rPr>
+        <w:t>scale</w:t>
+      </w:r>
+      <w:proofErr w:type="spellEnd"/>
+      <w:r>
+        <w:rPr>
+          <w:b/>
+          <w:i/>
+          <w:color w:val="002060"/>
+        </w:rPr>
+        <w:t xml:space="preserve"> </w:t>
+      </w:r>
+      <w:r>
+        <w:rPr>
+          <w:rFonts w:eastAsiaTheme="minorHAnsi"/>
+          <w:sz w:val="22"/>
+          <w:szCs w:val="22"/>
+        </w:rPr>
+        <w:sym w:font="Wingdings" w:char="F0E0"/>
+      </w:r>
+      <w:r>
+        <w:rPr>
+          <w:rFonts w:eastAsiaTheme="minorHAnsi"/>
+          <w:sz w:val="22"/>
+          <w:szCs w:val="22"/>
+        </w:rPr>
+        <w:t xml:space="preserve"> </w:t>
+      </w:r>
+      <w:r>
+        <w:rPr>
+          <w:rFonts w:eastAsiaTheme="minorHAnsi"/>
+          <w:sz w:val="22"/>
+          <w:szCs w:val="22"/>
+        </w:rPr>
+        <w:t>modifica las amplitudes de la señal. Puede multiplicar la señal por un valor fijo (</w:t>
+      </w:r>
+      <w:proofErr w:type="spellStart"/>
+      <w:r>
+        <w:rPr>
+          <w:rFonts w:eastAsiaTheme="minorHAnsi"/>
+          <w:sz w:val="22"/>
+          <w:szCs w:val="22"/>
+        </w:rPr>
+        <w:t>normalize</w:t>
+      </w:r>
+      <w:proofErr w:type="spellEnd"/>
+      <w:r>
+        <w:rPr>
+          <w:rFonts w:eastAsiaTheme="minorHAnsi"/>
+          <w:sz w:val="22"/>
+          <w:szCs w:val="22"/>
+        </w:rPr>
+        <w:t>) o por una función (creciente o decreciente y puede ser elegida de una lista sin, linear etc…)</w:t>
+      </w:r>
+    </w:p>
+    <w:p>
+      <w:pPr>
+        <w:pStyle w:val="Prrafodelista"/>
+        <w:numPr>
+          <w:ilvl w:val="0"/>
+          <w:numId w:val="23"/>
+        </w:numPr>
         <w:tabs>
           <w:tab w:val="left" w:pos="1110"/>
         </w:tabs>
@@ -4961,9 +6799,48 @@
           <w:color w:val="002060"/>
         </w:rPr>
       </w:pPr>
-    </w:p>
-    <w:p>
-      <w:pPr>
+      <w:proofErr w:type="spellStart"/>
+      <w:r>
+        <w:rPr>
+          <w:b/>
+          <w:i/>
+          <w:color w:val="002060"/>
+        </w:rPr>
+        <w:t>setSilence</w:t>
+      </w:r>
+      <w:proofErr w:type="spellEnd"/>
+      <w:r>
+        <w:rPr>
+          <w:rFonts w:eastAsiaTheme="minorHAnsi"/>
+          <w:sz w:val="22"/>
+          <w:szCs w:val="22"/>
+        </w:rPr>
+        <w:sym w:font="Wingdings" w:char="F0E0"/>
+      </w:r>
+      <w:r>
+        <w:rPr>
+          <w:rFonts w:eastAsiaTheme="minorHAnsi"/>
+          <w:sz w:val="22"/>
+          <w:szCs w:val="22"/>
+        </w:rPr>
+        <w:t xml:space="preserve"> </w:t>
+      </w:r>
+      <w:r>
+        <w:rPr>
+          <w:rFonts w:eastAsiaTheme="minorHAnsi"/>
+          <w:sz w:val="22"/>
+          <w:szCs w:val="22"/>
+        </w:rPr>
+        <w:t>convierte en silencio una sección de la señal</w:t>
+      </w:r>
+    </w:p>
+    <w:p>
+      <w:pPr>
+        <w:pStyle w:val="Prrafodelista"/>
+        <w:numPr>
+          <w:ilvl w:val="0"/>
+          <w:numId w:val="23"/>
+        </w:numPr>
         <w:tabs>
           <w:tab w:val="left" w:pos="1110"/>
         </w:tabs>
@@ -4980,7 +6857,379 @@
           <w:i/>
           <w:color w:val="002060"/>
         </w:rPr>
+        <w:t>reverse</w:t>
+      </w:r>
+      <w:r>
+        <w:rPr>
+          <w:rFonts w:eastAsiaTheme="minorHAnsi"/>
+          <w:sz w:val="22"/>
+          <w:szCs w:val="22"/>
+        </w:rPr>
+        <w:sym w:font="Wingdings" w:char="F0E0"/>
+      </w:r>
+      <w:r>
+        <w:rPr>
+          <w:rFonts w:eastAsiaTheme="minorHAnsi"/>
+          <w:sz w:val="22"/>
+          <w:szCs w:val="22"/>
+        </w:rPr>
+        <w:t xml:space="preserve"> </w:t>
+      </w:r>
+      <w:r>
+        <w:rPr>
+          <w:rFonts w:eastAsiaTheme="minorHAnsi"/>
+          <w:sz w:val="22"/>
+          <w:szCs w:val="22"/>
+        </w:rPr>
+        <w:t>invierte el orden de las muestras de un fragmento de la señal</w:t>
+      </w:r>
+    </w:p>
+    <w:p>
+      <w:pPr>
+        <w:pStyle w:val="Prrafodelista"/>
+        <w:numPr>
+          <w:ilvl w:val="0"/>
+          <w:numId w:val="23"/>
+        </w:numPr>
+        <w:tabs>
+          <w:tab w:val="left" w:pos="1110"/>
+        </w:tabs>
+        <w:jc w:val="both"/>
+        <w:rPr>
+          <w:b/>
+          <w:i/>
+          <w:color w:val="002060"/>
+        </w:rPr>
+      </w:pPr>
+      <w:proofErr w:type="spellStart"/>
+      <w:r>
+        <w:rPr>
+          <w:b/>
+          <w:i/>
+          <w:color w:val="002060"/>
+        </w:rPr>
+        <w:t>absolute</w:t>
+      </w:r>
+      <w:proofErr w:type="spellEnd"/>
+      <w:r>
+        <w:rPr>
+          <w:b/>
+          <w:i/>
+          <w:color w:val="002060"/>
+        </w:rPr>
+        <w:t xml:space="preserve"> </w:t>
+      </w:r>
+      <w:proofErr w:type="spellStart"/>
+      <w:r>
+        <w:rPr>
+          <w:b/>
+          <w:i/>
+          <w:color w:val="002060"/>
+        </w:rPr>
+        <w:t>values</w:t>
+      </w:r>
+      <w:proofErr w:type="spellEnd"/>
+      <w:r>
+        <w:rPr>
+          <w:rFonts w:eastAsiaTheme="minorHAnsi"/>
+          <w:sz w:val="22"/>
+          <w:szCs w:val="22"/>
+        </w:rPr>
+        <w:sym w:font="Wingdings" w:char="F0E0"/>
+      </w:r>
+      <w:r>
+        <w:rPr>
+          <w:rFonts w:eastAsiaTheme="minorHAnsi"/>
+          <w:sz w:val="22"/>
+          <w:szCs w:val="22"/>
+        </w:rPr>
+        <w:t xml:space="preserve"> </w:t>
+      </w:r>
+      <w:r>
+        <w:rPr>
+          <w:rFonts w:eastAsiaTheme="minorHAnsi"/>
+          <w:sz w:val="22"/>
+          <w:szCs w:val="22"/>
+        </w:rPr>
+        <w:t xml:space="preserve">devuelve los valores absolutos de </w:t>
+      </w:r>
+      <w:r>
+        <w:rPr>
+          <w:rFonts w:eastAsiaTheme="minorHAnsi"/>
+          <w:sz w:val="22"/>
+          <w:szCs w:val="22"/>
+        </w:rPr>
+        <w:t>un fragmento de la señal</w:t>
+      </w:r>
+    </w:p>
+    <w:p>
+      <w:pPr>
+        <w:pStyle w:val="Prrafodelista"/>
+        <w:numPr>
+          <w:ilvl w:val="0"/>
+          <w:numId w:val="23"/>
+        </w:numPr>
+        <w:tabs>
+          <w:tab w:val="left" w:pos="1110"/>
+        </w:tabs>
+        <w:jc w:val="both"/>
+        <w:rPr>
+          <w:b/>
+          <w:i/>
+          <w:color w:val="002060"/>
+        </w:rPr>
+      </w:pPr>
+      <w:proofErr w:type="spellStart"/>
+      <w:r>
+        <w:rPr>
+          <w:b/>
+          <w:i/>
+          <w:color w:val="002060"/>
+        </w:rPr>
+        <w:t>change</w:t>
+      </w:r>
+      <w:proofErr w:type="spellEnd"/>
+      <w:r>
+        <w:rPr>
+          <w:b/>
+          <w:i/>
+          <w:color w:val="002060"/>
+        </w:rPr>
+        <w:t xml:space="preserve"> </w:t>
+      </w:r>
+      <w:proofErr w:type="spellStart"/>
+      <w:r>
+        <w:rPr>
+          <w:b/>
+          <w:i/>
+          <w:color w:val="002060"/>
+        </w:rPr>
+        <w:t>sign</w:t>
+      </w:r>
+      <w:proofErr w:type="spellEnd"/>
+      <w:r>
+        <w:rPr>
+          <w:rFonts w:eastAsiaTheme="minorHAnsi"/>
+          <w:sz w:val="22"/>
+          <w:szCs w:val="22"/>
+        </w:rPr>
+        <w:sym w:font="Wingdings" w:char="F0E0"/>
+      </w:r>
+      <w:r>
+        <w:rPr>
+          <w:rFonts w:eastAsiaTheme="minorHAnsi"/>
+          <w:sz w:val="22"/>
+          <w:szCs w:val="22"/>
+        </w:rPr>
+        <w:t xml:space="preserve"> </w:t>
+      </w:r>
+      <w:r>
+        <w:rPr>
+          <w:rFonts w:eastAsiaTheme="minorHAnsi"/>
+          <w:sz w:val="22"/>
+          <w:szCs w:val="22"/>
+        </w:rPr>
+        <w:t xml:space="preserve">cambia el signo de </w:t>
+      </w:r>
+      <w:r>
+        <w:rPr>
+          <w:rFonts w:eastAsiaTheme="minorHAnsi"/>
+          <w:sz w:val="22"/>
+          <w:szCs w:val="22"/>
+        </w:rPr>
+        <w:t>un fragmento de la señal</w:t>
+      </w:r>
+    </w:p>
+    <w:p>
+      <w:pPr>
+        <w:pStyle w:val="Prrafodelista"/>
+        <w:numPr>
+          <w:ilvl w:val="0"/>
+          <w:numId w:val="23"/>
+        </w:numPr>
+        <w:tabs>
+          <w:tab w:val="left" w:pos="1110"/>
+        </w:tabs>
+        <w:jc w:val="both"/>
+        <w:rPr>
+          <w:b/>
+          <w:i/>
+          <w:color w:val="FF0000"/>
+        </w:rPr>
+      </w:pPr>
+      <w:proofErr w:type="spellStart"/>
+      <w:r>
+        <w:rPr>
+          <w:b/>
+          <w:i/>
+          <w:color w:val="002060"/>
+        </w:rPr>
+        <w:t>insert</w:t>
+      </w:r>
+      <w:proofErr w:type="spellEnd"/>
+      <w:r>
+        <w:rPr>
+          <w:b/>
+          <w:i/>
+          <w:color w:val="002060"/>
+        </w:rPr>
+        <w:t xml:space="preserve"> </w:t>
+      </w:r>
+      <w:proofErr w:type="spellStart"/>
+      <w:r>
+        <w:rPr>
+          <w:b/>
+          <w:i/>
+          <w:color w:val="002060"/>
+        </w:rPr>
+        <w:t>silence</w:t>
+      </w:r>
+      <w:proofErr w:type="spellEnd"/>
+      <w:r>
+        <w:rPr>
+          <w:b/>
+          <w:i/>
+          <w:color w:val="002060"/>
+        </w:rPr>
+        <w:t xml:space="preserve"> </w:t>
+      </w:r>
+      <w:r>
+        <w:rPr>
+          <w:rFonts w:eastAsiaTheme="minorHAnsi"/>
+          <w:sz w:val="22"/>
+          <w:szCs w:val="22"/>
+        </w:rPr>
+        <w:sym w:font="Wingdings" w:char="F0E0"/>
+      </w:r>
+      <w:r>
+        <w:rPr>
+          <w:rFonts w:eastAsiaTheme="minorHAnsi"/>
+          <w:sz w:val="22"/>
+          <w:szCs w:val="22"/>
+        </w:rPr>
+        <w:t xml:space="preserve"> </w:t>
+      </w:r>
+      <w:r>
+        <w:rPr>
+          <w:rFonts w:eastAsiaTheme="minorHAnsi"/>
+          <w:sz w:val="22"/>
+          <w:szCs w:val="22"/>
+        </w:rPr>
+        <w:t xml:space="preserve">inserta silencio en </w:t>
+      </w:r>
+      <w:r>
+        <w:rPr>
+          <w:rFonts w:eastAsiaTheme="minorHAnsi"/>
+          <w:sz w:val="22"/>
+          <w:szCs w:val="22"/>
+        </w:rPr>
+        <w:t xml:space="preserve">la señal. </w:t>
+      </w:r>
+      <w:r>
+        <w:rPr>
+          <w:rFonts w:eastAsiaTheme="minorHAnsi"/>
+          <w:color w:val="FF0000"/>
+          <w:sz w:val="22"/>
+          <w:szCs w:val="22"/>
+        </w:rPr>
+        <w:t xml:space="preserve">Esta no es una operación puramente de </w:t>
+      </w:r>
+      <w:proofErr w:type="spellStart"/>
+      <w:r>
+        <w:rPr>
+          <w:rFonts w:eastAsiaTheme="minorHAnsi"/>
+          <w:color w:val="FF0000"/>
+          <w:sz w:val="22"/>
+          <w:szCs w:val="22"/>
+        </w:rPr>
+        <w:t>signal</w:t>
+      </w:r>
+      <w:proofErr w:type="spellEnd"/>
+      <w:r>
+        <w:rPr>
+          <w:rFonts w:eastAsiaTheme="minorHAnsi"/>
+          <w:color w:val="FF0000"/>
+          <w:sz w:val="22"/>
+          <w:szCs w:val="22"/>
+        </w:rPr>
+        <w:t xml:space="preserve"> </w:t>
+      </w:r>
+      <w:proofErr w:type="spellStart"/>
+      <w:r>
+        <w:rPr>
+          <w:rFonts w:eastAsiaTheme="minorHAnsi"/>
+          <w:color w:val="FF0000"/>
+          <w:sz w:val="22"/>
+          <w:szCs w:val="22"/>
+        </w:rPr>
+        <w:t>processing</w:t>
+      </w:r>
+      <w:proofErr w:type="spellEnd"/>
+      <w:r>
+        <w:rPr>
+          <w:rFonts w:eastAsiaTheme="minorHAnsi"/>
+          <w:color w:val="FF0000"/>
+          <w:sz w:val="22"/>
+          <w:szCs w:val="22"/>
+        </w:rPr>
+        <w:t xml:space="preserve"> pero se incluyo aquí.</w:t>
+      </w:r>
+    </w:p>
+    <w:p>
+      <w:pPr>
+        <w:tabs>
+          <w:tab w:val="left" w:pos="1110"/>
+        </w:tabs>
+        <w:jc w:val="both"/>
+        <w:rPr>
+          <w:b/>
+          <w:i/>
+          <w:color w:val="002060"/>
+        </w:rPr>
+      </w:pPr>
+    </w:p>
+    <w:p>
+      <w:pPr>
+        <w:tabs>
+          <w:tab w:val="left" w:pos="1110"/>
+        </w:tabs>
+        <w:jc w:val="both"/>
+        <w:rPr>
+          <w:b/>
+          <w:i/>
+          <w:color w:val="002060"/>
+        </w:rPr>
+      </w:pPr>
+      <w:r>
+        <w:rPr>
+          <w:b/>
+          <w:i/>
+          <w:color w:val="002060"/>
+        </w:rPr>
         <w:t>Invariantes, Reglas y Convenciones</w:t>
+      </w:r>
+    </w:p>
+    <w:p>
+      <w:pPr>
+        <w:tabs>
+          <w:tab w:val="left" w:pos="1110"/>
+        </w:tabs>
+        <w:jc w:val="both"/>
+        <w:rPr>
+          <w:lang w:eastAsia="es-ES"/>
+        </w:rPr>
+      </w:pPr>
+      <w:r>
+        <w:rPr>
+          <w:lang w:eastAsia="es-ES"/>
+        </w:rPr>
+        <w:t xml:space="preserve">La señal se modifica correctamente después de </w:t>
+      </w:r>
+      <w:r>
+        <w:rPr>
+          <w:lang w:eastAsia="es-ES"/>
+        </w:rPr>
+        <w:t xml:space="preserve">aplicar cada método. </w:t>
       </w:r>
     </w:p>
     <w:p>

</xml_diff>

<commit_message>
Errores minimos arreglados. Actualizacion de las frecuencias minimas al abrir nuevo fichero, movimiento de los axis desde el control signal visualizer hacia el plot widget, error de calculo en getindexfrom and to del control principal.
</commit_message>
<xml_diff>
--- a/Sound Lab Programing Guide/Modules Documentation/DUETTO CORE GUIDE.docx
+++ b/Sound Lab Programing Guide/Modules Documentation/DUETTO CORE GUIDE.docx
@@ -2104,7 +2104,17 @@
         <w:jc w:val="both"/>
       </w:pPr>
       <w:r>
-        <w:t xml:space="preserve">record(speed (integer)) comienza la grabación de una señal con las mismas características que la actual (canales y </w:t>
+        <w:rPr>
+          <w:rFonts w:eastAsiaTheme="minorHAnsi"/>
+          <w:color w:val="002060"/>
+          <w:sz w:val="22"/>
+          <w:szCs w:val="22"/>
+        </w:rPr>
+        <w:lastRenderedPageBreak/>
+        <w:t>record</w:t>
+      </w:r>
+      <w:r>
+        <w:t xml:space="preserve">(speed (integer)) comienza la grabación de una señal con las mismas características que la actual (canales y </w:t>
       </w:r>
       <w:proofErr w:type="spellStart"/>
       <w:r>
@@ -2134,6 +2144,12 @@
       <w:proofErr w:type="spellStart"/>
       <w:proofErr w:type="gramStart"/>
       <w:r>
+        <w:rPr>
+          <w:rFonts w:eastAsiaTheme="minorHAnsi"/>
+          <w:color w:val="002060"/>
+          <w:sz w:val="22"/>
+          <w:szCs w:val="22"/>
+        </w:rPr>
         <w:t>toWav</w:t>
       </w:r>
       <w:proofErr w:type="spellEnd"/>
@@ -2307,7 +2323,6 @@
       <w:r>
         <w:rPr>
           <w:rFonts w:eastAsiaTheme="minorHAnsi"/>
-          <w:color w:val="002060"/>
         </w:rPr>
         <w:t xml:space="preserve">luego de ejecutar </w:t>
       </w:r>
@@ -2315,7 +2330,6 @@
       <w:r>
         <w:rPr>
           <w:rFonts w:eastAsiaTheme="minorHAnsi"/>
-          <w:color w:val="002060"/>
         </w:rPr>
         <w:t>play</w:t>
       </w:r>
@@ -2365,41 +2379,19 @@
         </w:rPr>
         <w:t xml:space="preserve"> = STOPPED </w:t>
       </w:r>
-      <w:proofErr w:type="spellStart"/>
+      <w:r>
+        <w:rPr>
+          <w:rFonts w:eastAsiaTheme="minorHAnsi"/>
+        </w:rPr>
+        <w:t>luego de ejecutar stop</w:t>
+      </w:r>
       <w:r>
         <w:rPr>
           <w:rFonts w:eastAsiaTheme="minorHAnsi"/>
           <w:color w:val="002060"/>
           <w:lang w:val="en-US"/>
         </w:rPr>
-        <w:t>luego</w:t>
-      </w:r>
-      <w:proofErr w:type="spellEnd"/>
-      <w:r>
-        <w:rPr>
-          <w:rFonts w:eastAsiaTheme="minorHAnsi"/>
-          <w:color w:val="002060"/>
-          <w:lang w:val="en-US"/>
-        </w:rPr>
-        <w:t xml:space="preserve"> de </w:t>
-      </w:r>
-      <w:proofErr w:type="spellStart"/>
-      <w:r>
-        <w:rPr>
-          <w:rFonts w:eastAsiaTheme="minorHAnsi"/>
-          <w:color w:val="002060"/>
-          <w:lang w:val="en-US"/>
-        </w:rPr>
-        <w:t>ejecutar</w:t>
-      </w:r>
-      <w:proofErr w:type="spellEnd"/>
-      <w:r>
-        <w:rPr>
-          <w:rFonts w:eastAsiaTheme="minorHAnsi"/>
-          <w:color w:val="002060"/>
-          <w:lang w:val="en-US"/>
-        </w:rPr>
-        <w:t xml:space="preserve"> stop </w:t>
+        <w:t xml:space="preserve"> </w:t>
       </w:r>
     </w:p>
     <w:p>
@@ -2433,7 +2425,20 @@
           <w:rFonts w:eastAsiaTheme="minorHAnsi"/>
           <w:color w:val="002060"/>
         </w:rPr>
-        <w:t xml:space="preserve">  = PAUSED luego de ejecutar pause </w:t>
+        <w:t xml:space="preserve">  = PAUSED </w:t>
+      </w:r>
+      <w:r>
+        <w:rPr>
+          <w:rFonts w:eastAsiaTheme="minorHAnsi"/>
+        </w:rPr>
+        <w:t>luego de ejecutar pause</w:t>
+      </w:r>
+      <w:r>
+        <w:rPr>
+          <w:rFonts w:eastAsiaTheme="minorHAnsi"/>
+          <w:color w:val="002060"/>
+        </w:rPr>
+        <w:t xml:space="preserve"> </w:t>
       </w:r>
     </w:p>
     <w:p>
@@ -2467,7 +2472,13 @@
           <w:rFonts w:eastAsiaTheme="minorHAnsi"/>
           <w:color w:val="002060"/>
         </w:rPr>
-        <w:t xml:space="preserve">  = RECORDING luego de ejecutar record</w:t>
+        <w:t xml:space="preserve">  = RECORDING </w:t>
+      </w:r>
+      <w:r>
+        <w:rPr>
+          <w:rFonts w:eastAsiaTheme="minorHAnsi"/>
+        </w:rPr>
+        <w:t>luego de ejecutar record</w:t>
       </w:r>
     </w:p>
     <w:p>
@@ -2491,8 +2502,7 @@
       <w:r>
         <w:rPr>
           <w:rFonts w:eastAsiaTheme="minorHAnsi"/>
-          <w:sz w:val="22"/>
-          <w:szCs w:val="22"/>
+          <w:color w:val="002060"/>
         </w:rPr>
         <w:t>stream</w:t>
       </w:r>
@@ -3679,9 +3689,31 @@
     </w:p>
     <w:p>
       <w:pPr>
+        <w:rPr>
+          <w:lang w:eastAsia="es-ES"/>
+        </w:rPr>
+      </w:pPr>
+    </w:p>
+    <w:p>
+      <w:pPr>
+        <w:rPr>
+          <w:lang w:eastAsia="es-ES"/>
+        </w:rPr>
+      </w:pPr>
+    </w:p>
+    <w:p>
+      <w:pPr>
+        <w:rPr>
+          <w:lang w:eastAsia="es-ES"/>
+        </w:rPr>
+      </w:pPr>
+    </w:p>
+    <w:p>
+      <w:pPr>
         <w:pStyle w:val="Ttulo1"/>
       </w:pPr>
       <w:r>
+        <w:lastRenderedPageBreak/>
         <w:t xml:space="preserve">Módulo  </w:t>
       </w:r>
       <w:proofErr w:type="spellStart"/>
@@ -3699,6 +3731,13 @@
     </w:p>
     <w:p>
       <w:pPr>
+        <w:rPr>
+          <w:lang w:eastAsia="es-ES"/>
+        </w:rPr>
+      </w:pPr>
+    </w:p>
+    <w:p>
+      <w:pPr>
         <w:pStyle w:val="Ttulo2"/>
         <w:rPr>
           <w:b/>
@@ -3731,37 +3770,2456 @@
         <w:rPr>
           <w:lang w:eastAsia="es-ES"/>
         </w:rPr>
+        <w:t>Este módulo se integra fuertemente con el de clasificación. El proceso de clasificación se propone realizarlo previa segmentación de la señal. Extracción de parámetros en los segmentos y posterior implementación de uno o varios modelos de clasificación. Todos estos procesamientos serán realizados por este módulo.</w:t>
+      </w:r>
+    </w:p>
+    <w:p>
+      <w:pPr>
+        <w:pStyle w:val="Ttulo2"/>
+        <w:rPr>
+          <w:b/>
+          <w:lang w:eastAsia="es-ES"/>
+        </w:rPr>
+      </w:pPr>
+      <w:r>
+        <w:rPr>
+          <w:b/>
+          <w:lang w:eastAsia="es-ES"/>
+        </w:rPr>
+        <w:t>Clases</w:t>
+      </w:r>
+    </w:p>
+    <w:p>
+      <w:pPr>
+        <w:rPr>
+          <w:lang w:eastAsia="es-ES"/>
+        </w:rPr>
+      </w:pPr>
+      <w:r>
+        <w:rPr>
+          <w:lang w:eastAsia="es-ES"/>
+        </w:rPr>
+        <w:t>La segmentación se propone realizarla mediante la definición de Febles Torres, Yasel (Tesis de Diploma) en cuanto a la segmentación integrando varios dominios de definición. Se proponen varias clases para la detección de elementos y la jerarquía de elementos.</w:t>
+      </w:r>
+      <w:r>
+        <w:rPr>
+          <w:lang w:eastAsia="es-ES"/>
+        </w:rPr>
+        <w:t xml:space="preserve"> </w:t>
+      </w:r>
+    </w:p>
+    <w:p>
+      <w:pPr>
+        <w:tabs>
+          <w:tab w:val="left" w:pos="1110"/>
+        </w:tabs>
+        <w:jc w:val="both"/>
+        <w:rPr>
+          <w:b/>
+          <w:i/>
+          <w:color w:val="002060"/>
+          <w:lang w:eastAsia="es-ES"/>
+        </w:rPr>
+      </w:pPr>
+      <w:r>
+        <w:rPr>
+          <w:b/>
+          <w:i/>
+          <w:color w:val="002060"/>
+          <w:lang w:eastAsia="es-ES"/>
+        </w:rPr>
+        <w:t>Directorios</w:t>
+      </w:r>
+    </w:p>
+    <w:p>
+      <w:pPr>
+        <w:pStyle w:val="Prrafodelista"/>
+        <w:numPr>
+          <w:ilvl w:val="0"/>
+          <w:numId w:val="24"/>
+        </w:numPr>
+        <w:tabs>
+          <w:tab w:val="left" w:pos="1110"/>
+        </w:tabs>
+        <w:jc w:val="both"/>
+        <w:rPr>
+          <w:rFonts w:eastAsiaTheme="minorHAnsi"/>
+          <w:sz w:val="22"/>
+          <w:szCs w:val="22"/>
+        </w:rPr>
+      </w:pPr>
+      <w:r>
+        <w:rPr>
+          <w:b/>
+          <w:i/>
+          <w:color w:val="002060"/>
+        </w:rPr>
+        <w:t>Detectors</w:t>
+      </w:r>
+      <w:r>
+        <w:rPr>
+          <w:b/>
+          <w:i/>
+          <w:color w:val="002060"/>
+        </w:rPr>
+        <w:sym w:font="Wingdings" w:char="F0E0"/>
+      </w:r>
+      <w:r>
+        <w:rPr>
+          <w:b/>
+          <w:i/>
+          <w:color w:val="002060"/>
+        </w:rPr>
+        <w:t xml:space="preserve"> </w:t>
+      </w:r>
+      <w:r>
+        <w:rPr>
+          <w:rFonts w:eastAsiaTheme="minorHAnsi"/>
+          <w:sz w:val="22"/>
+          <w:szCs w:val="22"/>
+        </w:rPr>
+        <w:t>Clases que realizan la detección de elementos.</w:t>
+      </w:r>
+    </w:p>
+    <w:p>
+      <w:pPr>
+        <w:pStyle w:val="Prrafodelista"/>
+        <w:numPr>
+          <w:ilvl w:val="0"/>
+          <w:numId w:val="24"/>
+        </w:numPr>
+        <w:tabs>
+          <w:tab w:val="left" w:pos="1110"/>
+        </w:tabs>
+        <w:jc w:val="both"/>
+        <w:rPr>
+          <w:rFonts w:eastAsiaTheme="minorHAnsi"/>
+          <w:sz w:val="22"/>
+          <w:szCs w:val="22"/>
+        </w:rPr>
+      </w:pPr>
+      <w:proofErr w:type="spellStart"/>
+      <w:r>
+        <w:rPr>
+          <w:b/>
+          <w:i/>
+          <w:color w:val="002060"/>
+        </w:rPr>
+        <w:t>Elements</w:t>
+      </w:r>
+      <w:proofErr w:type="spellEnd"/>
+      <w:r>
+        <w:rPr>
+          <w:b/>
+          <w:i/>
+          <w:color w:val="002060"/>
+        </w:rPr>
+        <w:t xml:space="preserve"> </w:t>
+      </w:r>
+      <w:r>
+        <w:rPr>
+          <w:b/>
+          <w:i/>
+          <w:color w:val="002060"/>
+        </w:rPr>
+        <w:sym w:font="Wingdings" w:char="F0E0"/>
+      </w:r>
+      <w:r>
+        <w:rPr>
+          <w:b/>
+          <w:i/>
+          <w:color w:val="002060"/>
+        </w:rPr>
+        <w:t xml:space="preserve"> </w:t>
+      </w:r>
+      <w:r>
+        <w:rPr>
+          <w:rFonts w:eastAsiaTheme="minorHAnsi"/>
+          <w:sz w:val="22"/>
+          <w:szCs w:val="22"/>
+        </w:rPr>
+        <w:t>Definición de elementos.</w:t>
+      </w:r>
+    </w:p>
+    <w:p>
+      <w:pPr>
+        <w:tabs>
+          <w:tab w:val="left" w:pos="1110"/>
+        </w:tabs>
+        <w:jc w:val="both"/>
+        <w:rPr>
+          <w:rFonts w:asciiTheme="majorHAnsi" w:eastAsiaTheme="majorEastAsia" w:hAnsiTheme="majorHAnsi" w:cstheme="majorBidi"/>
+          <w:color w:val="276E8B" w:themeColor="accent1" w:themeShade="BF"/>
+          <w:sz w:val="26"/>
+          <w:szCs w:val="26"/>
+          <w:lang w:eastAsia="es-ES"/>
+        </w:rPr>
+      </w:pPr>
+    </w:p>
+    <w:p>
+      <w:pPr>
+        <w:tabs>
+          <w:tab w:val="left" w:pos="1110"/>
+        </w:tabs>
+        <w:jc w:val="both"/>
+        <w:rPr>
+          <w:rFonts w:asciiTheme="majorHAnsi" w:eastAsiaTheme="majorEastAsia" w:hAnsiTheme="majorHAnsi" w:cstheme="majorBidi"/>
+          <w:color w:val="276E8B" w:themeColor="accent1" w:themeShade="BF"/>
+          <w:sz w:val="26"/>
+          <w:szCs w:val="26"/>
+          <w:lang w:eastAsia="es-ES"/>
+        </w:rPr>
+      </w:pPr>
+      <w:proofErr w:type="spellStart"/>
+      <w:r>
+        <w:rPr>
+          <w:rFonts w:asciiTheme="majorHAnsi" w:eastAsiaTheme="majorEastAsia" w:hAnsiTheme="majorHAnsi" w:cstheme="majorBidi"/>
+          <w:color w:val="276E8B" w:themeColor="accent1" w:themeShade="BF"/>
+          <w:sz w:val="26"/>
+          <w:szCs w:val="26"/>
+          <w:lang w:eastAsia="es-ES"/>
+        </w:rPr>
+        <w:t>Elements</w:t>
+      </w:r>
+      <w:proofErr w:type="spellEnd"/>
+    </w:p>
+    <w:p>
+      <w:pPr>
+        <w:tabs>
+          <w:tab w:val="left" w:pos="1110"/>
+        </w:tabs>
+        <w:jc w:val="both"/>
+        <w:rPr>
+          <w:lang w:eastAsia="es-ES"/>
+        </w:rPr>
+      </w:pPr>
+      <w:r>
+        <w:rPr>
+          <w:lang w:eastAsia="es-ES"/>
+        </w:rPr>
+        <w:t xml:space="preserve">Directorio que contiene la definición de </w:t>
+      </w:r>
+      <w:r>
+        <w:rPr>
+          <w:lang w:eastAsia="es-ES"/>
+        </w:rPr>
+        <w:t>los elementos.</w:t>
+      </w:r>
+    </w:p>
+    <w:p>
+      <w:pPr>
+        <w:pStyle w:val="Ttulo2"/>
+        <w:rPr>
+          <w:lang w:eastAsia="es-ES"/>
+        </w:rPr>
+      </w:pPr>
+      <w:r>
+        <w:rPr>
+          <w:lang w:eastAsia="es-ES"/>
+        </w:rPr>
+        <w:t xml:space="preserve">Clase </w:t>
+      </w:r>
+      <w:proofErr w:type="spellStart"/>
+      <w:r>
+        <w:rPr>
+          <w:lang w:eastAsia="es-ES"/>
+        </w:rPr>
+        <w:t>Element</w:t>
+      </w:r>
+      <w:proofErr w:type="spellEnd"/>
+    </w:p>
+    <w:p>
+      <w:pPr>
+        <w:rPr>
+          <w:lang w:eastAsia="es-ES"/>
+        </w:rPr>
+      </w:pPr>
+    </w:p>
+    <w:p>
+      <w:pPr>
+        <w:jc w:val="both"/>
+        <w:rPr>
+          <w:lang w:eastAsia="es-ES"/>
+        </w:rPr>
+      </w:pPr>
+      <w:r>
+        <w:rPr>
+          <w:lang w:eastAsia="es-ES"/>
+        </w:rPr>
+        <w:t xml:space="preserve">Representa la mínima pieza de información que conforma un segmento a clasificar. Es la clase base de los elementos. Interacciona con las clases detectoras de elementos y con los segmentos. Tiene un conjunto de variables para la representación visual de sus características. </w:t>
+      </w:r>
+    </w:p>
+    <w:p>
+      <w:pPr>
+        <w:jc w:val="both"/>
+        <w:rPr>
+          <w:lang w:eastAsia="es-ES"/>
+        </w:rPr>
+      </w:pPr>
+      <w:r>
+        <w:rPr>
+          <w:lang w:eastAsia="es-ES"/>
+        </w:rPr>
+        <w:t>Las variables visuales están divididas en categorías. Cada categoría contiene un array con</w:t>
+      </w:r>
+      <w:r>
+        <w:rPr>
+          <w:lang w:eastAsia="es-ES"/>
+        </w:rPr>
+        <w:t xml:space="preserve"> listas </w:t>
+      </w:r>
+      <w:r>
+        <w:rPr>
+          <w:lang w:eastAsia="es-ES"/>
+        </w:rPr>
+        <w:t>[</w:t>
+      </w:r>
+      <w:proofErr w:type="spellStart"/>
+      <w:r>
+        <w:rPr>
+          <w:b/>
+          <w:i/>
+          <w:color w:val="002060"/>
+          <w:lang w:eastAsia="es-ES"/>
+        </w:rPr>
+        <w:t>visualcontrol</w:t>
+      </w:r>
+      <w:proofErr w:type="spellEnd"/>
+      <w:r>
+        <w:rPr>
+          <w:b/>
+          <w:i/>
+          <w:color w:val="002060"/>
+          <w:lang w:eastAsia="es-ES"/>
+        </w:rPr>
+        <w:t xml:space="preserve">, </w:t>
+      </w:r>
+      <w:proofErr w:type="spellStart"/>
+      <w:r>
+        <w:rPr>
+          <w:b/>
+          <w:i/>
+          <w:color w:val="002060"/>
+          <w:lang w:eastAsia="es-ES"/>
+        </w:rPr>
+        <w:t>bo</w:t>
+      </w:r>
+      <w:r>
+        <w:rPr>
+          <w:b/>
+          <w:i/>
+          <w:color w:val="002060"/>
+          <w:lang w:eastAsia="es-ES"/>
+        </w:rPr>
+        <w:t>ol</w:t>
+      </w:r>
+      <w:proofErr w:type="spellEnd"/>
+      <w:r>
+        <w:rPr>
+          <w:lang w:eastAsia="es-ES"/>
+        </w:rPr>
+        <w:t>]</w:t>
+      </w:r>
+      <w:r>
+        <w:rPr>
+          <w:lang w:eastAsia="es-ES"/>
+        </w:rPr>
+        <w:t xml:space="preserve"> en las cuales se encuentran</w:t>
+      </w:r>
+      <w:r>
+        <w:rPr>
+          <w:lang w:eastAsia="es-ES"/>
+        </w:rPr>
+        <w:t xml:space="preserve"> los controles visuales que deben ser mostrados (el texto o las figuras con las mediciones de parámetros  por ejemplo)</w:t>
+      </w:r>
+      <w:r>
+        <w:rPr>
+          <w:lang w:eastAsia="es-ES"/>
+        </w:rPr>
+        <w:t xml:space="preserve"> y el </w:t>
+      </w:r>
+      <w:proofErr w:type="spellStart"/>
+      <w:r>
+        <w:rPr>
+          <w:lang w:eastAsia="es-ES"/>
+        </w:rPr>
+        <w:t>bool</w:t>
+      </w:r>
+      <w:proofErr w:type="spellEnd"/>
+      <w:r>
+        <w:rPr>
+          <w:lang w:eastAsia="es-ES"/>
+        </w:rPr>
+        <w:t xml:space="preserve"> de su visibilidad</w:t>
+      </w:r>
+      <w:r>
+        <w:rPr>
+          <w:lang w:eastAsia="es-ES"/>
+        </w:rPr>
+        <w:t xml:space="preserve">. Esto permite que el control que utilice la clase pueda visualizarlo solo mediante la adicción de cada elemento visual al control que se utiliza para graficar. </w:t>
+      </w:r>
+      <w:r>
+        <w:rPr>
+          <w:lang w:eastAsia="es-ES"/>
+        </w:rPr>
+        <w:t xml:space="preserve">En particular esto se hace en el </w:t>
+      </w:r>
+      <w:proofErr w:type="spellStart"/>
+      <w:r>
+        <w:rPr>
+          <w:lang w:eastAsia="es-ES"/>
+        </w:rPr>
+        <w:t>Signal</w:t>
+      </w:r>
+      <w:proofErr w:type="spellEnd"/>
+      <w:r>
+        <w:rPr>
+          <w:lang w:eastAsia="es-ES"/>
+        </w:rPr>
+        <w:t xml:space="preserve"> </w:t>
+      </w:r>
+      <w:proofErr w:type="spellStart"/>
+      <w:r>
+        <w:rPr>
+          <w:lang w:eastAsia="es-ES"/>
+        </w:rPr>
+        <w:t>Visualizer</w:t>
+      </w:r>
+      <w:proofErr w:type="spellEnd"/>
+      <w:r>
+        <w:rPr>
+          <w:lang w:eastAsia="es-ES"/>
+        </w:rPr>
+        <w:t xml:space="preserve"> en el método </w:t>
+      </w:r>
+      <w:proofErr w:type="spellStart"/>
+      <w:r>
+        <w:rPr>
+          <w:lang w:eastAsia="es-ES"/>
+        </w:rPr>
+        <w:t>drawElements</w:t>
+      </w:r>
+      <w:proofErr w:type="spellEnd"/>
+      <w:r>
+        <w:rPr>
+          <w:lang w:eastAsia="es-ES"/>
+        </w:rPr>
+        <w:t>.</w:t>
+      </w:r>
+    </w:p>
+    <w:p>
+      <w:pPr>
+        <w:jc w:val="both"/>
+        <w:rPr>
+          <w:lang w:eastAsia="es-ES"/>
+        </w:rPr>
+      </w:pPr>
+      <w:r>
+        <w:rPr>
+          <w:lang w:eastAsia="es-ES"/>
+        </w:rPr>
+        <w:t>Los herederos deben implementar el cálculo de los controles visuales. Esto permite también la granularidad en la visualización del elemento ya que se puede observar subconjuntos de sus controles visuales haciendo más personalizable la interacción con el usuario. Es fácilmente extensible a otra plataforma visual mediante la re implementación del cálculo de los controles para la nueva plataforma.</w:t>
+      </w:r>
+      <w:r>
+        <w:rPr>
+          <w:lang w:eastAsia="es-ES"/>
+        </w:rPr>
+        <w:t xml:space="preserve"> </w:t>
+      </w:r>
+      <w:r>
+        <w:rPr>
+          <w:lang w:eastAsia="es-ES"/>
+        </w:rPr>
+        <w:t>Clase Abstracta.</w:t>
+      </w:r>
+    </w:p>
+    <w:p>
+      <w:pPr>
+        <w:tabs>
+          <w:tab w:val="left" w:pos="1110"/>
+        </w:tabs>
+        <w:jc w:val="both"/>
+        <w:rPr>
+          <w:b/>
+          <w:i/>
+          <w:color w:val="002060"/>
+          <w:lang w:eastAsia="es-ES"/>
+        </w:rPr>
+      </w:pPr>
+      <w:r>
+        <w:rPr>
+          <w:b/>
+          <w:i/>
+          <w:color w:val="002060"/>
+          <w:lang w:eastAsia="es-ES"/>
+        </w:rPr>
+        <w:t>Variables</w:t>
+      </w:r>
+    </w:p>
+    <w:p>
+      <w:pPr>
+        <w:pStyle w:val="Prrafodelista"/>
+        <w:numPr>
+          <w:ilvl w:val="0"/>
+          <w:numId w:val="25"/>
+        </w:numPr>
+        <w:tabs>
+          <w:tab w:val="left" w:pos="1110"/>
+        </w:tabs>
+        <w:jc w:val="both"/>
+        <w:rPr>
+          <w:rFonts w:eastAsiaTheme="minorHAnsi"/>
+          <w:sz w:val="22"/>
+          <w:szCs w:val="22"/>
+        </w:rPr>
+      </w:pPr>
+      <w:proofErr w:type="spellStart"/>
+      <w:r>
+        <w:rPr>
+          <w:b/>
+          <w:i/>
+          <w:color w:val="002060"/>
+        </w:rPr>
+        <w:t>signal</w:t>
+      </w:r>
+      <w:proofErr w:type="spellEnd"/>
+      <w:r>
+        <w:rPr>
+          <w:b/>
+          <w:i/>
+          <w:color w:val="002060"/>
+        </w:rPr>
+        <w:t xml:space="preserve"> </w:t>
+      </w:r>
+      <w:r>
+        <w:rPr>
+          <w:b/>
+          <w:i/>
+          <w:color w:val="002060"/>
+        </w:rPr>
+        <w:t>(</w:t>
+      </w:r>
+      <w:proofErr w:type="spellStart"/>
+      <w:r>
+        <w:rPr>
+          <w:b/>
+          <w:i/>
+          <w:color w:val="002060"/>
+        </w:rPr>
+        <w:t>Signal</w:t>
+      </w:r>
+      <w:proofErr w:type="spellEnd"/>
+      <w:r>
+        <w:rPr>
+          <w:b/>
+          <w:i/>
+          <w:color w:val="002060"/>
+        </w:rPr>
+        <w:t xml:space="preserve">) </w:t>
+      </w:r>
+      <w:r>
+        <w:rPr>
+          <w:rFonts w:eastAsiaTheme="minorHAnsi"/>
+          <w:sz w:val="22"/>
+          <w:szCs w:val="22"/>
+        </w:rPr>
+        <w:t>//</w:t>
+      </w:r>
+      <w:r>
+        <w:rPr>
+          <w:rFonts w:eastAsiaTheme="minorHAnsi"/>
+          <w:sz w:val="22"/>
+          <w:szCs w:val="22"/>
+        </w:rPr>
+        <w:t>La señal sobre la que se define el elemento. Debe ser una señal de Audio.</w:t>
+      </w:r>
+    </w:p>
+    <w:p>
+      <w:pPr>
+        <w:pStyle w:val="Prrafodelista"/>
+        <w:numPr>
+          <w:ilvl w:val="0"/>
+          <w:numId w:val="25"/>
+        </w:numPr>
+        <w:tabs>
+          <w:tab w:val="left" w:pos="1110"/>
+        </w:tabs>
+        <w:jc w:val="both"/>
+        <w:rPr>
+          <w:rFonts w:eastAsiaTheme="minorHAnsi"/>
+          <w:sz w:val="22"/>
+          <w:szCs w:val="22"/>
+        </w:rPr>
+      </w:pPr>
+      <w:r>
+        <w:rPr>
+          <w:b/>
+          <w:i/>
+          <w:color w:val="002060"/>
+        </w:rPr>
         <w:lastRenderedPageBreak/>
-        <w:t>Este módulo se integra fuertemente con el de clasificación. El proceso de clasificación se propone realizarlo previa segmentación de la señal. Extracción de parámetros en los segmentos y posterior implementación de uno o varios modelos de clasificación. Todos estos procesamientos serán realizados por este módulo.</w:t>
+        <w:t>visible</w:t>
+      </w:r>
+      <w:r>
+        <w:rPr>
+          <w:rFonts w:eastAsiaTheme="minorHAnsi"/>
+          <w:sz w:val="22"/>
+          <w:szCs w:val="22"/>
+        </w:rPr>
+        <w:t xml:space="preserve"> (</w:t>
+      </w:r>
+      <w:proofErr w:type="spellStart"/>
+      <w:r>
+        <w:rPr>
+          <w:rFonts w:eastAsiaTheme="minorHAnsi"/>
+          <w:sz w:val="22"/>
+          <w:szCs w:val="22"/>
+        </w:rPr>
+        <w:t>bool</w:t>
+      </w:r>
+      <w:proofErr w:type="spellEnd"/>
+      <w:r>
+        <w:rPr>
+          <w:rFonts w:eastAsiaTheme="minorHAnsi"/>
+          <w:sz w:val="22"/>
+          <w:szCs w:val="22"/>
+        </w:rPr>
+        <w:t>) la visibilidad de este elemento.</w:t>
+      </w:r>
+    </w:p>
+    <w:p>
+      <w:pPr>
+        <w:pStyle w:val="Prrafodelista"/>
+        <w:numPr>
+          <w:ilvl w:val="0"/>
+          <w:numId w:val="25"/>
+        </w:numPr>
+        <w:tabs>
+          <w:tab w:val="left" w:pos="1110"/>
+        </w:tabs>
+        <w:jc w:val="both"/>
+        <w:rPr>
+          <w:rFonts w:eastAsiaTheme="minorHAnsi"/>
+          <w:sz w:val="22"/>
+          <w:szCs w:val="22"/>
+        </w:rPr>
+      </w:pPr>
+      <w:proofErr w:type="spellStart"/>
+      <w:r>
+        <w:rPr>
+          <w:b/>
+          <w:i/>
+          <w:color w:val="002060"/>
+        </w:rPr>
+        <w:t>visual_</w:t>
+      </w:r>
+      <w:proofErr w:type="gramStart"/>
+      <w:r>
+        <w:rPr>
+          <w:b/>
+          <w:i/>
+          <w:color w:val="002060"/>
+        </w:rPr>
+        <w:t>text</w:t>
+      </w:r>
+      <w:proofErr w:type="spellEnd"/>
+      <w:r>
+        <w:rPr>
+          <w:b/>
+          <w:i/>
+          <w:color w:val="002060"/>
+        </w:rPr>
+        <w:t xml:space="preserve"> </w:t>
+      </w:r>
+      <w:r>
+        <w:rPr>
+          <w:b/>
+          <w:i/>
+          <w:color w:val="002060"/>
+        </w:rPr>
+        <w:t>,</w:t>
+      </w:r>
+      <w:proofErr w:type="gramEnd"/>
+      <w:r>
+        <w:rPr>
+          <w:b/>
+          <w:i/>
+          <w:color w:val="002060"/>
+        </w:rPr>
+        <w:t xml:space="preserve"> </w:t>
+      </w:r>
+      <w:proofErr w:type="spellStart"/>
+      <w:r>
+        <w:rPr>
+          <w:b/>
+          <w:i/>
+          <w:color w:val="002060"/>
+        </w:rPr>
+        <w:t>visual_locations</w:t>
+      </w:r>
+      <w:proofErr w:type="spellEnd"/>
+      <w:r>
+        <w:rPr>
+          <w:b/>
+          <w:i/>
+          <w:color w:val="002060"/>
+        </w:rPr>
+        <w:t xml:space="preserve">, </w:t>
+      </w:r>
+      <w:proofErr w:type="spellStart"/>
+      <w:r>
+        <w:rPr>
+          <w:b/>
+          <w:i/>
+          <w:color w:val="002060"/>
+        </w:rPr>
+        <w:t>visual_figures</w:t>
+      </w:r>
+      <w:proofErr w:type="spellEnd"/>
+      <w:r>
+        <w:rPr>
+          <w:b/>
+          <w:i/>
+          <w:color w:val="002060"/>
+        </w:rPr>
+        <w:t xml:space="preserve">, </w:t>
+      </w:r>
+      <w:proofErr w:type="spellStart"/>
+      <w:r>
+        <w:rPr>
+          <w:b/>
+          <w:i/>
+          <w:color w:val="002060"/>
+        </w:rPr>
+        <w:t>visual_peaksfreqs</w:t>
+      </w:r>
+      <w:proofErr w:type="spellEnd"/>
+      <w:r>
+        <w:rPr>
+          <w:rFonts w:eastAsiaTheme="minorHAnsi"/>
+          <w:sz w:val="22"/>
+          <w:szCs w:val="22"/>
+        </w:rPr>
+        <w:t xml:space="preserve"> arreglos con los controles visuales para cada categor</w:t>
+      </w:r>
+      <w:r>
+        <w:rPr>
+          <w:rFonts w:eastAsiaTheme="minorHAnsi"/>
+          <w:sz w:val="22"/>
+          <w:szCs w:val="22"/>
+        </w:rPr>
+        <w:t>ía.</w:t>
+      </w:r>
+    </w:p>
+    <w:p>
+      <w:pPr>
+        <w:tabs>
+          <w:tab w:val="left" w:pos="1110"/>
+        </w:tabs>
+        <w:jc w:val="both"/>
+        <w:rPr>
+          <w:b/>
+          <w:i/>
+          <w:color w:val="002060"/>
+          <w:lang w:eastAsia="es-ES"/>
+        </w:rPr>
+      </w:pPr>
+      <w:r>
+        <w:rPr>
+          <w:b/>
+          <w:i/>
+          <w:color w:val="002060"/>
+          <w:lang w:eastAsia="es-ES"/>
+        </w:rPr>
+        <w:t>Métodos</w:t>
+      </w:r>
+    </w:p>
+    <w:p>
+      <w:pPr>
+        <w:pStyle w:val="Prrafodelista"/>
+        <w:numPr>
+          <w:ilvl w:val="0"/>
+          <w:numId w:val="27"/>
+        </w:numPr>
+      </w:pPr>
+      <w:proofErr w:type="spellStart"/>
+      <w:r>
+        <w:rPr>
+          <w:b/>
+          <w:i/>
+          <w:color w:val="002060"/>
+        </w:rPr>
+        <w:t>visualwidgets</w:t>
+      </w:r>
+      <w:proofErr w:type="spellEnd"/>
+      <w:r>
+        <w:rPr>
+          <w:b/>
+          <w:i/>
+          <w:color w:val="002060"/>
+        </w:rPr>
+        <w:t xml:space="preserve"> </w:t>
+      </w:r>
+      <w:r>
+        <w:rPr>
+          <w:b/>
+          <w:i/>
+          <w:color w:val="002060"/>
+        </w:rPr>
+        <w:t>(</w:t>
+      </w:r>
+      <w:r>
+        <w:rPr>
+          <w:b/>
+          <w:i/>
+          <w:color w:val="002060"/>
+        </w:rPr>
+        <w:t xml:space="preserve">) </w:t>
+      </w:r>
+      <w:r>
+        <w:rPr>
+          <w:rFonts w:eastAsiaTheme="minorHAnsi"/>
+          <w:sz w:val="22"/>
+          <w:szCs w:val="22"/>
+        </w:rPr>
+        <w:t>mé</w:t>
+      </w:r>
+      <w:r>
+        <w:rPr>
+          <w:rFonts w:eastAsiaTheme="minorHAnsi"/>
+          <w:sz w:val="22"/>
+          <w:szCs w:val="22"/>
+        </w:rPr>
+        <w:t>todo que itera por los componentes visuales del elemento.</w:t>
       </w:r>
     </w:p>
     <w:p>
       <w:pPr>
         <w:pStyle w:val="Ttulo2"/>
         <w:rPr>
-          <w:b/>
-          <w:lang w:eastAsia="es-ES"/>
-        </w:rPr>
-      </w:pPr>
-      <w:r>
-        <w:rPr>
-          <w:b/>
-          <w:lang w:eastAsia="es-ES"/>
-        </w:rPr>
-        <w:t>Clases</w:t>
-      </w:r>
-    </w:p>
-    <w:p>
-      <w:pPr>
-        <w:rPr>
-          <w:lang w:eastAsia="es-ES"/>
-        </w:rPr>
-      </w:pPr>
-      <w:r>
-        <w:rPr>
-          <w:lang w:eastAsia="es-ES"/>
-        </w:rPr>
-        <w:t>La segmentación se propone realizarla mediante la definición de Febles Torres, Yasel (Tesis de Diploma) en cuanto a la segmentación integrando varios dominios de definición. Se proponen varias clases para la detección de elementos y la jerarquía de elementos.</w:t>
+          <w:lang w:eastAsia="es-ES"/>
+        </w:rPr>
+      </w:pPr>
+      <w:r>
+        <w:rPr>
+          <w:lang w:eastAsia="es-ES"/>
+        </w:rPr>
+        <w:t xml:space="preserve">Clase </w:t>
+      </w:r>
+      <w:proofErr w:type="spellStart"/>
+      <w:r>
+        <w:rPr>
+          <w:lang w:eastAsia="es-ES"/>
+        </w:rPr>
+        <w:t>OneDimensionalElement</w:t>
+      </w:r>
+      <w:proofErr w:type="spellEnd"/>
+    </w:p>
+    <w:p>
+      <w:pPr>
+        <w:rPr>
+          <w:lang w:eastAsia="es-ES"/>
+        </w:rPr>
+      </w:pPr>
+    </w:p>
+    <w:p>
+      <w:pPr>
+        <w:rPr>
+          <w:lang w:eastAsia="es-ES"/>
+        </w:rPr>
+      </w:pPr>
+      <w:r>
+        <w:rPr>
+          <w:lang w:eastAsia="es-ES"/>
+        </w:rPr>
+        <w:t xml:space="preserve">Representa los elementos de una dimensión. Define el cálculo de parámetros para elementos de una dimensión. </w:t>
+      </w:r>
+      <w:r>
+        <w:rPr>
+          <w:lang w:eastAsia="es-ES"/>
+        </w:rPr>
+        <w:t>Clase Abstracta.</w:t>
+      </w:r>
+    </w:p>
+    <w:p>
+      <w:pPr>
+        <w:tabs>
+          <w:tab w:val="left" w:pos="1110"/>
+        </w:tabs>
+        <w:jc w:val="both"/>
+        <w:rPr>
+          <w:b/>
+          <w:i/>
+          <w:color w:val="002060"/>
+          <w:lang w:eastAsia="es-ES"/>
+        </w:rPr>
+      </w:pPr>
+      <w:r>
+        <w:rPr>
+          <w:b/>
+          <w:i/>
+          <w:color w:val="002060"/>
+          <w:lang w:eastAsia="es-ES"/>
+        </w:rPr>
+        <w:t>Variables</w:t>
+      </w:r>
+    </w:p>
+    <w:p>
+      <w:pPr>
+        <w:pStyle w:val="Prrafodelista"/>
+        <w:numPr>
+          <w:ilvl w:val="0"/>
+          <w:numId w:val="28"/>
+        </w:numPr>
+        <w:tabs>
+          <w:tab w:val="left" w:pos="1110"/>
+        </w:tabs>
+        <w:jc w:val="both"/>
+        <w:rPr>
+          <w:rFonts w:eastAsiaTheme="minorHAnsi"/>
+          <w:sz w:val="22"/>
+          <w:szCs w:val="22"/>
+        </w:rPr>
+      </w:pPr>
+      <w:proofErr w:type="spellStart"/>
+      <w:r>
+        <w:rPr>
+          <w:b/>
+          <w:i/>
+          <w:color w:val="002060"/>
+        </w:rPr>
+        <w:t>indexFrom</w:t>
+      </w:r>
+      <w:proofErr w:type="spellEnd"/>
+      <w:r>
+        <w:rPr>
+          <w:b/>
+          <w:i/>
+          <w:color w:val="002060"/>
+        </w:rPr>
+        <w:t xml:space="preserve">, </w:t>
+      </w:r>
+      <w:proofErr w:type="spellStart"/>
+      <w:r>
+        <w:rPr>
+          <w:b/>
+          <w:i/>
+          <w:color w:val="002060"/>
+        </w:rPr>
+        <w:t>indexTo</w:t>
+      </w:r>
+      <w:proofErr w:type="spellEnd"/>
+      <w:r>
+        <w:rPr>
+          <w:b/>
+          <w:i/>
+          <w:color w:val="002060"/>
+        </w:rPr>
+        <w:t xml:space="preserve"> </w:t>
+      </w:r>
+      <w:r>
+        <w:rPr>
+          <w:b/>
+          <w:i/>
+          <w:color w:val="002060"/>
+        </w:rPr>
+        <w:t>(</w:t>
+      </w:r>
+      <w:proofErr w:type="spellStart"/>
+      <w:r>
+        <w:rPr>
+          <w:b/>
+          <w:i/>
+          <w:color w:val="002060"/>
+        </w:rPr>
+        <w:t>int</w:t>
+      </w:r>
+      <w:proofErr w:type="spellEnd"/>
+      <w:r>
+        <w:rPr>
+          <w:b/>
+          <w:i/>
+          <w:color w:val="002060"/>
+        </w:rPr>
+        <w:t xml:space="preserve">) </w:t>
+      </w:r>
+      <w:r>
+        <w:rPr>
+          <w:rFonts w:eastAsiaTheme="minorHAnsi"/>
+          <w:sz w:val="22"/>
+          <w:szCs w:val="22"/>
+        </w:rPr>
+        <w:t>//</w:t>
+      </w:r>
+      <w:r>
+        <w:rPr>
+          <w:rFonts w:eastAsiaTheme="minorHAnsi"/>
+          <w:sz w:val="22"/>
+          <w:szCs w:val="22"/>
+        </w:rPr>
+        <w:t>Índices temporales de inicio y fin del elemento en la señal.</w:t>
+      </w:r>
+    </w:p>
+    <w:p>
+      <w:pPr>
+        <w:pStyle w:val="Prrafodelista"/>
+        <w:numPr>
+          <w:ilvl w:val="0"/>
+          <w:numId w:val="28"/>
+        </w:numPr>
+        <w:tabs>
+          <w:tab w:val="left" w:pos="1110"/>
+        </w:tabs>
+        <w:jc w:val="both"/>
+        <w:rPr>
+          <w:rFonts w:eastAsiaTheme="minorHAnsi"/>
+          <w:sz w:val="22"/>
+          <w:szCs w:val="22"/>
+        </w:rPr>
+      </w:pPr>
+      <w:proofErr w:type="spellStart"/>
+      <w:r>
+        <w:rPr>
+          <w:b/>
+          <w:i/>
+          <w:color w:val="002060"/>
+        </w:rPr>
+        <w:t>parameterDecimalPlaces</w:t>
+      </w:r>
+      <w:proofErr w:type="spellEnd"/>
+      <w:r>
+        <w:rPr>
+          <w:rFonts w:eastAsiaTheme="minorHAnsi"/>
+          <w:sz w:val="22"/>
+          <w:szCs w:val="22"/>
+        </w:rPr>
+        <w:t xml:space="preserve"> constante entera para las cifras decimales en el cálculo de los parámetros.</w:t>
+      </w:r>
+    </w:p>
+    <w:p>
+      <w:pPr>
+        <w:pStyle w:val="Ttulo2"/>
+        <w:rPr>
+          <w:lang w:eastAsia="es-ES"/>
+        </w:rPr>
+      </w:pPr>
+      <w:r>
+        <w:rPr>
+          <w:lang w:eastAsia="es-ES"/>
+        </w:rPr>
+        <w:t xml:space="preserve">Clase </w:t>
+      </w:r>
+      <w:proofErr w:type="spellStart"/>
+      <w:r>
+        <w:rPr>
+          <w:lang w:eastAsia="es-ES"/>
+        </w:rPr>
+        <w:t>Two</w:t>
+      </w:r>
+      <w:r>
+        <w:rPr>
+          <w:lang w:eastAsia="es-ES"/>
+        </w:rPr>
+        <w:t>DimensionalElement</w:t>
+      </w:r>
+      <w:proofErr w:type="spellEnd"/>
+    </w:p>
+    <w:p>
+      <w:pPr>
+        <w:rPr>
+          <w:lang w:eastAsia="es-ES"/>
+        </w:rPr>
+      </w:pPr>
+    </w:p>
+    <w:p>
+      <w:pPr>
+        <w:rPr>
+          <w:lang w:eastAsia="es-ES"/>
+        </w:rPr>
+      </w:pPr>
+      <w:r>
+        <w:rPr>
+          <w:lang w:eastAsia="es-ES"/>
+        </w:rPr>
+        <w:t xml:space="preserve">Representa los elementos de </w:t>
+      </w:r>
+      <w:r>
+        <w:rPr>
+          <w:lang w:eastAsia="es-ES"/>
+        </w:rPr>
+        <w:t>dos</w:t>
+      </w:r>
+      <w:r>
+        <w:rPr>
+          <w:lang w:eastAsia="es-ES"/>
+        </w:rPr>
+        <w:t xml:space="preserve"> </w:t>
+      </w:r>
+      <w:r>
+        <w:rPr>
+          <w:lang w:eastAsia="es-ES"/>
+        </w:rPr>
+        <w:t>dimensio</w:t>
+      </w:r>
+      <w:r>
+        <w:rPr>
+          <w:lang w:eastAsia="es-ES"/>
+        </w:rPr>
+        <w:t>n</w:t>
+      </w:r>
+      <w:r>
+        <w:rPr>
+          <w:lang w:eastAsia="es-ES"/>
+        </w:rPr>
+        <w:t>es</w:t>
+      </w:r>
+      <w:r>
+        <w:rPr>
+          <w:lang w:eastAsia="es-ES"/>
+        </w:rPr>
+        <w:t xml:space="preserve">. Define el cálculo de parámetros para elementos de </w:t>
+      </w:r>
+      <w:r>
+        <w:rPr>
+          <w:lang w:eastAsia="es-ES"/>
+        </w:rPr>
+        <w:t>dos dimensiones</w:t>
+      </w:r>
+      <w:r>
+        <w:rPr>
+          <w:lang w:eastAsia="es-ES"/>
+        </w:rPr>
+        <w:t>. Clase Abstracta.</w:t>
+      </w:r>
+    </w:p>
+    <w:p>
+      <w:pPr>
+        <w:tabs>
+          <w:tab w:val="left" w:pos="1110"/>
+        </w:tabs>
+        <w:jc w:val="both"/>
+        <w:rPr>
+          <w:b/>
+          <w:i/>
+          <w:color w:val="002060"/>
+          <w:lang w:eastAsia="es-ES"/>
+        </w:rPr>
+      </w:pPr>
+      <w:r>
+        <w:rPr>
+          <w:b/>
+          <w:i/>
+          <w:color w:val="002060"/>
+          <w:lang w:eastAsia="es-ES"/>
+        </w:rPr>
+        <w:t>Variables</w:t>
+      </w:r>
+    </w:p>
+    <w:p>
+      <w:pPr>
+        <w:pStyle w:val="Prrafodelista"/>
+        <w:numPr>
+          <w:ilvl w:val="0"/>
+          <w:numId w:val="29"/>
+        </w:numPr>
+        <w:tabs>
+          <w:tab w:val="left" w:pos="1110"/>
+        </w:tabs>
+        <w:jc w:val="both"/>
+      </w:pPr>
+      <w:proofErr w:type="spellStart"/>
+      <w:r>
+        <w:rPr>
+          <w:b/>
+          <w:i/>
+          <w:color w:val="002060"/>
+        </w:rPr>
+        <w:t>matrix</w:t>
+      </w:r>
+      <w:proofErr w:type="spellEnd"/>
+      <w:r>
+        <w:rPr>
+          <w:b/>
+          <w:i/>
+          <w:color w:val="002060"/>
+        </w:rPr>
+        <w:t xml:space="preserve"> </w:t>
+      </w:r>
+      <w:r>
+        <w:rPr>
+          <w:b/>
+          <w:i/>
+          <w:color w:val="002060"/>
+        </w:rPr>
+        <w:t>(</w:t>
+      </w:r>
+      <w:proofErr w:type="spellStart"/>
+      <w:proofErr w:type="gramStart"/>
+      <w:r>
+        <w:rPr>
+          <w:b/>
+          <w:i/>
+          <w:color w:val="002060"/>
+        </w:rPr>
+        <w:t>int</w:t>
+      </w:r>
+      <w:proofErr w:type="spellEnd"/>
+      <w:r>
+        <w:rPr>
+          <w:b/>
+          <w:i/>
+          <w:color w:val="002060"/>
+        </w:rPr>
+        <w:t>[</w:t>
+      </w:r>
+      <w:proofErr w:type="gramEnd"/>
+      <w:r>
+        <w:rPr>
+          <w:b/>
+          <w:i/>
+          <w:color w:val="002060"/>
+        </w:rPr>
+        <w:t>,</w:t>
+      </w:r>
+      <w:r>
+        <w:rPr>
+          <w:b/>
+          <w:i/>
+          <w:color w:val="002060"/>
+        </w:rPr>
+        <w:t>]</w:t>
+      </w:r>
+      <w:r>
+        <w:rPr>
+          <w:b/>
+          <w:i/>
+          <w:color w:val="002060"/>
+        </w:rPr>
+        <w:t xml:space="preserve">) </w:t>
+      </w:r>
+      <w:r>
+        <w:rPr>
+          <w:rFonts w:eastAsiaTheme="minorHAnsi"/>
+          <w:sz w:val="22"/>
+          <w:szCs w:val="22"/>
+        </w:rPr>
+        <w:t>//</w:t>
+      </w:r>
+      <w:r>
+        <w:rPr>
+          <w:rFonts w:eastAsiaTheme="minorHAnsi"/>
+          <w:sz w:val="22"/>
+          <w:szCs w:val="22"/>
+        </w:rPr>
+        <w:t>Matriz de representación del elemento.</w:t>
+      </w:r>
+    </w:p>
+    <w:p>
+      <w:pPr>
+        <w:pStyle w:val="Ttulo2"/>
+        <w:rPr>
+          <w:lang w:eastAsia="es-ES"/>
+        </w:rPr>
+      </w:pPr>
+    </w:p>
+    <w:p>
+      <w:pPr>
+        <w:pStyle w:val="Ttulo2"/>
+        <w:rPr>
+          <w:lang w:eastAsia="es-ES"/>
+        </w:rPr>
+      </w:pPr>
+      <w:r>
+        <w:rPr>
+          <w:lang w:eastAsia="es-ES"/>
+        </w:rPr>
+        <w:t xml:space="preserve">Clase </w:t>
+      </w:r>
+      <w:r>
+        <w:rPr>
+          <w:lang w:eastAsia="es-ES"/>
+        </w:rPr>
+        <w:t xml:space="preserve"> </w:t>
+      </w:r>
+      <w:proofErr w:type="spellStart"/>
+      <w:r>
+        <w:rPr>
+          <w:lang w:eastAsia="es-ES"/>
+        </w:rPr>
+        <w:t>OscilogramElement</w:t>
+      </w:r>
+      <w:proofErr w:type="spellEnd"/>
+    </w:p>
+    <w:p>
+      <w:pPr>
+        <w:rPr>
+          <w:lang w:eastAsia="es-ES"/>
+        </w:rPr>
+      </w:pPr>
+    </w:p>
+    <w:p>
+      <w:pPr>
+        <w:jc w:val="both"/>
+        <w:rPr>
+          <w:lang w:eastAsia="es-ES"/>
+        </w:rPr>
+      </w:pPr>
+      <w:r>
+        <w:rPr>
+          <w:lang w:eastAsia="es-ES"/>
+        </w:rPr>
+        <w:t>Implementaci</w:t>
+      </w:r>
+      <w:r>
+        <w:rPr>
+          <w:lang w:eastAsia="es-ES"/>
+        </w:rPr>
+        <w:t xml:space="preserve">ón de elemento de una dimensión </w:t>
+      </w:r>
+      <w:r>
+        <w:rPr>
+          <w:lang w:eastAsia="es-ES"/>
+        </w:rPr>
+        <w:t>con</w:t>
+      </w:r>
+      <w:r>
+        <w:rPr>
+          <w:lang w:eastAsia="es-ES"/>
+        </w:rPr>
+        <w:t xml:space="preserve"> el oscilograma como PA. </w:t>
+      </w:r>
+      <w:r>
+        <w:rPr>
+          <w:lang w:eastAsia="es-ES"/>
+        </w:rPr>
+        <w:t xml:space="preserve"> </w:t>
+      </w:r>
+      <w:r>
+        <w:rPr>
+          <w:lang w:eastAsia="es-ES"/>
+        </w:rPr>
+        <w:t xml:space="preserve">Esta clase se implementa en particular para el funcionamiento en Sound Lab. Contiene subelementos espectrales que son instancias de </w:t>
+      </w:r>
+      <w:proofErr w:type="spellStart"/>
+      <w:r>
+        <w:rPr>
+          <w:lang w:eastAsia="es-ES"/>
+        </w:rPr>
+        <w:t>SpecgramElement</w:t>
+      </w:r>
+      <w:proofErr w:type="spellEnd"/>
+      <w:r>
+        <w:rPr>
+          <w:lang w:eastAsia="es-ES"/>
+        </w:rPr>
+        <w:t xml:space="preserve">. </w:t>
+      </w:r>
+      <w:r>
+        <w:rPr>
+          <w:lang w:eastAsia="es-ES"/>
+        </w:rPr>
+        <w:t xml:space="preserve">Contienen un grupo de funciones que calculan todos los parámetros temporales y espectrales (en los subelementos) que se necesiten en la aplicación. </w:t>
+      </w:r>
+    </w:p>
+    <w:p>
+      <w:pPr>
+        <w:jc w:val="both"/>
+        <w:rPr>
+          <w:lang w:eastAsia="es-ES"/>
+        </w:rPr>
+      </w:pPr>
+      <w:r>
+        <w:rPr>
+          <w:lang w:eastAsia="es-ES"/>
+        </w:rPr>
+        <w:t>Contiene un subelemento espectral como mínimo que ocupa toda la gama de frecuencias posible y es en el que se realizan los cálculo</w:t>
+      </w:r>
+      <w:r>
+        <w:rPr>
+          <w:lang w:eastAsia="es-ES"/>
+        </w:rPr>
+        <w:t>s</w:t>
+      </w:r>
+      <w:r>
+        <w:rPr>
+          <w:lang w:eastAsia="es-ES"/>
+        </w:rPr>
+        <w:t xml:space="preserve"> de parámetros.</w:t>
+      </w:r>
+      <w:r>
+        <w:rPr>
+          <w:lang w:eastAsia="es-ES"/>
+        </w:rPr>
+        <w:t xml:space="preserve"> Las mediciones espectrales se realizan en las columnas de la matriz de representación de este elemento espectral</w:t>
+      </w:r>
+      <w:r>
+        <w:rPr>
+          <w:lang w:eastAsia="es-ES"/>
+        </w:rPr>
+        <w:t xml:space="preserve"> en función del lugar de las mediciones que se solicite. Las mediciones espectrales pueden ser realizadas en una multitud de lugares que permite definir la estructura </w:t>
+      </w:r>
+      <w:proofErr w:type="spellStart"/>
+      <w:r>
+        <w:rPr>
+          <w:lang w:eastAsia="es-ES"/>
+        </w:rPr>
+        <w:t>SpectralMeasurementLocation</w:t>
+      </w:r>
+      <w:proofErr w:type="spellEnd"/>
+      <w:r>
+        <w:rPr>
+          <w:lang w:eastAsia="es-ES"/>
+        </w:rPr>
+        <w:t>.</w:t>
+      </w:r>
+    </w:p>
+    <w:p>
+      <w:pPr>
+        <w:jc w:val="both"/>
+        <w:rPr>
+          <w:lang w:eastAsia="es-ES"/>
+        </w:rPr>
+      </w:pPr>
+    </w:p>
+    <w:p>
+      <w:pPr>
+        <w:tabs>
+          <w:tab w:val="left" w:pos="1110"/>
+        </w:tabs>
+        <w:jc w:val="both"/>
+        <w:rPr>
+          <w:b/>
+          <w:i/>
+          <w:color w:val="002060"/>
+          <w:lang w:eastAsia="es-ES"/>
+        </w:rPr>
+      </w:pPr>
+      <w:r>
+        <w:rPr>
+          <w:b/>
+          <w:i/>
+          <w:color w:val="002060"/>
+          <w:lang w:eastAsia="es-ES"/>
+        </w:rPr>
+        <w:t>Variables</w:t>
+      </w:r>
+    </w:p>
+    <w:p>
+      <w:pPr>
+        <w:pStyle w:val="Prrafodelista"/>
+        <w:numPr>
+          <w:ilvl w:val="0"/>
+          <w:numId w:val="32"/>
+        </w:numPr>
+        <w:tabs>
+          <w:tab w:val="left" w:pos="1110"/>
+        </w:tabs>
+        <w:jc w:val="both"/>
+      </w:pPr>
+      <w:proofErr w:type="spellStart"/>
+      <w:r>
+        <w:rPr>
+          <w:rFonts w:eastAsiaTheme="minorHAnsi"/>
+          <w:b/>
+          <w:i/>
+          <w:color w:val="002060"/>
+          <w:sz w:val="22"/>
+          <w:szCs w:val="22"/>
+        </w:rPr>
+        <w:t>twoDimensionalElements</w:t>
+      </w:r>
+      <w:proofErr w:type="spellEnd"/>
+      <w:r>
+        <w:t xml:space="preserve"> </w:t>
+      </w:r>
+      <w:r>
+        <w:t>(array)</w:t>
+      </w:r>
+      <w:r>
+        <w:sym w:font="Wingdings" w:char="F0E0"/>
+      </w:r>
+      <w:r>
+        <w:t xml:space="preserve"> los elementos espectrales de dos dimensiones. </w:t>
+      </w:r>
+    </w:p>
+    <w:p>
+      <w:pPr>
+        <w:pStyle w:val="Prrafodelista"/>
+        <w:numPr>
+          <w:ilvl w:val="0"/>
+          <w:numId w:val="32"/>
+        </w:numPr>
+        <w:tabs>
+          <w:tab w:val="left" w:pos="1110"/>
+        </w:tabs>
+        <w:jc w:val="both"/>
+      </w:pPr>
+      <w:proofErr w:type="spellStart"/>
+      <w:r>
+        <w:rPr>
+          <w:rFonts w:eastAsiaTheme="minorHAnsi"/>
+          <w:b/>
+          <w:i/>
+          <w:color w:val="002060"/>
+          <w:sz w:val="22"/>
+          <w:szCs w:val="22"/>
+        </w:rPr>
+        <w:t>specgramSettings</w:t>
+      </w:r>
+      <w:proofErr w:type="spellEnd"/>
+      <w:r>
+        <w:rPr>
+          <w:rFonts w:eastAsiaTheme="minorHAnsi"/>
+          <w:b/>
+          <w:i/>
+          <w:color w:val="002060"/>
+          <w:sz w:val="22"/>
+          <w:szCs w:val="22"/>
+        </w:rPr>
+        <w:t xml:space="preserve"> </w:t>
+      </w:r>
+      <w:r>
+        <w:t>(</w:t>
+      </w:r>
+      <w:proofErr w:type="spellStart"/>
+      <w:r>
+        <w:t>struct</w:t>
+      </w:r>
+      <w:proofErr w:type="spellEnd"/>
+      <w:r>
+        <w:t xml:space="preserve"> </w:t>
+      </w:r>
+      <w:proofErr w:type="spellStart"/>
+      <w:r>
+        <w:t>SpecgramSettings</w:t>
+      </w:r>
+      <w:proofErr w:type="spellEnd"/>
+      <w:r>
+        <w:t>)</w:t>
+      </w:r>
+      <w:r>
+        <w:rPr>
+          <w:rFonts w:eastAsiaTheme="minorHAnsi"/>
+          <w:b/>
+          <w:i/>
+          <w:color w:val="002060"/>
+          <w:sz w:val="22"/>
+          <w:szCs w:val="22"/>
+        </w:rPr>
+        <w:t xml:space="preserve"> </w:t>
+      </w:r>
+      <w:r>
+        <w:rPr>
+          <w:rFonts w:eastAsiaTheme="minorHAnsi"/>
+          <w:b/>
+          <w:i/>
+          <w:color w:val="002060"/>
+          <w:sz w:val="22"/>
+          <w:szCs w:val="22"/>
+        </w:rPr>
+        <w:sym w:font="Wingdings" w:char="F0E0"/>
+      </w:r>
+      <w:r>
+        <w:rPr>
+          <w:rFonts w:eastAsiaTheme="minorHAnsi"/>
+          <w:b/>
+          <w:i/>
+          <w:color w:val="002060"/>
+          <w:sz w:val="22"/>
+          <w:szCs w:val="22"/>
+        </w:rPr>
+        <w:t xml:space="preserve"> </w:t>
+      </w:r>
+      <w:r>
+        <w:t>las opciones para la confección del espectrograma en el que se definen los subelementos bidimensionales.</w:t>
+      </w:r>
+    </w:p>
+    <w:p>
+      <w:pPr>
+        <w:pStyle w:val="Prrafodelista"/>
+        <w:numPr>
+          <w:ilvl w:val="0"/>
+          <w:numId w:val="32"/>
+        </w:numPr>
+        <w:tabs>
+          <w:tab w:val="left" w:pos="1110"/>
+        </w:tabs>
+        <w:jc w:val="both"/>
+      </w:pPr>
+      <w:proofErr w:type="spellStart"/>
+      <w:r>
+        <w:rPr>
+          <w:rFonts w:eastAsiaTheme="minorHAnsi"/>
+          <w:b/>
+          <w:i/>
+          <w:color w:val="002060"/>
+          <w:sz w:val="22"/>
+          <w:szCs w:val="22"/>
+        </w:rPr>
+        <w:t>number</w:t>
+      </w:r>
+      <w:proofErr w:type="spellEnd"/>
+      <w:r>
+        <w:t xml:space="preserve"> </w:t>
+      </w:r>
+      <w:proofErr w:type="spellStart"/>
+      <w:r>
+        <w:t>int</w:t>
+      </w:r>
+      <w:proofErr w:type="spellEnd"/>
+      <w:r>
+        <w:t xml:space="preserve">. </w:t>
+      </w:r>
+      <w:r>
+        <w:t>El número de este elemento en la detección realizada. Es utilizado fundamentalmente para la visualización.</w:t>
+      </w:r>
+    </w:p>
+    <w:p>
+      <w:pPr>
+        <w:pStyle w:val="Prrafodelista"/>
+        <w:numPr>
+          <w:ilvl w:val="0"/>
+          <w:numId w:val="32"/>
+        </w:numPr>
+        <w:tabs>
+          <w:tab w:val="left" w:pos="1110"/>
+        </w:tabs>
+        <w:jc w:val="both"/>
+      </w:pPr>
+      <w:proofErr w:type="spellStart"/>
+      <w:r>
+        <w:rPr>
+          <w:rFonts w:eastAsiaTheme="minorHAnsi"/>
+          <w:b/>
+          <w:i/>
+          <w:color w:val="002060"/>
+          <w:sz w:val="22"/>
+          <w:szCs w:val="22"/>
+        </w:rPr>
+        <w:lastRenderedPageBreak/>
+        <w:t>pa</w:t>
+      </w:r>
+      <w:r>
+        <w:rPr>
+          <w:rFonts w:eastAsiaTheme="minorHAnsi"/>
+          <w:b/>
+          <w:i/>
+          <w:color w:val="002060"/>
+          <w:sz w:val="22"/>
+          <w:szCs w:val="22"/>
+        </w:rPr>
+        <w:t>rameters</w:t>
+      </w:r>
+      <w:proofErr w:type="spellEnd"/>
+      <w:r>
+        <w:rPr>
+          <w:rFonts w:eastAsiaTheme="minorHAnsi"/>
+          <w:b/>
+          <w:i/>
+          <w:color w:val="002060"/>
+          <w:sz w:val="22"/>
+          <w:szCs w:val="22"/>
+        </w:rPr>
+        <w:t xml:space="preserve"> </w:t>
+      </w:r>
+      <w:proofErr w:type="spellStart"/>
+      <w:r>
+        <w:t>d</w:t>
+      </w:r>
+      <w:r>
+        <w:t>ict</w:t>
+      </w:r>
+      <w:proofErr w:type="spellEnd"/>
+      <w:r>
+        <w:t xml:space="preserve">. Se utiliza para la implementación del patrón </w:t>
+      </w:r>
+      <w:proofErr w:type="spellStart"/>
+      <w:r>
+        <w:t>memoize</w:t>
+      </w:r>
+      <w:proofErr w:type="spellEnd"/>
+      <w:r>
+        <w:t xml:space="preserve"> en la mayoría de las funciones que calculan parámetros.</w:t>
+      </w:r>
+    </w:p>
+    <w:p>
+      <w:pPr>
+        <w:tabs>
+          <w:tab w:val="left" w:pos="1110"/>
+        </w:tabs>
+        <w:jc w:val="both"/>
+      </w:pPr>
+      <w:r>
+        <w:rPr>
+          <w:b/>
+          <w:i/>
+          <w:color w:val="002060"/>
+          <w:lang w:eastAsia="es-ES"/>
+        </w:rPr>
+        <w:t>Métodos</w:t>
+      </w:r>
+      <w:r>
+        <w:t xml:space="preserve"> </w:t>
+      </w:r>
+    </w:p>
+    <w:p>
+      <w:pPr>
+        <w:pStyle w:val="Prrafodelista"/>
+        <w:numPr>
+          <w:ilvl w:val="0"/>
+          <w:numId w:val="33"/>
+        </w:numPr>
+        <w:tabs>
+          <w:tab w:val="left" w:pos="1110"/>
+        </w:tabs>
+        <w:jc w:val="both"/>
+        <w:rPr>
+          <w:lang w:val="en-US"/>
+        </w:rPr>
+      </w:pPr>
+      <w:proofErr w:type="spellStart"/>
+      <w:proofErr w:type="gramStart"/>
+      <w:r>
+        <w:rPr>
+          <w:rFonts w:eastAsiaTheme="minorHAnsi"/>
+          <w:b/>
+          <w:i/>
+          <w:color w:val="002060"/>
+          <w:sz w:val="22"/>
+          <w:szCs w:val="22"/>
+        </w:rPr>
+        <w:t>startTime</w:t>
+      </w:r>
+      <w:proofErr w:type="spellEnd"/>
+      <w:proofErr w:type="gramEnd"/>
+      <w:r>
+        <w:rPr>
+          <w:rFonts w:eastAsiaTheme="minorHAnsi"/>
+          <w:b/>
+          <w:i/>
+          <w:color w:val="002060"/>
+          <w:sz w:val="22"/>
+          <w:szCs w:val="22"/>
+        </w:rPr>
+        <w:t xml:space="preserve">, </w:t>
+      </w:r>
+      <w:proofErr w:type="spellStart"/>
+      <w:r>
+        <w:rPr>
+          <w:rFonts w:eastAsiaTheme="minorHAnsi"/>
+          <w:b/>
+          <w:i/>
+          <w:color w:val="002060"/>
+          <w:sz w:val="22"/>
+          <w:szCs w:val="22"/>
+        </w:rPr>
+        <w:t>endTime</w:t>
+      </w:r>
+      <w:proofErr w:type="spellEnd"/>
+      <w:r>
+        <w:rPr>
+          <w:rFonts w:eastAsiaTheme="minorHAnsi"/>
+          <w:b/>
+          <w:i/>
+          <w:color w:val="002060"/>
+          <w:sz w:val="22"/>
+          <w:szCs w:val="22"/>
+        </w:rPr>
+        <w:t xml:space="preserve">, duration, </w:t>
+      </w:r>
+      <w:proofErr w:type="spellStart"/>
+      <w:r>
+        <w:rPr>
+          <w:rFonts w:eastAsiaTheme="minorHAnsi"/>
+          <w:b/>
+          <w:i/>
+          <w:color w:val="002060"/>
+          <w:sz w:val="22"/>
+          <w:szCs w:val="22"/>
+        </w:rPr>
+        <w:t>distanceFromStartToMax</w:t>
+      </w:r>
+      <w:proofErr w:type="spellEnd"/>
+      <w:r>
+        <w:rPr>
+          <w:rFonts w:eastAsiaTheme="minorHAnsi"/>
+          <w:b/>
+          <w:i/>
+          <w:color w:val="002060"/>
+          <w:sz w:val="22"/>
+          <w:szCs w:val="22"/>
+        </w:rPr>
+        <w:t xml:space="preserve">, </w:t>
+      </w:r>
+      <w:proofErr w:type="spellStart"/>
+      <w:r>
+        <w:rPr>
+          <w:rFonts w:eastAsiaTheme="minorHAnsi"/>
+          <w:b/>
+          <w:i/>
+          <w:color w:val="002060"/>
+          <w:sz w:val="22"/>
+          <w:szCs w:val="22"/>
+        </w:rPr>
+        <w:t>peekToPeek</w:t>
+      </w:r>
+      <w:proofErr w:type="spellEnd"/>
+      <w:r>
+        <w:rPr>
+          <w:rFonts w:eastAsiaTheme="minorHAnsi"/>
+          <w:b/>
+          <w:i/>
+          <w:color w:val="002060"/>
+          <w:sz w:val="22"/>
+          <w:szCs w:val="22"/>
+        </w:rPr>
+        <w:t>, rms</w:t>
+      </w:r>
+      <w:r>
+        <w:rPr>
+          <w:lang w:val="en-US"/>
+        </w:rPr>
+        <w:t xml:space="preserve">. </w:t>
+      </w:r>
+      <w:proofErr w:type="spellStart"/>
+      <w:r>
+        <w:rPr>
+          <w:lang w:val="en-US"/>
+        </w:rPr>
+        <w:t>Métodos</w:t>
+      </w:r>
+      <w:proofErr w:type="spellEnd"/>
+      <w:r>
+        <w:rPr>
+          <w:lang w:val="en-US"/>
+        </w:rPr>
+        <w:t xml:space="preserve"> </w:t>
+      </w:r>
+      <w:proofErr w:type="spellStart"/>
+      <w:r>
+        <w:rPr>
+          <w:lang w:val="en-US"/>
+        </w:rPr>
+        <w:t>que</w:t>
+      </w:r>
+      <w:proofErr w:type="spellEnd"/>
+      <w:r>
+        <w:rPr>
+          <w:lang w:val="en-US"/>
+        </w:rPr>
+        <w:t xml:space="preserve"> </w:t>
+      </w:r>
+      <w:proofErr w:type="spellStart"/>
+      <w:r>
+        <w:rPr>
+          <w:lang w:val="en-US"/>
+        </w:rPr>
+        <w:t>calculan</w:t>
+      </w:r>
+      <w:proofErr w:type="spellEnd"/>
+      <w:r>
+        <w:rPr>
+          <w:lang w:val="en-US"/>
+        </w:rPr>
+        <w:t xml:space="preserve"> </w:t>
+      </w:r>
+      <w:proofErr w:type="spellStart"/>
+      <w:r>
+        <w:rPr>
+          <w:lang w:val="en-US"/>
+        </w:rPr>
+        <w:t>parámetros</w:t>
+      </w:r>
+      <w:proofErr w:type="spellEnd"/>
+      <w:r>
+        <w:rPr>
+          <w:lang w:val="en-US"/>
+        </w:rPr>
+        <w:t xml:space="preserve"> </w:t>
+      </w:r>
+      <w:proofErr w:type="spellStart"/>
+      <w:r>
+        <w:rPr>
+          <w:lang w:val="en-US"/>
+        </w:rPr>
+        <w:t>temporales</w:t>
+      </w:r>
+      <w:proofErr w:type="spellEnd"/>
+      <w:r>
+        <w:rPr>
+          <w:lang w:val="en-US"/>
+        </w:rPr>
+        <w:t>.</w:t>
+      </w:r>
+    </w:p>
+    <w:p>
+      <w:pPr>
+        <w:pStyle w:val="Prrafodelista"/>
+        <w:numPr>
+          <w:ilvl w:val="0"/>
+          <w:numId w:val="33"/>
+        </w:numPr>
+        <w:tabs>
+          <w:tab w:val="left" w:pos="1110"/>
+        </w:tabs>
+        <w:jc w:val="both"/>
+        <w:rPr>
+          <w:lang w:val="en-US"/>
+        </w:rPr>
+      </w:pPr>
+      <w:proofErr w:type="spellStart"/>
+      <w:proofErr w:type="gramStart"/>
+      <w:r>
+        <w:rPr>
+          <w:rFonts w:eastAsiaTheme="minorHAnsi"/>
+          <w:b/>
+          <w:i/>
+          <w:color w:val="002060"/>
+          <w:sz w:val="22"/>
+          <w:szCs w:val="22"/>
+          <w:lang w:val="en-US"/>
+        </w:rPr>
+        <w:t>peakFreqAverage</w:t>
+      </w:r>
+      <w:proofErr w:type="spellEnd"/>
+      <w:proofErr w:type="gramEnd"/>
+      <w:r>
+        <w:rPr>
+          <w:rFonts w:eastAsiaTheme="minorHAnsi"/>
+          <w:b/>
+          <w:i/>
+          <w:color w:val="002060"/>
+          <w:sz w:val="22"/>
+          <w:szCs w:val="22"/>
+          <w:lang w:val="en-US"/>
+        </w:rPr>
+        <w:t xml:space="preserve">, </w:t>
+      </w:r>
+      <w:proofErr w:type="spellStart"/>
+      <w:r>
+        <w:rPr>
+          <w:rFonts w:eastAsiaTheme="minorHAnsi"/>
+          <w:b/>
+          <w:i/>
+          <w:color w:val="002060"/>
+          <w:sz w:val="22"/>
+          <w:szCs w:val="22"/>
+          <w:lang w:val="en-US"/>
+        </w:rPr>
+        <w:t>maxFreqAverage</w:t>
+      </w:r>
+      <w:proofErr w:type="spellEnd"/>
+      <w:r>
+        <w:rPr>
+          <w:rFonts w:eastAsiaTheme="minorHAnsi"/>
+          <w:b/>
+          <w:i/>
+          <w:color w:val="002060"/>
+          <w:sz w:val="22"/>
+          <w:szCs w:val="22"/>
+          <w:lang w:val="en-US"/>
+        </w:rPr>
+        <w:t xml:space="preserve">, </w:t>
+      </w:r>
+      <w:proofErr w:type="spellStart"/>
+      <w:r>
+        <w:rPr>
+          <w:rFonts w:eastAsiaTheme="minorHAnsi"/>
+          <w:b/>
+          <w:i/>
+          <w:color w:val="002060"/>
+          <w:sz w:val="22"/>
+          <w:szCs w:val="22"/>
+          <w:lang w:val="en-US"/>
+        </w:rPr>
+        <w:t>minFreqAverage</w:t>
+      </w:r>
+      <w:proofErr w:type="spellEnd"/>
+      <w:r>
+        <w:rPr>
+          <w:rFonts w:eastAsiaTheme="minorHAnsi"/>
+          <w:b/>
+          <w:i/>
+          <w:color w:val="002060"/>
+          <w:sz w:val="22"/>
+          <w:szCs w:val="22"/>
+          <w:lang w:val="en-US"/>
+        </w:rPr>
+        <w:t xml:space="preserve">, </w:t>
+      </w:r>
+      <w:proofErr w:type="spellStart"/>
+      <w:r>
+        <w:rPr>
+          <w:rFonts w:eastAsiaTheme="minorHAnsi"/>
+          <w:b/>
+          <w:i/>
+          <w:color w:val="002060"/>
+          <w:sz w:val="22"/>
+          <w:szCs w:val="22"/>
+          <w:lang w:val="en-US"/>
+        </w:rPr>
+        <w:t>peakFreq</w:t>
+      </w:r>
+      <w:proofErr w:type="spellEnd"/>
+      <w:r>
+        <w:rPr>
+          <w:rFonts w:eastAsiaTheme="minorHAnsi"/>
+          <w:b/>
+          <w:i/>
+          <w:color w:val="002060"/>
+          <w:sz w:val="22"/>
+          <w:szCs w:val="22"/>
+          <w:lang w:val="en-US"/>
+        </w:rPr>
+        <w:t xml:space="preserve">, </w:t>
+      </w:r>
+      <w:proofErr w:type="spellStart"/>
+      <w:r>
+        <w:rPr>
+          <w:rFonts w:eastAsiaTheme="minorHAnsi"/>
+          <w:b/>
+          <w:i/>
+          <w:color w:val="002060"/>
+          <w:sz w:val="22"/>
+          <w:szCs w:val="22"/>
+          <w:lang w:val="en-US"/>
+        </w:rPr>
+        <w:t>peakAmplitude</w:t>
+      </w:r>
+      <w:proofErr w:type="spellEnd"/>
+      <w:r>
+        <w:rPr>
+          <w:rFonts w:eastAsiaTheme="minorHAnsi"/>
+          <w:b/>
+          <w:i/>
+          <w:color w:val="002060"/>
+          <w:sz w:val="22"/>
+          <w:szCs w:val="22"/>
+          <w:lang w:val="en-US"/>
+        </w:rPr>
+        <w:t xml:space="preserve">, </w:t>
+      </w:r>
+      <w:proofErr w:type="spellStart"/>
+      <w:r>
+        <w:rPr>
+          <w:rFonts w:eastAsiaTheme="minorHAnsi"/>
+          <w:b/>
+          <w:i/>
+          <w:color w:val="002060"/>
+          <w:sz w:val="22"/>
+          <w:szCs w:val="22"/>
+          <w:lang w:val="en-US"/>
+        </w:rPr>
+        <w:t>minFreq</w:t>
+      </w:r>
+      <w:proofErr w:type="spellEnd"/>
+      <w:r>
+        <w:rPr>
+          <w:rFonts w:eastAsiaTheme="minorHAnsi"/>
+          <w:b/>
+          <w:i/>
+          <w:color w:val="002060"/>
+          <w:sz w:val="22"/>
+          <w:szCs w:val="22"/>
+          <w:lang w:val="en-US"/>
+        </w:rPr>
+        <w:t xml:space="preserve">, </w:t>
+      </w:r>
+      <w:proofErr w:type="spellStart"/>
+      <w:r>
+        <w:rPr>
+          <w:rFonts w:eastAsiaTheme="minorHAnsi"/>
+          <w:b/>
+          <w:i/>
+          <w:color w:val="002060"/>
+          <w:sz w:val="22"/>
+          <w:szCs w:val="22"/>
+          <w:lang w:val="en-US"/>
+        </w:rPr>
+        <w:t>maxFreq</w:t>
+      </w:r>
+      <w:proofErr w:type="spellEnd"/>
+      <w:r>
+        <w:rPr>
+          <w:rFonts w:eastAsiaTheme="minorHAnsi"/>
+          <w:b/>
+          <w:i/>
+          <w:color w:val="002060"/>
+          <w:sz w:val="22"/>
+          <w:szCs w:val="22"/>
+          <w:lang w:val="en-US"/>
+        </w:rPr>
+        <w:t xml:space="preserve">, bandwidth, </w:t>
+      </w:r>
+      <w:proofErr w:type="spellStart"/>
+      <w:r>
+        <w:rPr>
+          <w:rFonts w:eastAsiaTheme="minorHAnsi"/>
+          <w:b/>
+          <w:i/>
+          <w:color w:val="002060"/>
+          <w:sz w:val="22"/>
+          <w:szCs w:val="22"/>
+          <w:lang w:val="en-US"/>
+        </w:rPr>
+        <w:t>peaksAbove</w:t>
+      </w:r>
+      <w:proofErr w:type="spellEnd"/>
+      <w:r>
+        <w:rPr>
+          <w:rFonts w:eastAsiaTheme="minorHAnsi"/>
+          <w:b/>
+          <w:i/>
+          <w:color w:val="002060"/>
+          <w:sz w:val="22"/>
+          <w:szCs w:val="22"/>
+          <w:lang w:val="en-US"/>
+        </w:rPr>
+        <w:t xml:space="preserve">. </w:t>
+      </w:r>
+      <w:proofErr w:type="spellStart"/>
+      <w:r>
+        <w:rPr>
+          <w:lang w:val="en-US"/>
+        </w:rPr>
+        <w:t>Métodos</w:t>
+      </w:r>
+      <w:proofErr w:type="spellEnd"/>
+      <w:r>
+        <w:rPr>
+          <w:lang w:val="en-US"/>
+        </w:rPr>
+        <w:t xml:space="preserve"> </w:t>
+      </w:r>
+      <w:proofErr w:type="spellStart"/>
+      <w:r>
+        <w:rPr>
+          <w:lang w:val="en-US"/>
+        </w:rPr>
+        <w:t>que</w:t>
+      </w:r>
+      <w:proofErr w:type="spellEnd"/>
+      <w:r>
+        <w:rPr>
+          <w:lang w:val="en-US"/>
+        </w:rPr>
+        <w:t xml:space="preserve"> </w:t>
+      </w:r>
+      <w:proofErr w:type="spellStart"/>
+      <w:r>
+        <w:rPr>
+          <w:lang w:val="en-US"/>
+        </w:rPr>
+        <w:t>calculan</w:t>
+      </w:r>
+      <w:proofErr w:type="spellEnd"/>
+      <w:r>
+        <w:rPr>
+          <w:lang w:val="en-US"/>
+        </w:rPr>
+        <w:t xml:space="preserve"> </w:t>
+      </w:r>
+      <w:proofErr w:type="spellStart"/>
+      <w:r>
+        <w:rPr>
+          <w:lang w:val="en-US"/>
+        </w:rPr>
+        <w:t>parámetros</w:t>
+      </w:r>
+      <w:proofErr w:type="spellEnd"/>
+      <w:r>
+        <w:rPr>
+          <w:lang w:val="en-US"/>
+        </w:rPr>
+        <w:t xml:space="preserve"> </w:t>
+      </w:r>
+      <w:proofErr w:type="spellStart"/>
+      <w:r>
+        <w:rPr>
+          <w:lang w:val="en-US"/>
+        </w:rPr>
+        <w:t>espectrales</w:t>
+      </w:r>
+      <w:proofErr w:type="spellEnd"/>
+      <w:r>
+        <w:rPr>
+          <w:lang w:val="en-US"/>
+        </w:rPr>
+        <w:t>.</w:t>
+      </w:r>
+    </w:p>
+    <w:p>
+      <w:pPr>
+        <w:pStyle w:val="Prrafodelista"/>
+        <w:numPr>
+          <w:ilvl w:val="0"/>
+          <w:numId w:val="33"/>
+        </w:numPr>
+        <w:tabs>
+          <w:tab w:val="left" w:pos="1110"/>
+        </w:tabs>
+        <w:jc w:val="both"/>
+        <w:rPr>
+          <w:rFonts w:eastAsiaTheme="minorHAnsi"/>
+          <w:b/>
+          <w:i/>
+          <w:color w:val="002060"/>
+          <w:sz w:val="22"/>
+          <w:szCs w:val="22"/>
+        </w:rPr>
+      </w:pPr>
+      <w:proofErr w:type="spellStart"/>
+      <w:r>
+        <w:rPr>
+          <w:rFonts w:eastAsiaTheme="minorHAnsi"/>
+          <w:b/>
+          <w:i/>
+          <w:color w:val="002060"/>
+          <w:sz w:val="22"/>
+          <w:szCs w:val="22"/>
+        </w:rPr>
+        <w:t>freq_min_max_band_peaksAbove</w:t>
+      </w:r>
+      <w:proofErr w:type="spellEnd"/>
+      <w:r>
+        <w:rPr>
+          <w:rFonts w:eastAsiaTheme="minorHAnsi"/>
+          <w:b/>
+          <w:i/>
+          <w:color w:val="002060"/>
+          <w:sz w:val="22"/>
+          <w:szCs w:val="22"/>
+        </w:rPr>
+        <w:t>,</w:t>
+      </w:r>
+      <w:r>
+        <w:t xml:space="preserve"> </w:t>
+      </w:r>
+      <w:proofErr w:type="spellStart"/>
+      <w:r>
+        <w:rPr>
+          <w:rFonts w:eastAsiaTheme="minorHAnsi"/>
+          <w:b/>
+          <w:i/>
+          <w:color w:val="002060"/>
+          <w:sz w:val="22"/>
+          <w:szCs w:val="22"/>
+        </w:rPr>
+        <w:t>peak_f_a</w:t>
+      </w:r>
+      <w:proofErr w:type="spellEnd"/>
+      <w:r>
+        <w:rPr>
+          <w:rFonts w:eastAsiaTheme="minorHAnsi"/>
+          <w:b/>
+          <w:i/>
+          <w:color w:val="002060"/>
+          <w:sz w:val="22"/>
+          <w:szCs w:val="22"/>
+        </w:rPr>
+        <w:t xml:space="preserve">. </w:t>
+      </w:r>
+      <w:r>
+        <w:t>Mé</w:t>
+      </w:r>
+      <w:r>
+        <w:t>todo</w:t>
+      </w:r>
+      <w:r>
+        <w:t>s</w:t>
+      </w:r>
+      <w:r>
+        <w:t xml:space="preserve"> </w:t>
+      </w:r>
+      <w:r>
+        <w:t>auxiliar</w:t>
+      </w:r>
+      <w:r>
+        <w:t>es</w:t>
+      </w:r>
+      <w:r>
+        <w:t xml:space="preserve"> que calcula</w:t>
+      </w:r>
+      <w:r>
+        <w:t>n</w:t>
+      </w:r>
+      <w:r>
+        <w:t xml:space="preserve"> varios p</w:t>
+      </w:r>
+      <w:r>
+        <w:t>arámetros espectrales en una sola ejecución</w:t>
+      </w:r>
+      <w:r>
+        <w:t>.</w:t>
+      </w:r>
+    </w:p>
+    <w:p>
+      <w:pPr>
+        <w:pStyle w:val="Prrafodelista"/>
+        <w:numPr>
+          <w:ilvl w:val="0"/>
+          <w:numId w:val="33"/>
+        </w:numPr>
+        <w:tabs>
+          <w:tab w:val="left" w:pos="1110"/>
+        </w:tabs>
+        <w:jc w:val="both"/>
+        <w:rPr>
+          <w:rFonts w:eastAsiaTheme="minorHAnsi"/>
+          <w:b/>
+          <w:i/>
+          <w:color w:val="002060"/>
+          <w:sz w:val="22"/>
+          <w:szCs w:val="22"/>
+        </w:rPr>
+      </w:pPr>
+      <w:proofErr w:type="spellStart"/>
+      <w:r>
+        <w:rPr>
+          <w:rFonts w:eastAsiaTheme="minorHAnsi"/>
+          <w:b/>
+          <w:i/>
+          <w:color w:val="002060"/>
+          <w:sz w:val="22"/>
+          <w:szCs w:val="22"/>
+        </w:rPr>
+        <w:t>computeTwoDimensionalElements</w:t>
+      </w:r>
+      <w:proofErr w:type="spellEnd"/>
+      <w:r>
+        <w:rPr>
+          <w:rFonts w:eastAsiaTheme="minorHAnsi"/>
+          <w:b/>
+          <w:i/>
+          <w:color w:val="002060"/>
+          <w:sz w:val="22"/>
+          <w:szCs w:val="22"/>
+        </w:rPr>
+        <w:t xml:space="preserve">. </w:t>
+      </w:r>
+      <w:r>
+        <w:t>Método</w:t>
+      </w:r>
+      <w:r>
+        <w:t xml:space="preserve"> que ejecuta la detección de subelementos espectrales.</w:t>
+      </w:r>
+    </w:p>
+    <w:p>
+      <w:pPr>
+        <w:pStyle w:val="Prrafodelista"/>
+        <w:numPr>
+          <w:ilvl w:val="0"/>
+          <w:numId w:val="33"/>
+        </w:numPr>
+        <w:tabs>
+          <w:tab w:val="left" w:pos="1110"/>
+        </w:tabs>
+        <w:jc w:val="both"/>
+      </w:pPr>
+      <w:proofErr w:type="spellStart"/>
+      <w:r>
+        <w:rPr>
+          <w:rFonts w:eastAsiaTheme="minorHAnsi"/>
+          <w:b/>
+          <w:i/>
+          <w:color w:val="002060"/>
+          <w:sz w:val="22"/>
+          <w:szCs w:val="22"/>
+        </w:rPr>
+        <w:t>spectralElements</w:t>
+      </w:r>
+      <w:proofErr w:type="spellEnd"/>
+      <w:r>
+        <w:rPr>
+          <w:rFonts w:eastAsiaTheme="minorHAnsi"/>
+          <w:b/>
+          <w:i/>
+          <w:color w:val="002060"/>
+          <w:sz w:val="22"/>
+          <w:szCs w:val="22"/>
+        </w:rPr>
+        <w:t xml:space="preserve"> </w:t>
+      </w:r>
+      <w:r>
+        <w:t>La cantidad de subelementos espectrales que contiene este elemento temporal.</w:t>
+      </w:r>
+    </w:p>
+    <w:p>
+      <w:pPr>
+        <w:tabs>
+          <w:tab w:val="left" w:pos="1110"/>
+        </w:tabs>
+        <w:jc w:val="both"/>
+      </w:pPr>
+    </w:p>
+    <w:p>
+      <w:pPr>
+        <w:pStyle w:val="Ttulo2"/>
+        <w:rPr>
+          <w:lang w:eastAsia="es-ES"/>
+        </w:rPr>
+      </w:pPr>
+    </w:p>
+    <w:p>
+      <w:pPr>
+        <w:pStyle w:val="Ttulo2"/>
+        <w:rPr>
+          <w:lang w:eastAsia="es-ES"/>
+        </w:rPr>
+      </w:pPr>
+      <w:r>
+        <w:rPr>
+          <w:lang w:eastAsia="es-ES"/>
+        </w:rPr>
+        <w:t xml:space="preserve">Clase </w:t>
+      </w:r>
+      <w:r>
+        <w:rPr>
+          <w:lang w:eastAsia="es-ES"/>
+        </w:rPr>
+        <w:t xml:space="preserve"> </w:t>
+      </w:r>
+      <w:proofErr w:type="spellStart"/>
+      <w:r>
+        <w:rPr>
+          <w:lang w:eastAsia="es-ES"/>
+        </w:rPr>
+        <w:t>SpecgramElement</w:t>
+      </w:r>
+      <w:proofErr w:type="spellEnd"/>
+    </w:p>
+    <w:p>
+      <w:pPr>
+        <w:rPr>
+          <w:lang w:eastAsia="es-ES"/>
+        </w:rPr>
+      </w:pPr>
+    </w:p>
+    <w:p>
+      <w:pPr>
+        <w:rPr>
+          <w:lang w:eastAsia="es-ES"/>
+        </w:rPr>
+      </w:pPr>
+      <w:r>
+        <w:rPr>
+          <w:lang w:eastAsia="es-ES"/>
+        </w:rPr>
+        <w:t xml:space="preserve">Clase que representa los elementos espectrales. Contiene métodos que calculan parámetros de elementos espectrales. Implementa los controles visuales heredados de </w:t>
+      </w:r>
+      <w:proofErr w:type="spellStart"/>
+      <w:r>
+        <w:rPr>
+          <w:lang w:eastAsia="es-ES"/>
+        </w:rPr>
+        <w:t>Element</w:t>
+      </w:r>
+      <w:proofErr w:type="spellEnd"/>
+      <w:r>
+        <w:rPr>
+          <w:lang w:eastAsia="es-ES"/>
+        </w:rPr>
+        <w:t xml:space="preserve"> para la visualización.</w:t>
       </w:r>
     </w:p>
     <w:p>
@@ -3775,62 +6233,854 @@
     </w:p>
     <w:p>
       <w:pPr>
+        <w:tabs>
+          <w:tab w:val="left" w:pos="1110"/>
+        </w:tabs>
+        <w:jc w:val="both"/>
+      </w:pPr>
+      <w:r>
+        <w:rPr>
+          <w:rFonts w:asciiTheme="majorHAnsi" w:eastAsiaTheme="majorEastAsia" w:hAnsiTheme="majorHAnsi" w:cstheme="majorBidi"/>
+          <w:color w:val="276E8B" w:themeColor="accent1" w:themeShade="BF"/>
+          <w:sz w:val="26"/>
+          <w:szCs w:val="26"/>
+          <w:lang w:eastAsia="es-ES"/>
+        </w:rPr>
+        <w:t>Detectors</w:t>
+      </w:r>
+    </w:p>
+    <w:p>
+      <w:pPr>
+        <w:tabs>
+          <w:tab w:val="left" w:pos="1110"/>
+        </w:tabs>
+      </w:pPr>
+      <w:r>
+        <w:t xml:space="preserve">Es un directorio que contiene a todas las clases que realizan la detección. Aquí se encuentran los detectores de elementos </w:t>
+      </w:r>
+      <w:proofErr w:type="spellStart"/>
+      <w:r>
+        <w:rPr>
+          <w:b/>
+          <w:i/>
+          <w:color w:val="002060"/>
+        </w:rPr>
+        <w:t>ElementsDetectors</w:t>
+      </w:r>
+      <w:proofErr w:type="spellEnd"/>
+      <w:r>
+        <w:rPr>
+          <w:b/>
+          <w:i/>
+          <w:color w:val="002060"/>
+        </w:rPr>
+        <w:t xml:space="preserve"> </w:t>
+      </w:r>
+      <w:r>
+        <w:t>y los</w:t>
+      </w:r>
+      <w:r>
+        <w:rPr>
+          <w:b/>
+          <w:i/>
+          <w:color w:val="002060"/>
+        </w:rPr>
+        <w:t xml:space="preserve"> </w:t>
+      </w:r>
+      <w:proofErr w:type="spellStart"/>
+      <w:proofErr w:type="gramStart"/>
+      <w:r>
+        <w:rPr>
+          <w:b/>
+          <w:i/>
+          <w:color w:val="002060"/>
+        </w:rPr>
+        <w:t>FeatureExtractionDetectors</w:t>
+      </w:r>
+      <w:proofErr w:type="spellEnd"/>
+      <w:r>
+        <w:rPr>
+          <w:b/>
+          <w:i/>
+          <w:color w:val="002060"/>
+        </w:rPr>
+        <w:t>(</w:t>
+      </w:r>
+      <w:proofErr w:type="spellStart"/>
+      <w:proofErr w:type="gramEnd"/>
+      <w:r>
+        <w:rPr>
+          <w:b/>
+          <w:i/>
+          <w:color w:val="FF0000"/>
+        </w:rPr>
+        <w:t>deprecated</w:t>
+      </w:r>
+      <w:proofErr w:type="spellEnd"/>
+      <w:r>
+        <w:rPr>
+          <w:b/>
+          <w:i/>
+          <w:color w:val="002060"/>
+        </w:rPr>
+        <w:t>)</w:t>
+      </w:r>
+    </w:p>
+    <w:p>
+      <w:pPr>
         <w:pStyle w:val="Ttulo2"/>
         <w:rPr>
-          <w:b/>
-          <w:lang w:eastAsia="es-ES"/>
-        </w:rPr>
-      </w:pPr>
-      <w:r>
-        <w:rPr>
-          <w:b/>
-          <w:lang w:eastAsia="es-ES"/>
-        </w:rPr>
-        <w:t>Clase 1</w:t>
+          <w:lang w:eastAsia="es-ES"/>
+        </w:rPr>
+      </w:pPr>
+      <w:r>
+        <w:rPr>
+          <w:lang w:eastAsia="es-ES"/>
+        </w:rPr>
+        <w:t xml:space="preserve">Clase </w:t>
+      </w:r>
+      <w:r>
+        <w:rPr>
+          <w:lang w:eastAsia="es-ES"/>
+        </w:rPr>
+        <w:t>Element</w:t>
+      </w:r>
+      <w:r>
+        <w:rPr>
+          <w:lang w:eastAsia="es-ES"/>
+        </w:rPr>
+        <w:t>Detector</w:t>
+      </w:r>
+    </w:p>
+    <w:p>
+      <w:pPr>
+        <w:jc w:val="both"/>
+        <w:rPr>
+          <w:lang w:eastAsia="es-ES"/>
+        </w:rPr>
+      </w:pPr>
+      <w:r>
+        <w:rPr>
+          <w:lang w:eastAsia="es-ES"/>
+        </w:rPr>
+        <w:t>Es la clase base de los detectores de elementos. De ella heredan los tipos de detectores dimensionales que se implementen para cada dominio de representación de la señal.</w:t>
+      </w:r>
+    </w:p>
+    <w:p>
+      <w:pPr>
+        <w:tabs>
+          <w:tab w:val="left" w:pos="1110"/>
+        </w:tabs>
+        <w:jc w:val="both"/>
+        <w:rPr>
+          <w:b/>
+          <w:i/>
+          <w:color w:val="002060"/>
+          <w:lang w:eastAsia="es-ES"/>
+        </w:rPr>
+      </w:pPr>
+      <w:r>
+        <w:rPr>
+          <w:b/>
+          <w:i/>
+          <w:color w:val="002060"/>
+          <w:lang w:eastAsia="es-ES"/>
+        </w:rPr>
+        <w:t>Variables</w:t>
+      </w:r>
+    </w:p>
+    <w:p>
+      <w:pPr>
+        <w:pStyle w:val="Prrafodelista"/>
+        <w:numPr>
+          <w:ilvl w:val="0"/>
+          <w:numId w:val="30"/>
+        </w:numPr>
+        <w:tabs>
+          <w:tab w:val="left" w:pos="1110"/>
+        </w:tabs>
+        <w:jc w:val="both"/>
+        <w:rPr>
+          <w:rFonts w:eastAsiaTheme="minorHAnsi"/>
+          <w:sz w:val="22"/>
+          <w:szCs w:val="22"/>
+        </w:rPr>
+      </w:pPr>
+      <w:proofErr w:type="spellStart"/>
+      <w:r>
+        <w:rPr>
+          <w:b/>
+          <w:i/>
+          <w:color w:val="002060"/>
+        </w:rPr>
+        <w:t>elements</w:t>
+      </w:r>
+      <w:proofErr w:type="spellEnd"/>
+      <w:r>
+        <w:rPr>
+          <w:b/>
+          <w:i/>
+          <w:color w:val="002060"/>
+        </w:rPr>
+        <w:t xml:space="preserve"> </w:t>
+      </w:r>
+      <w:r>
+        <w:rPr>
+          <w:b/>
+          <w:i/>
+          <w:color w:val="002060"/>
+        </w:rPr>
+        <w:t xml:space="preserve">(array) </w:t>
+      </w:r>
+      <w:r>
+        <w:rPr>
+          <w:rFonts w:eastAsiaTheme="minorHAnsi"/>
+          <w:sz w:val="22"/>
+          <w:szCs w:val="22"/>
+        </w:rPr>
+        <w:t xml:space="preserve">//los </w:t>
+      </w:r>
+      <w:r>
+        <w:rPr>
+          <w:rFonts w:eastAsiaTheme="minorHAnsi"/>
+          <w:sz w:val="22"/>
+          <w:szCs w:val="22"/>
+        </w:rPr>
+        <w:t>elementos que se detectaron.</w:t>
+      </w:r>
+    </w:p>
+    <w:p>
+      <w:pPr>
+        <w:tabs>
+          <w:tab w:val="left" w:pos="1110"/>
+        </w:tabs>
+        <w:jc w:val="both"/>
+        <w:rPr>
+          <w:b/>
+          <w:i/>
+          <w:color w:val="002060"/>
+          <w:lang w:eastAsia="es-ES"/>
+        </w:rPr>
+      </w:pPr>
+      <w:r>
+        <w:rPr>
+          <w:b/>
+          <w:i/>
+          <w:color w:val="002060"/>
+          <w:lang w:eastAsia="es-ES"/>
+        </w:rPr>
+        <w:t>Métodos</w:t>
+      </w:r>
+    </w:p>
+    <w:p>
+      <w:pPr>
+        <w:pStyle w:val="Prrafodelista"/>
+        <w:numPr>
+          <w:ilvl w:val="0"/>
+          <w:numId w:val="26"/>
+        </w:numPr>
+        <w:tabs>
+          <w:tab w:val="left" w:pos="1110"/>
+        </w:tabs>
+        <w:jc w:val="both"/>
+      </w:pPr>
+      <w:proofErr w:type="spellStart"/>
+      <w:r>
+        <w:rPr>
+          <w:b/>
+          <w:i/>
+          <w:color w:val="002060"/>
+        </w:rPr>
+        <w:t>detect</w:t>
+      </w:r>
+      <w:proofErr w:type="spellEnd"/>
+      <w:r>
+        <w:rPr>
+          <w:b/>
+          <w:i/>
+          <w:color w:val="002060"/>
+        </w:rPr>
+        <w:t>(</w:t>
+      </w:r>
+      <w:proofErr w:type="spellStart"/>
+      <w:r>
+        <w:rPr>
+          <w:b/>
+          <w:i/>
+          <w:color w:val="002060"/>
+        </w:rPr>
+        <w:t>signal</w:t>
+      </w:r>
+      <w:proofErr w:type="spellEnd"/>
+      <w:r>
+        <w:rPr>
+          <w:b/>
+          <w:i/>
+          <w:color w:val="002060"/>
+        </w:rPr>
+        <w:t xml:space="preserve"> s</w:t>
+      </w:r>
+      <w:r>
+        <w:rPr>
+          <w:b/>
+          <w:i/>
+          <w:color w:val="002060"/>
+        </w:rPr>
+        <w:t>)</w:t>
+      </w:r>
+      <w:r>
+        <w:rPr>
+          <w:rFonts w:eastAsiaTheme="minorHAnsi"/>
+          <w:sz w:val="22"/>
+          <w:szCs w:val="22"/>
+        </w:rPr>
+        <w:t xml:space="preserve"> método abstracto que realiza la detección de elementos en la señal s.</w:t>
+      </w:r>
+      <w:r>
+        <w:rPr>
+          <w:rFonts w:eastAsiaTheme="minorHAnsi"/>
+          <w:sz w:val="22"/>
+          <w:szCs w:val="22"/>
+        </w:rPr>
+        <w:t xml:space="preserve"> Luego de ejecutar el método </w:t>
+      </w:r>
+      <w:proofErr w:type="spellStart"/>
+      <w:r>
+        <w:rPr>
+          <w:rFonts w:eastAsiaTheme="minorHAnsi"/>
+          <w:sz w:val="22"/>
+          <w:szCs w:val="22"/>
+        </w:rPr>
+        <w:t>detect</w:t>
+      </w:r>
+      <w:proofErr w:type="spellEnd"/>
+      <w:r>
+        <w:rPr>
+          <w:rFonts w:eastAsiaTheme="minorHAnsi"/>
+          <w:sz w:val="22"/>
+          <w:szCs w:val="22"/>
+        </w:rPr>
+        <w:t xml:space="preserve"> </w:t>
+      </w:r>
+      <w:proofErr w:type="spellStart"/>
+      <w:r>
+        <w:rPr>
+          <w:rFonts w:eastAsiaTheme="minorHAnsi"/>
+          <w:sz w:val="22"/>
+          <w:szCs w:val="22"/>
+        </w:rPr>
+        <w:t>elements</w:t>
+      </w:r>
+      <w:proofErr w:type="spellEnd"/>
+      <w:r>
+        <w:rPr>
+          <w:rFonts w:eastAsiaTheme="minorHAnsi"/>
+          <w:sz w:val="22"/>
+          <w:szCs w:val="22"/>
+        </w:rPr>
+        <w:t xml:space="preserve"> contiene </w:t>
+      </w:r>
+      <w:r>
+        <w:rPr>
+          <w:rFonts w:eastAsiaTheme="minorHAnsi"/>
+          <w:sz w:val="22"/>
+          <w:szCs w:val="22"/>
+        </w:rPr>
+        <w:t>los elementos detectados.</w:t>
+      </w:r>
+    </w:p>
+    <w:p>
+      <w:pPr>
+        <w:pStyle w:val="Prrafodelista"/>
+        <w:numPr>
+          <w:ilvl w:val="0"/>
+          <w:numId w:val="26"/>
+        </w:numPr>
+        <w:tabs>
+          <w:tab w:val="left" w:pos="1110"/>
+        </w:tabs>
+        <w:jc w:val="both"/>
+        <w:rPr>
+          <w:b/>
+          <w:i/>
+          <w:color w:val="002060"/>
+        </w:rPr>
+      </w:pPr>
+      <w:proofErr w:type="spellStart"/>
+      <w:proofErr w:type="gramStart"/>
+      <w:r>
+        <w:rPr>
+          <w:b/>
+          <w:i/>
+          <w:color w:val="002060"/>
+        </w:rPr>
+        <w:t>mergeIntervals</w:t>
+      </w:r>
+      <w:proofErr w:type="spellEnd"/>
+      <w:r>
+        <w:rPr>
+          <w:b/>
+          <w:i/>
+          <w:color w:val="002060"/>
+        </w:rPr>
+        <w:t>(</w:t>
+      </w:r>
+      <w:proofErr w:type="gramEnd"/>
+      <w:r>
+        <w:rPr>
+          <w:b/>
+          <w:i/>
+          <w:color w:val="002060"/>
+        </w:rPr>
+        <w:t xml:space="preserve">array of </w:t>
+      </w:r>
+      <w:proofErr w:type="spellStart"/>
+      <w:r>
+        <w:rPr>
+          <w:b/>
+          <w:i/>
+          <w:color w:val="002060"/>
+        </w:rPr>
+        <w:t>int</w:t>
+      </w:r>
+      <w:proofErr w:type="spellEnd"/>
+      <w:r>
+        <w:rPr>
+          <w:b/>
+          <w:i/>
+          <w:color w:val="002060"/>
+        </w:rPr>
+        <w:t xml:space="preserve"> </w:t>
+      </w:r>
+      <w:r>
+        <w:rPr>
+          <w:b/>
+          <w:i/>
+          <w:color w:val="002060"/>
+        </w:rPr>
+        <w:t xml:space="preserve">tuple2 </w:t>
+      </w:r>
+      <w:proofErr w:type="spellStart"/>
+      <w:r>
+        <w:rPr>
+          <w:b/>
+          <w:i/>
+          <w:color w:val="002060"/>
+        </w:rPr>
+        <w:t>elements_array</w:t>
+      </w:r>
+      <w:proofErr w:type="spellEnd"/>
+      <w:r>
+        <w:rPr>
+          <w:b/>
+          <w:i/>
+          <w:color w:val="002060"/>
+        </w:rPr>
+        <w:t xml:space="preserve">, </w:t>
+      </w:r>
+      <w:proofErr w:type="spellStart"/>
+      <w:r>
+        <w:rPr>
+          <w:b/>
+          <w:i/>
+          <w:color w:val="002060"/>
+        </w:rPr>
+        <w:t>int</w:t>
+      </w:r>
+      <w:proofErr w:type="spellEnd"/>
+      <w:r>
+        <w:rPr>
+          <w:b/>
+          <w:i/>
+          <w:color w:val="002060"/>
+        </w:rPr>
+        <w:t xml:space="preserve"> </w:t>
+      </w:r>
+      <w:proofErr w:type="spellStart"/>
+      <w:r>
+        <w:rPr>
+          <w:b/>
+          <w:i/>
+          <w:color w:val="002060"/>
+        </w:rPr>
+        <w:t>distancefactor</w:t>
+      </w:r>
+      <w:proofErr w:type="spellEnd"/>
+      <w:r>
+        <w:rPr>
+          <w:b/>
+          <w:i/>
+          <w:color w:val="002060"/>
+        </w:rPr>
+        <w:t xml:space="preserve">) </w:t>
+      </w:r>
+      <w:proofErr w:type="spellStart"/>
+      <w:r>
+        <w:rPr>
+          <w:b/>
+          <w:i/>
+          <w:color w:val="002060"/>
+        </w:rPr>
+        <w:t>elements_array</w:t>
+      </w:r>
+      <w:proofErr w:type="spellEnd"/>
+      <w:r>
+        <w:rPr>
+          <w:rFonts w:eastAsiaTheme="minorHAnsi"/>
+          <w:sz w:val="22"/>
+          <w:szCs w:val="22"/>
+        </w:rPr>
+        <w:t xml:space="preserve"> </w:t>
+      </w:r>
+      <w:r>
+        <w:rPr>
+          <w:rFonts w:eastAsiaTheme="minorHAnsi"/>
+          <w:sz w:val="22"/>
+          <w:szCs w:val="22"/>
+        </w:rPr>
+        <w:t xml:space="preserve"> almacena las detecciones de elementos unidimensionales como tuplas de </w:t>
+      </w:r>
+      <w:r>
+        <w:rPr>
+          <w:rFonts w:eastAsiaTheme="minorHAnsi"/>
+          <w:sz w:val="22"/>
+          <w:szCs w:val="22"/>
+        </w:rPr>
+        <w:t>(</w:t>
+      </w:r>
+      <w:proofErr w:type="spellStart"/>
+      <w:r>
+        <w:rPr>
+          <w:rFonts w:eastAsiaTheme="minorHAnsi"/>
+          <w:sz w:val="22"/>
+          <w:szCs w:val="22"/>
+        </w:rPr>
+        <w:t>int,int</w:t>
+      </w:r>
+      <w:proofErr w:type="spellEnd"/>
+      <w:r>
+        <w:rPr>
+          <w:rFonts w:eastAsiaTheme="minorHAnsi"/>
+          <w:sz w:val="22"/>
+          <w:szCs w:val="22"/>
+        </w:rPr>
+        <w:t>)</w:t>
+      </w:r>
+      <w:r>
+        <w:rPr>
+          <w:rFonts w:eastAsiaTheme="minorHAnsi"/>
+          <w:sz w:val="22"/>
+          <w:szCs w:val="22"/>
+        </w:rPr>
+        <w:t xml:space="preserve">. El </w:t>
+      </w:r>
+      <w:r>
+        <w:rPr>
+          <w:rFonts w:eastAsiaTheme="minorHAnsi"/>
+          <w:sz w:val="22"/>
+          <w:szCs w:val="22"/>
+        </w:rPr>
+        <w:t>m</w:t>
+      </w:r>
+      <w:r>
+        <w:rPr>
+          <w:rFonts w:eastAsiaTheme="minorHAnsi"/>
+          <w:sz w:val="22"/>
+          <w:szCs w:val="22"/>
+        </w:rPr>
+        <w:t>é</w:t>
+      </w:r>
+      <w:r>
+        <w:rPr>
+          <w:rFonts w:eastAsiaTheme="minorHAnsi"/>
+          <w:sz w:val="22"/>
+          <w:szCs w:val="22"/>
+        </w:rPr>
+        <w:t>todo</w:t>
+      </w:r>
+      <w:r>
+        <w:rPr>
+          <w:rFonts w:eastAsiaTheme="minorHAnsi"/>
+          <w:sz w:val="22"/>
+          <w:szCs w:val="22"/>
+        </w:rPr>
+        <w:t xml:space="preserve"> mezcla </w:t>
+      </w:r>
+      <w:r>
+        <w:rPr>
+          <w:rFonts w:eastAsiaTheme="minorHAnsi"/>
+          <w:sz w:val="22"/>
+          <w:szCs w:val="22"/>
+        </w:rPr>
+        <w:t xml:space="preserve">las </w:t>
+      </w:r>
+      <w:r>
+        <w:rPr>
+          <w:rFonts w:eastAsiaTheme="minorHAnsi"/>
+          <w:sz w:val="22"/>
+          <w:szCs w:val="22"/>
+        </w:rPr>
+        <w:t>tuplas de</w:t>
+      </w:r>
+      <w:r>
+        <w:rPr>
+          <w:rFonts w:eastAsiaTheme="minorHAnsi"/>
+          <w:sz w:val="22"/>
+          <w:szCs w:val="22"/>
+        </w:rPr>
+        <w:t xml:space="preserve"> </w:t>
+      </w:r>
+      <w:proofErr w:type="spellStart"/>
+      <w:r>
+        <w:rPr>
+          <w:b/>
+          <w:i/>
+          <w:color w:val="002060"/>
+        </w:rPr>
+        <w:t>elements_array</w:t>
+      </w:r>
+      <w:proofErr w:type="spellEnd"/>
+      <w:r>
+        <w:rPr>
+          <w:rFonts w:eastAsiaTheme="minorHAnsi"/>
+          <w:sz w:val="22"/>
+          <w:szCs w:val="22"/>
+        </w:rPr>
+        <w:t xml:space="preserve">  si la distancia entre su final y el comienzo de la próxima no es menor que el porcentaje </w:t>
+      </w:r>
+      <w:proofErr w:type="spellStart"/>
+      <w:r>
+        <w:rPr>
+          <w:b/>
+          <w:i/>
+          <w:color w:val="002060"/>
+        </w:rPr>
+        <w:t>distancefactor</w:t>
+      </w:r>
+      <w:proofErr w:type="spellEnd"/>
+      <w:r>
+        <w:rPr>
+          <w:b/>
+          <w:i/>
+          <w:color w:val="002060"/>
+        </w:rPr>
+        <w:t xml:space="preserve"> </w:t>
+      </w:r>
+      <w:r>
+        <w:rPr>
+          <w:rFonts w:eastAsiaTheme="minorHAnsi"/>
+          <w:sz w:val="22"/>
+          <w:szCs w:val="22"/>
+        </w:rPr>
+        <w:t>con relación</w:t>
+      </w:r>
+      <w:r>
+        <w:rPr>
+          <w:rFonts w:eastAsiaTheme="minorHAnsi"/>
+          <w:sz w:val="22"/>
+          <w:szCs w:val="22"/>
+        </w:rPr>
+        <w:t xml:space="preserve"> </w:t>
+      </w:r>
+      <w:r>
+        <w:rPr>
+          <w:rFonts w:eastAsiaTheme="minorHAnsi"/>
+          <w:sz w:val="22"/>
+          <w:szCs w:val="22"/>
+        </w:rPr>
+        <w:t xml:space="preserve">Es usado frecuentemente en la </w:t>
+      </w:r>
+      <w:r>
+        <w:rPr>
+          <w:rFonts w:eastAsiaTheme="minorHAnsi"/>
+          <w:sz w:val="22"/>
+          <w:szCs w:val="22"/>
+        </w:rPr>
+        <w:t>detección</w:t>
+      </w:r>
+      <w:r>
+        <w:rPr>
+          <w:rFonts w:eastAsiaTheme="minorHAnsi"/>
+          <w:sz w:val="22"/>
+          <w:szCs w:val="22"/>
+        </w:rPr>
+        <w:t xml:space="preserve"> de elementos de una dimensión.</w:t>
       </w:r>
     </w:p>
     <w:p>
       <w:pPr>
         <w:pStyle w:val="Ttulo2"/>
         <w:rPr>
-          <w:b/>
-          <w:lang w:eastAsia="es-ES"/>
-        </w:rPr>
-      </w:pPr>
-      <w:r>
-        <w:rPr>
-          <w:b/>
-          <w:lang w:eastAsia="es-ES"/>
-        </w:rPr>
-        <w:t>…</w:t>
-      </w:r>
-    </w:p>
-    <w:p>
-      <w:pPr>
-        <w:rPr>
-          <w:lang w:eastAsia="es-ES"/>
-        </w:rPr>
-      </w:pPr>
-    </w:p>
+          <w:lang w:eastAsia="es-ES"/>
+        </w:rPr>
+      </w:pPr>
+      <w:r>
+        <w:rPr>
+          <w:lang w:eastAsia="es-ES"/>
+        </w:rPr>
+        <w:t xml:space="preserve">Clase </w:t>
+      </w:r>
+      <w:proofErr w:type="spellStart"/>
+      <w:r>
+        <w:rPr>
+          <w:lang w:eastAsia="es-ES"/>
+        </w:rPr>
+        <w:t>OneDimensionalElement</w:t>
+      </w:r>
+      <w:r>
+        <w:rPr>
+          <w:lang w:eastAsia="es-ES"/>
+        </w:rPr>
+        <w:t>Detector</w:t>
+      </w:r>
+      <w:proofErr w:type="spellEnd"/>
+    </w:p>
+    <w:p>
+      <w:pPr>
+        <w:rPr>
+          <w:lang w:eastAsia="es-ES"/>
+        </w:rPr>
+      </w:pPr>
+    </w:p>
+    <w:p>
+      <w:pPr>
+        <w:rPr>
+          <w:lang w:eastAsia="es-ES"/>
+        </w:rPr>
+      </w:pPr>
+      <w:r>
+        <w:rPr>
+          <w:lang w:eastAsia="es-ES"/>
+        </w:rPr>
+        <w:lastRenderedPageBreak/>
+        <w:t xml:space="preserve">Realiza la detección de elementos de una dimensión utilizando un PA de una dimensión como el oscilograma. Hereda de </w:t>
+      </w:r>
+      <w:proofErr w:type="spellStart"/>
+      <w:r>
+        <w:rPr>
+          <w:lang w:eastAsia="es-ES"/>
+        </w:rPr>
+        <w:t>ElementsDetector</w:t>
+      </w:r>
+      <w:proofErr w:type="spellEnd"/>
+      <w:r>
+        <w:rPr>
+          <w:lang w:eastAsia="es-ES"/>
+        </w:rPr>
+        <w:t xml:space="preserve"> implementando el método </w:t>
+      </w:r>
+      <w:proofErr w:type="spellStart"/>
+      <w:r>
+        <w:rPr>
+          <w:lang w:eastAsia="es-ES"/>
+        </w:rPr>
+        <w:t>detect</w:t>
+      </w:r>
+      <w:proofErr w:type="spellEnd"/>
+      <w:r>
+        <w:rPr>
+          <w:lang w:eastAsia="es-ES"/>
+        </w:rPr>
+        <w:t xml:space="preserve"> que devolverá un array con elementos de una dimensión</w:t>
+      </w:r>
+      <w:r>
+        <w:rPr>
+          <w:lang w:eastAsia="es-ES"/>
+        </w:rPr>
+        <w:t>.</w:t>
+      </w:r>
+      <w:r>
+        <w:rPr>
+          <w:lang w:eastAsia="es-ES"/>
+        </w:rPr>
+        <w:t xml:space="preserve"> Contiene definiciones de enums para el tipo de </w:t>
+      </w:r>
+      <w:proofErr w:type="spellStart"/>
+      <w:r>
+        <w:rPr>
+          <w:lang w:eastAsia="es-ES"/>
+        </w:rPr>
+        <w:t>threshold</w:t>
+      </w:r>
+      <w:proofErr w:type="spellEnd"/>
+      <w:r>
+        <w:rPr>
+          <w:lang w:eastAsia="es-ES"/>
+        </w:rPr>
+        <w:t xml:space="preserve"> automático y para el tipo de método de detección unidimensional que se utilizará. </w:t>
+      </w:r>
+    </w:p>
+    <w:p>
+      <w:pPr>
+        <w:pStyle w:val="Ttulo2"/>
+        <w:rPr>
+          <w:lang w:eastAsia="es-ES"/>
+        </w:rPr>
+      </w:pPr>
+      <w:r>
+        <w:rPr>
+          <w:lang w:eastAsia="es-ES"/>
+        </w:rPr>
+        <w:t xml:space="preserve">Clase </w:t>
+      </w:r>
+      <w:proofErr w:type="spellStart"/>
+      <w:r>
+        <w:rPr>
+          <w:lang w:eastAsia="es-ES"/>
+        </w:rPr>
+        <w:t>Two</w:t>
+      </w:r>
+      <w:r>
+        <w:rPr>
+          <w:lang w:eastAsia="es-ES"/>
+        </w:rPr>
+        <w:t>DimensionalElementDetector</w:t>
+      </w:r>
+      <w:proofErr w:type="spellEnd"/>
+    </w:p>
+    <w:p>
+      <w:pPr>
+        <w:rPr>
+          <w:lang w:eastAsia="es-ES"/>
+        </w:rPr>
+      </w:pPr>
+    </w:p>
+    <w:p>
+      <w:r>
+        <w:rPr>
+          <w:lang w:eastAsia="es-ES"/>
+        </w:rPr>
+        <w:t xml:space="preserve">Realiza la detección de </w:t>
+      </w:r>
+      <w:r>
+        <w:t>elementos bidimensionales en PA de dos dimensiones como el espectrograma.</w:t>
+      </w:r>
+      <w:r>
+        <w:t xml:space="preserve"> Funciona de la misma manera que la clase de </w:t>
+      </w:r>
+      <w:proofErr w:type="spellStart"/>
+      <w:r>
+        <w:t>deteccion</w:t>
+      </w:r>
+      <w:proofErr w:type="spellEnd"/>
+      <w:r>
+        <w:t xml:space="preserve"> de elementos de una dimensión.</w:t>
+      </w:r>
+    </w:p>
+    <w:p/>
+    <w:p/>
     <w:p>
       <w:pPr>
         <w:pStyle w:val="Ttulo1"/>
       </w:pPr>
       <w:r>
-        <w:t xml:space="preserve">Módulo  </w:t>
+        <w:t xml:space="preserve">Módulo </w:t>
       </w:r>
       <w:proofErr w:type="spellStart"/>
       <w:r>
         <w:t>SignalProcessors</w:t>
       </w:r>
       <w:proofErr w:type="spellEnd"/>
-    </w:p>
-    <w:p>
-      <w:pPr>
-        <w:rPr>
-          <w:lang w:eastAsia="es-ES"/>
-        </w:rPr>
-      </w:pPr>
     </w:p>
     <w:p>
       <w:pPr>
@@ -4408,6 +7658,7 @@
           <w:i/>
           <w:color w:val="002060"/>
         </w:rPr>
+        <w:lastRenderedPageBreak/>
         <w:t>checkIndexes</w:t>
       </w:r>
       <w:proofErr w:type="spellEnd"/>
@@ -5727,6 +8978,7 @@
           <w:i/>
           <w:color w:val="002060"/>
         </w:rPr>
+        <w:lastRenderedPageBreak/>
         <w:t>copy</w:t>
       </w:r>
       <w:proofErr w:type="spellEnd"/>
@@ -5856,15 +9108,7 @@
           <w:sz w:val="22"/>
           <w:szCs w:val="22"/>
         </w:rPr>
-        <w:t xml:space="preserve"> </w:t>
-      </w:r>
-      <w:r>
-        <w:rPr>
-          <w:rFonts w:eastAsiaTheme="minorHAnsi"/>
-          <w:sz w:val="22"/>
-          <w:szCs w:val="22"/>
-        </w:rPr>
-        <w:t xml:space="preserve"> </w:t>
+        <w:t xml:space="preserve">  </w:t>
       </w:r>
       <w:r>
         <w:rPr>
@@ -6310,7 +9554,21 @@
         <w:rPr>
           <w:lang w:eastAsia="es-ES"/>
         </w:rPr>
-        <w:t xml:space="preserve"> del clipboard.</w:t>
+        <w:t xml:space="preserve"> del </w:t>
+      </w:r>
+      <w:proofErr w:type="spellStart"/>
+      <w:r>
+        <w:rPr>
+          <w:lang w:eastAsia="es-ES"/>
+        </w:rPr>
+        <w:t>clipboard</w:t>
+      </w:r>
+      <w:proofErr w:type="spellEnd"/>
+      <w:r>
+        <w:rPr>
+          <w:lang w:eastAsia="es-ES"/>
+        </w:rPr>
+        <w:t>.</w:t>
       </w:r>
     </w:p>
     <w:p>
@@ -6602,6 +9860,7 @@
           <w:b/>
           <w:lang w:eastAsia="es-ES"/>
         </w:rPr>
+        <w:lastRenderedPageBreak/>
         <w:t xml:space="preserve">Clase </w:t>
       </w:r>
       <w:proofErr w:type="spellStart"/>
@@ -6951,15 +10210,7 @@
           <w:sz w:val="22"/>
           <w:szCs w:val="22"/>
         </w:rPr>
-        <w:t xml:space="preserve">devuelve los valores absolutos de </w:t>
-      </w:r>
-      <w:r>
-        <w:rPr>
-          <w:rFonts w:eastAsiaTheme="minorHAnsi"/>
-          <w:sz w:val="22"/>
-          <w:szCs w:val="22"/>
-        </w:rPr>
-        <w:t>un fragmento de la señal</w:t>
+        <w:t>devuelve los valores absolutos de un fragmento de la señal</w:t>
       </w:r>
     </w:p>
     <w:p>
@@ -7029,15 +10280,7 @@
           <w:sz w:val="22"/>
           <w:szCs w:val="22"/>
         </w:rPr>
-        <w:t xml:space="preserve">cambia el signo de </w:t>
-      </w:r>
-      <w:r>
-        <w:rPr>
-          <w:rFonts w:eastAsiaTheme="minorHAnsi"/>
-          <w:sz w:val="22"/>
-          <w:szCs w:val="22"/>
-        </w:rPr>
-        <w:t>un fragmento de la señal</w:t>
+        <w:t>cambia el signo de un fragmento de la señal</w:t>
       </w:r>
     </w:p>
     <w:p>
@@ -7255,15 +10498,13 @@
           <w:b/>
           <w:i/>
           <w:color w:val="002060"/>
-          <w:lang w:val="en-US"/>
-        </w:rPr>
-      </w:pPr>
-      <w:r>
-        <w:rPr>
-          <w:b/>
-          <w:i/>
-          <w:color w:val="002060"/>
-          <w:lang w:val="en-US"/>
+        </w:rPr>
+      </w:pPr>
+      <w:r>
+        <w:rPr>
+          <w:b/>
+          <w:i/>
+          <w:color w:val="002060"/>
         </w:rPr>
         <w:t>********************************</w:t>
       </w:r>
@@ -7278,7 +10519,6 @@
           <w:b/>
           <w:i/>
           <w:color w:val="002060"/>
-          <w:lang w:val="en-US"/>
         </w:rPr>
       </w:pPr>
     </w:p>
@@ -7292,7 +10532,6 @@
           <w:b/>
           <w:i/>
           <w:color w:val="002060"/>
-          <w:lang w:val="en-US"/>
         </w:rPr>
       </w:pPr>
     </w:p>
@@ -7538,6 +10777,350 @@
     </w:lvl>
   </w:abstractNum>
   <w:abstractNum w:abstractNumId="2">
+    <w:nsid w:val="08414769"/>
+    <w:multiLevelType w:val="hybridMultilevel"/>
+    <w:tmpl w:val="9762F68C"/>
+    <w:lvl w:ilvl="0" w:tplc="0C0A000F">
+      <w:start w:val="1"/>
+      <w:numFmt w:val="decimal"/>
+      <w:lvlText w:val="%1."/>
+      <w:lvlJc w:val="left"/>
+      <w:pPr>
+        <w:ind w:left="720" w:hanging="360"/>
+      </w:pPr>
+    </w:lvl>
+    <w:lvl w:ilvl="1" w:tplc="0C0A0019" w:tentative="1">
+      <w:start w:val="1"/>
+      <w:numFmt w:val="lowerLetter"/>
+      <w:lvlText w:val="%2."/>
+      <w:lvlJc w:val="left"/>
+      <w:pPr>
+        <w:ind w:left="1440" w:hanging="360"/>
+      </w:pPr>
+    </w:lvl>
+    <w:lvl w:ilvl="2" w:tplc="0C0A001B" w:tentative="1">
+      <w:start w:val="1"/>
+      <w:numFmt w:val="lowerRoman"/>
+      <w:lvlText w:val="%3."/>
+      <w:lvlJc w:val="right"/>
+      <w:pPr>
+        <w:ind w:left="2160" w:hanging="180"/>
+      </w:pPr>
+    </w:lvl>
+    <w:lvl w:ilvl="3" w:tplc="0C0A000F" w:tentative="1">
+      <w:start w:val="1"/>
+      <w:numFmt w:val="decimal"/>
+      <w:lvlText w:val="%4."/>
+      <w:lvlJc w:val="left"/>
+      <w:pPr>
+        <w:ind w:left="2880" w:hanging="360"/>
+      </w:pPr>
+    </w:lvl>
+    <w:lvl w:ilvl="4" w:tplc="0C0A0019" w:tentative="1">
+      <w:start w:val="1"/>
+      <w:numFmt w:val="lowerLetter"/>
+      <w:lvlText w:val="%5."/>
+      <w:lvlJc w:val="left"/>
+      <w:pPr>
+        <w:ind w:left="3600" w:hanging="360"/>
+      </w:pPr>
+    </w:lvl>
+    <w:lvl w:ilvl="5" w:tplc="0C0A001B" w:tentative="1">
+      <w:start w:val="1"/>
+      <w:numFmt w:val="lowerRoman"/>
+      <w:lvlText w:val="%6."/>
+      <w:lvlJc w:val="right"/>
+      <w:pPr>
+        <w:ind w:left="4320" w:hanging="180"/>
+      </w:pPr>
+    </w:lvl>
+    <w:lvl w:ilvl="6" w:tplc="0C0A000F" w:tentative="1">
+      <w:start w:val="1"/>
+      <w:numFmt w:val="decimal"/>
+      <w:lvlText w:val="%7."/>
+      <w:lvlJc w:val="left"/>
+      <w:pPr>
+        <w:ind w:left="5040" w:hanging="360"/>
+      </w:pPr>
+    </w:lvl>
+    <w:lvl w:ilvl="7" w:tplc="0C0A0019" w:tentative="1">
+      <w:start w:val="1"/>
+      <w:numFmt w:val="lowerLetter"/>
+      <w:lvlText w:val="%8."/>
+      <w:lvlJc w:val="left"/>
+      <w:pPr>
+        <w:ind w:left="5760" w:hanging="360"/>
+      </w:pPr>
+    </w:lvl>
+    <w:lvl w:ilvl="8" w:tplc="0C0A001B" w:tentative="1">
+      <w:start w:val="1"/>
+      <w:numFmt w:val="lowerRoman"/>
+      <w:lvlText w:val="%9."/>
+      <w:lvlJc w:val="right"/>
+      <w:pPr>
+        <w:ind w:left="6480" w:hanging="180"/>
+      </w:pPr>
+    </w:lvl>
+  </w:abstractNum>
+  <w:abstractNum w:abstractNumId="3">
+    <w:nsid w:val="08BB21F6"/>
+    <w:multiLevelType w:val="hybridMultilevel"/>
+    <w:tmpl w:val="A04605AE"/>
+    <w:lvl w:ilvl="0" w:tplc="0C0A000F">
+      <w:start w:val="1"/>
+      <w:numFmt w:val="decimal"/>
+      <w:lvlText w:val="%1."/>
+      <w:lvlJc w:val="left"/>
+      <w:pPr>
+        <w:ind w:left="720" w:hanging="360"/>
+      </w:pPr>
+    </w:lvl>
+    <w:lvl w:ilvl="1" w:tplc="0C0A0019" w:tentative="1">
+      <w:start w:val="1"/>
+      <w:numFmt w:val="lowerLetter"/>
+      <w:lvlText w:val="%2."/>
+      <w:lvlJc w:val="left"/>
+      <w:pPr>
+        <w:ind w:left="1440" w:hanging="360"/>
+      </w:pPr>
+    </w:lvl>
+    <w:lvl w:ilvl="2" w:tplc="0C0A001B" w:tentative="1">
+      <w:start w:val="1"/>
+      <w:numFmt w:val="lowerRoman"/>
+      <w:lvlText w:val="%3."/>
+      <w:lvlJc w:val="right"/>
+      <w:pPr>
+        <w:ind w:left="2160" w:hanging="180"/>
+      </w:pPr>
+    </w:lvl>
+    <w:lvl w:ilvl="3" w:tplc="0C0A000F" w:tentative="1">
+      <w:start w:val="1"/>
+      <w:numFmt w:val="decimal"/>
+      <w:lvlText w:val="%4."/>
+      <w:lvlJc w:val="left"/>
+      <w:pPr>
+        <w:ind w:left="2880" w:hanging="360"/>
+      </w:pPr>
+    </w:lvl>
+    <w:lvl w:ilvl="4" w:tplc="0C0A0019" w:tentative="1">
+      <w:start w:val="1"/>
+      <w:numFmt w:val="lowerLetter"/>
+      <w:lvlText w:val="%5."/>
+      <w:lvlJc w:val="left"/>
+      <w:pPr>
+        <w:ind w:left="3600" w:hanging="360"/>
+      </w:pPr>
+    </w:lvl>
+    <w:lvl w:ilvl="5" w:tplc="0C0A001B" w:tentative="1">
+      <w:start w:val="1"/>
+      <w:numFmt w:val="lowerRoman"/>
+      <w:lvlText w:val="%6."/>
+      <w:lvlJc w:val="right"/>
+      <w:pPr>
+        <w:ind w:left="4320" w:hanging="180"/>
+      </w:pPr>
+    </w:lvl>
+    <w:lvl w:ilvl="6" w:tplc="0C0A000F" w:tentative="1">
+      <w:start w:val="1"/>
+      <w:numFmt w:val="decimal"/>
+      <w:lvlText w:val="%7."/>
+      <w:lvlJc w:val="left"/>
+      <w:pPr>
+        <w:ind w:left="5040" w:hanging="360"/>
+      </w:pPr>
+    </w:lvl>
+    <w:lvl w:ilvl="7" w:tplc="0C0A0019" w:tentative="1">
+      <w:start w:val="1"/>
+      <w:numFmt w:val="lowerLetter"/>
+      <w:lvlText w:val="%8."/>
+      <w:lvlJc w:val="left"/>
+      <w:pPr>
+        <w:ind w:left="5760" w:hanging="360"/>
+      </w:pPr>
+    </w:lvl>
+    <w:lvl w:ilvl="8" w:tplc="0C0A001B" w:tentative="1">
+      <w:start w:val="1"/>
+      <w:numFmt w:val="lowerRoman"/>
+      <w:lvlText w:val="%9."/>
+      <w:lvlJc w:val="right"/>
+      <w:pPr>
+        <w:ind w:left="6480" w:hanging="180"/>
+      </w:pPr>
+    </w:lvl>
+  </w:abstractNum>
+  <w:abstractNum w:abstractNumId="4">
+    <w:nsid w:val="0BE50AAB"/>
+    <w:multiLevelType w:val="hybridMultilevel"/>
+    <w:tmpl w:val="93E892BC"/>
+    <w:lvl w:ilvl="0" w:tplc="0C0A000F">
+      <w:start w:val="1"/>
+      <w:numFmt w:val="decimal"/>
+      <w:lvlText w:val="%1."/>
+      <w:lvlJc w:val="left"/>
+      <w:pPr>
+        <w:ind w:left="720" w:hanging="360"/>
+      </w:pPr>
+    </w:lvl>
+    <w:lvl w:ilvl="1" w:tplc="0C0A0019" w:tentative="1">
+      <w:start w:val="1"/>
+      <w:numFmt w:val="lowerLetter"/>
+      <w:lvlText w:val="%2."/>
+      <w:lvlJc w:val="left"/>
+      <w:pPr>
+        <w:ind w:left="1440" w:hanging="360"/>
+      </w:pPr>
+    </w:lvl>
+    <w:lvl w:ilvl="2" w:tplc="0C0A001B" w:tentative="1">
+      <w:start w:val="1"/>
+      <w:numFmt w:val="lowerRoman"/>
+      <w:lvlText w:val="%3."/>
+      <w:lvlJc w:val="right"/>
+      <w:pPr>
+        <w:ind w:left="2160" w:hanging="180"/>
+      </w:pPr>
+    </w:lvl>
+    <w:lvl w:ilvl="3" w:tplc="0C0A000F" w:tentative="1">
+      <w:start w:val="1"/>
+      <w:numFmt w:val="decimal"/>
+      <w:lvlText w:val="%4."/>
+      <w:lvlJc w:val="left"/>
+      <w:pPr>
+        <w:ind w:left="2880" w:hanging="360"/>
+      </w:pPr>
+    </w:lvl>
+    <w:lvl w:ilvl="4" w:tplc="0C0A0019" w:tentative="1">
+      <w:start w:val="1"/>
+      <w:numFmt w:val="lowerLetter"/>
+      <w:lvlText w:val="%5."/>
+      <w:lvlJc w:val="left"/>
+      <w:pPr>
+        <w:ind w:left="3600" w:hanging="360"/>
+      </w:pPr>
+    </w:lvl>
+    <w:lvl w:ilvl="5" w:tplc="0C0A001B" w:tentative="1">
+      <w:start w:val="1"/>
+      <w:numFmt w:val="lowerRoman"/>
+      <w:lvlText w:val="%6."/>
+      <w:lvlJc w:val="right"/>
+      <w:pPr>
+        <w:ind w:left="4320" w:hanging="180"/>
+      </w:pPr>
+    </w:lvl>
+    <w:lvl w:ilvl="6" w:tplc="0C0A000F" w:tentative="1">
+      <w:start w:val="1"/>
+      <w:numFmt w:val="decimal"/>
+      <w:lvlText w:val="%7."/>
+      <w:lvlJc w:val="left"/>
+      <w:pPr>
+        <w:ind w:left="5040" w:hanging="360"/>
+      </w:pPr>
+    </w:lvl>
+    <w:lvl w:ilvl="7" w:tplc="0C0A0019" w:tentative="1">
+      <w:start w:val="1"/>
+      <w:numFmt w:val="lowerLetter"/>
+      <w:lvlText w:val="%8."/>
+      <w:lvlJc w:val="left"/>
+      <w:pPr>
+        <w:ind w:left="5760" w:hanging="360"/>
+      </w:pPr>
+    </w:lvl>
+    <w:lvl w:ilvl="8" w:tplc="0C0A001B" w:tentative="1">
+      <w:start w:val="1"/>
+      <w:numFmt w:val="lowerRoman"/>
+      <w:lvlText w:val="%9."/>
+      <w:lvlJc w:val="right"/>
+      <w:pPr>
+        <w:ind w:left="6480" w:hanging="180"/>
+      </w:pPr>
+    </w:lvl>
+  </w:abstractNum>
+  <w:abstractNum w:abstractNumId="5">
+    <w:nsid w:val="0C82761D"/>
+    <w:multiLevelType w:val="hybridMultilevel"/>
+    <w:tmpl w:val="93E892BC"/>
+    <w:lvl w:ilvl="0" w:tplc="0C0A000F">
+      <w:start w:val="1"/>
+      <w:numFmt w:val="decimal"/>
+      <w:lvlText w:val="%1."/>
+      <w:lvlJc w:val="left"/>
+      <w:pPr>
+        <w:ind w:left="720" w:hanging="360"/>
+      </w:pPr>
+    </w:lvl>
+    <w:lvl w:ilvl="1" w:tplc="0C0A0019" w:tentative="1">
+      <w:start w:val="1"/>
+      <w:numFmt w:val="lowerLetter"/>
+      <w:lvlText w:val="%2."/>
+      <w:lvlJc w:val="left"/>
+      <w:pPr>
+        <w:ind w:left="1440" w:hanging="360"/>
+      </w:pPr>
+    </w:lvl>
+    <w:lvl w:ilvl="2" w:tplc="0C0A001B" w:tentative="1">
+      <w:start w:val="1"/>
+      <w:numFmt w:val="lowerRoman"/>
+      <w:lvlText w:val="%3."/>
+      <w:lvlJc w:val="right"/>
+      <w:pPr>
+        <w:ind w:left="2160" w:hanging="180"/>
+      </w:pPr>
+    </w:lvl>
+    <w:lvl w:ilvl="3" w:tplc="0C0A000F" w:tentative="1">
+      <w:start w:val="1"/>
+      <w:numFmt w:val="decimal"/>
+      <w:lvlText w:val="%4."/>
+      <w:lvlJc w:val="left"/>
+      <w:pPr>
+        <w:ind w:left="2880" w:hanging="360"/>
+      </w:pPr>
+    </w:lvl>
+    <w:lvl w:ilvl="4" w:tplc="0C0A0019" w:tentative="1">
+      <w:start w:val="1"/>
+      <w:numFmt w:val="lowerLetter"/>
+      <w:lvlText w:val="%5."/>
+      <w:lvlJc w:val="left"/>
+      <w:pPr>
+        <w:ind w:left="3600" w:hanging="360"/>
+      </w:pPr>
+    </w:lvl>
+    <w:lvl w:ilvl="5" w:tplc="0C0A001B" w:tentative="1">
+      <w:start w:val="1"/>
+      <w:numFmt w:val="lowerRoman"/>
+      <w:lvlText w:val="%6."/>
+      <w:lvlJc w:val="right"/>
+      <w:pPr>
+        <w:ind w:left="4320" w:hanging="180"/>
+      </w:pPr>
+    </w:lvl>
+    <w:lvl w:ilvl="6" w:tplc="0C0A000F" w:tentative="1">
+      <w:start w:val="1"/>
+      <w:numFmt w:val="decimal"/>
+      <w:lvlText w:val="%7."/>
+      <w:lvlJc w:val="left"/>
+      <w:pPr>
+        <w:ind w:left="5040" w:hanging="360"/>
+      </w:pPr>
+    </w:lvl>
+    <w:lvl w:ilvl="7" w:tplc="0C0A0019" w:tentative="1">
+      <w:start w:val="1"/>
+      <w:numFmt w:val="lowerLetter"/>
+      <w:lvlText w:val="%8."/>
+      <w:lvlJc w:val="left"/>
+      <w:pPr>
+        <w:ind w:left="5760" w:hanging="360"/>
+      </w:pPr>
+    </w:lvl>
+    <w:lvl w:ilvl="8" w:tplc="0C0A001B" w:tentative="1">
+      <w:start w:val="1"/>
+      <w:numFmt w:val="lowerRoman"/>
+      <w:lvlText w:val="%9."/>
+      <w:lvlJc w:val="right"/>
+      <w:pPr>
+        <w:ind w:left="6480" w:hanging="180"/>
+      </w:pPr>
+    </w:lvl>
+  </w:abstractNum>
+  <w:abstractNum w:abstractNumId="6">
     <w:nsid w:val="102E619B"/>
     <w:multiLevelType w:val="hybridMultilevel"/>
     <w:tmpl w:val="9490F822"/>
@@ -7623,7 +11206,93 @@
       </w:pPr>
     </w:lvl>
   </w:abstractNum>
-  <w:abstractNum w:abstractNumId="3">
+  <w:abstractNum w:abstractNumId="7">
+    <w:nsid w:val="11330B28"/>
+    <w:multiLevelType w:val="hybridMultilevel"/>
+    <w:tmpl w:val="8036FD24"/>
+    <w:lvl w:ilvl="0" w:tplc="0C0A000F">
+      <w:start w:val="1"/>
+      <w:numFmt w:val="decimal"/>
+      <w:lvlText w:val="%1."/>
+      <w:lvlJc w:val="left"/>
+      <w:pPr>
+        <w:ind w:left="720" w:hanging="360"/>
+      </w:pPr>
+    </w:lvl>
+    <w:lvl w:ilvl="1" w:tplc="0C0A0019" w:tentative="1">
+      <w:start w:val="1"/>
+      <w:numFmt w:val="lowerLetter"/>
+      <w:lvlText w:val="%2."/>
+      <w:lvlJc w:val="left"/>
+      <w:pPr>
+        <w:ind w:left="1440" w:hanging="360"/>
+      </w:pPr>
+    </w:lvl>
+    <w:lvl w:ilvl="2" w:tplc="0C0A001B" w:tentative="1">
+      <w:start w:val="1"/>
+      <w:numFmt w:val="lowerRoman"/>
+      <w:lvlText w:val="%3."/>
+      <w:lvlJc w:val="right"/>
+      <w:pPr>
+        <w:ind w:left="2160" w:hanging="180"/>
+      </w:pPr>
+    </w:lvl>
+    <w:lvl w:ilvl="3" w:tplc="0C0A000F" w:tentative="1">
+      <w:start w:val="1"/>
+      <w:numFmt w:val="decimal"/>
+      <w:lvlText w:val="%4."/>
+      <w:lvlJc w:val="left"/>
+      <w:pPr>
+        <w:ind w:left="2880" w:hanging="360"/>
+      </w:pPr>
+    </w:lvl>
+    <w:lvl w:ilvl="4" w:tplc="0C0A0019" w:tentative="1">
+      <w:start w:val="1"/>
+      <w:numFmt w:val="lowerLetter"/>
+      <w:lvlText w:val="%5."/>
+      <w:lvlJc w:val="left"/>
+      <w:pPr>
+        <w:ind w:left="3600" w:hanging="360"/>
+      </w:pPr>
+    </w:lvl>
+    <w:lvl w:ilvl="5" w:tplc="0C0A001B" w:tentative="1">
+      <w:start w:val="1"/>
+      <w:numFmt w:val="lowerRoman"/>
+      <w:lvlText w:val="%6."/>
+      <w:lvlJc w:val="right"/>
+      <w:pPr>
+        <w:ind w:left="4320" w:hanging="180"/>
+      </w:pPr>
+    </w:lvl>
+    <w:lvl w:ilvl="6" w:tplc="0C0A000F" w:tentative="1">
+      <w:start w:val="1"/>
+      <w:numFmt w:val="decimal"/>
+      <w:lvlText w:val="%7."/>
+      <w:lvlJc w:val="left"/>
+      <w:pPr>
+        <w:ind w:left="5040" w:hanging="360"/>
+      </w:pPr>
+    </w:lvl>
+    <w:lvl w:ilvl="7" w:tplc="0C0A0019" w:tentative="1">
+      <w:start w:val="1"/>
+      <w:numFmt w:val="lowerLetter"/>
+      <w:lvlText w:val="%8."/>
+      <w:lvlJc w:val="left"/>
+      <w:pPr>
+        <w:ind w:left="5760" w:hanging="360"/>
+      </w:pPr>
+    </w:lvl>
+    <w:lvl w:ilvl="8" w:tplc="0C0A001B" w:tentative="1">
+      <w:start w:val="1"/>
+      <w:numFmt w:val="lowerRoman"/>
+      <w:lvlText w:val="%9."/>
+      <w:lvlJc w:val="right"/>
+      <w:pPr>
+        <w:ind w:left="6480" w:hanging="180"/>
+      </w:pPr>
+    </w:lvl>
+  </w:abstractNum>
+  <w:abstractNum w:abstractNumId="8">
     <w:nsid w:val="177A46E3"/>
     <w:multiLevelType w:val="hybridMultilevel"/>
     <w:tmpl w:val="183ABC2A"/>
@@ -7709,7 +11378,93 @@
       </w:pPr>
     </w:lvl>
   </w:abstractNum>
-  <w:abstractNum w:abstractNumId="4">
+  <w:abstractNum w:abstractNumId="9">
+    <w:nsid w:val="1F525308"/>
+    <w:multiLevelType w:val="hybridMultilevel"/>
+    <w:tmpl w:val="183ABC2A"/>
+    <w:lvl w:ilvl="0" w:tplc="0C0A000F">
+      <w:start w:val="1"/>
+      <w:numFmt w:val="decimal"/>
+      <w:lvlText w:val="%1."/>
+      <w:lvlJc w:val="left"/>
+      <w:pPr>
+        <w:ind w:left="720" w:hanging="360"/>
+      </w:pPr>
+    </w:lvl>
+    <w:lvl w:ilvl="1" w:tplc="0C0A0019" w:tentative="1">
+      <w:start w:val="1"/>
+      <w:numFmt w:val="lowerLetter"/>
+      <w:lvlText w:val="%2."/>
+      <w:lvlJc w:val="left"/>
+      <w:pPr>
+        <w:ind w:left="1440" w:hanging="360"/>
+      </w:pPr>
+    </w:lvl>
+    <w:lvl w:ilvl="2" w:tplc="0C0A001B" w:tentative="1">
+      <w:start w:val="1"/>
+      <w:numFmt w:val="lowerRoman"/>
+      <w:lvlText w:val="%3."/>
+      <w:lvlJc w:val="right"/>
+      <w:pPr>
+        <w:ind w:left="2160" w:hanging="180"/>
+      </w:pPr>
+    </w:lvl>
+    <w:lvl w:ilvl="3" w:tplc="0C0A000F" w:tentative="1">
+      <w:start w:val="1"/>
+      <w:numFmt w:val="decimal"/>
+      <w:lvlText w:val="%4."/>
+      <w:lvlJc w:val="left"/>
+      <w:pPr>
+        <w:ind w:left="2880" w:hanging="360"/>
+      </w:pPr>
+    </w:lvl>
+    <w:lvl w:ilvl="4" w:tplc="0C0A0019" w:tentative="1">
+      <w:start w:val="1"/>
+      <w:numFmt w:val="lowerLetter"/>
+      <w:lvlText w:val="%5."/>
+      <w:lvlJc w:val="left"/>
+      <w:pPr>
+        <w:ind w:left="3600" w:hanging="360"/>
+      </w:pPr>
+    </w:lvl>
+    <w:lvl w:ilvl="5" w:tplc="0C0A001B" w:tentative="1">
+      <w:start w:val="1"/>
+      <w:numFmt w:val="lowerRoman"/>
+      <w:lvlText w:val="%6."/>
+      <w:lvlJc w:val="right"/>
+      <w:pPr>
+        <w:ind w:left="4320" w:hanging="180"/>
+      </w:pPr>
+    </w:lvl>
+    <w:lvl w:ilvl="6" w:tplc="0C0A000F" w:tentative="1">
+      <w:start w:val="1"/>
+      <w:numFmt w:val="decimal"/>
+      <w:lvlText w:val="%7."/>
+      <w:lvlJc w:val="left"/>
+      <w:pPr>
+        <w:ind w:left="5040" w:hanging="360"/>
+      </w:pPr>
+    </w:lvl>
+    <w:lvl w:ilvl="7" w:tplc="0C0A0019" w:tentative="1">
+      <w:start w:val="1"/>
+      <w:numFmt w:val="lowerLetter"/>
+      <w:lvlText w:val="%8."/>
+      <w:lvlJc w:val="left"/>
+      <w:pPr>
+        <w:ind w:left="5760" w:hanging="360"/>
+      </w:pPr>
+    </w:lvl>
+    <w:lvl w:ilvl="8" w:tplc="0C0A001B" w:tentative="1">
+      <w:start w:val="1"/>
+      <w:numFmt w:val="lowerRoman"/>
+      <w:lvlText w:val="%9."/>
+      <w:lvlJc w:val="right"/>
+      <w:pPr>
+        <w:ind w:left="6480" w:hanging="180"/>
+      </w:pPr>
+    </w:lvl>
+  </w:abstractNum>
+  <w:abstractNum w:abstractNumId="10">
     <w:nsid w:val="21EE63A6"/>
     <w:multiLevelType w:val="hybridMultilevel"/>
     <w:tmpl w:val="183ABC2A"/>
@@ -7795,7 +11550,7 @@
       </w:pPr>
     </w:lvl>
   </w:abstractNum>
-  <w:abstractNum w:abstractNumId="5">
+  <w:abstractNum w:abstractNumId="11">
     <w:nsid w:val="2BA335EC"/>
     <w:multiLevelType w:val="hybridMultilevel"/>
     <w:tmpl w:val="9A30D12E"/>
@@ -7908,7 +11663,7 @@
       </w:rPr>
     </w:lvl>
   </w:abstractNum>
-  <w:abstractNum w:abstractNumId="6">
+  <w:abstractNum w:abstractNumId="12">
     <w:nsid w:val="2DA37114"/>
     <w:multiLevelType w:val="hybridMultilevel"/>
     <w:tmpl w:val="7F0EC294"/>
@@ -7994,7 +11749,7 @@
       </w:pPr>
     </w:lvl>
   </w:abstractNum>
-  <w:abstractNum w:abstractNumId="7">
+  <w:abstractNum w:abstractNumId="13">
     <w:nsid w:val="32011B97"/>
     <w:multiLevelType w:val="hybridMultilevel"/>
     <w:tmpl w:val="183ABC2A"/>
@@ -8080,7 +11835,7 @@
       </w:pPr>
     </w:lvl>
   </w:abstractNum>
-  <w:abstractNum w:abstractNumId="8">
+  <w:abstractNum w:abstractNumId="14">
     <w:nsid w:val="32FB0415"/>
     <w:multiLevelType w:val="hybridMultilevel"/>
     <w:tmpl w:val="183ABC2A"/>
@@ -8166,7 +11921,93 @@
       </w:pPr>
     </w:lvl>
   </w:abstractNum>
-  <w:abstractNum w:abstractNumId="9">
+  <w:abstractNum w:abstractNumId="15">
+    <w:nsid w:val="38E037D4"/>
+    <w:multiLevelType w:val="hybridMultilevel"/>
+    <w:tmpl w:val="183ABC2A"/>
+    <w:lvl w:ilvl="0" w:tplc="0C0A000F">
+      <w:start w:val="1"/>
+      <w:numFmt w:val="decimal"/>
+      <w:lvlText w:val="%1."/>
+      <w:lvlJc w:val="left"/>
+      <w:pPr>
+        <w:ind w:left="720" w:hanging="360"/>
+      </w:pPr>
+    </w:lvl>
+    <w:lvl w:ilvl="1" w:tplc="0C0A0019" w:tentative="1">
+      <w:start w:val="1"/>
+      <w:numFmt w:val="lowerLetter"/>
+      <w:lvlText w:val="%2."/>
+      <w:lvlJc w:val="left"/>
+      <w:pPr>
+        <w:ind w:left="1440" w:hanging="360"/>
+      </w:pPr>
+    </w:lvl>
+    <w:lvl w:ilvl="2" w:tplc="0C0A001B" w:tentative="1">
+      <w:start w:val="1"/>
+      <w:numFmt w:val="lowerRoman"/>
+      <w:lvlText w:val="%3."/>
+      <w:lvlJc w:val="right"/>
+      <w:pPr>
+        <w:ind w:left="2160" w:hanging="180"/>
+      </w:pPr>
+    </w:lvl>
+    <w:lvl w:ilvl="3" w:tplc="0C0A000F" w:tentative="1">
+      <w:start w:val="1"/>
+      <w:numFmt w:val="decimal"/>
+      <w:lvlText w:val="%4."/>
+      <w:lvlJc w:val="left"/>
+      <w:pPr>
+        <w:ind w:left="2880" w:hanging="360"/>
+      </w:pPr>
+    </w:lvl>
+    <w:lvl w:ilvl="4" w:tplc="0C0A0019" w:tentative="1">
+      <w:start w:val="1"/>
+      <w:numFmt w:val="lowerLetter"/>
+      <w:lvlText w:val="%5."/>
+      <w:lvlJc w:val="left"/>
+      <w:pPr>
+        <w:ind w:left="3600" w:hanging="360"/>
+      </w:pPr>
+    </w:lvl>
+    <w:lvl w:ilvl="5" w:tplc="0C0A001B" w:tentative="1">
+      <w:start w:val="1"/>
+      <w:numFmt w:val="lowerRoman"/>
+      <w:lvlText w:val="%6."/>
+      <w:lvlJc w:val="right"/>
+      <w:pPr>
+        <w:ind w:left="4320" w:hanging="180"/>
+      </w:pPr>
+    </w:lvl>
+    <w:lvl w:ilvl="6" w:tplc="0C0A000F" w:tentative="1">
+      <w:start w:val="1"/>
+      <w:numFmt w:val="decimal"/>
+      <w:lvlText w:val="%7."/>
+      <w:lvlJc w:val="left"/>
+      <w:pPr>
+        <w:ind w:left="5040" w:hanging="360"/>
+      </w:pPr>
+    </w:lvl>
+    <w:lvl w:ilvl="7" w:tplc="0C0A0019" w:tentative="1">
+      <w:start w:val="1"/>
+      <w:numFmt w:val="lowerLetter"/>
+      <w:lvlText w:val="%8."/>
+      <w:lvlJc w:val="left"/>
+      <w:pPr>
+        <w:ind w:left="5760" w:hanging="360"/>
+      </w:pPr>
+    </w:lvl>
+    <w:lvl w:ilvl="8" w:tplc="0C0A001B" w:tentative="1">
+      <w:start w:val="1"/>
+      <w:numFmt w:val="lowerRoman"/>
+      <w:lvlText w:val="%9."/>
+      <w:lvlJc w:val="right"/>
+      <w:pPr>
+        <w:ind w:left="6480" w:hanging="180"/>
+      </w:pPr>
+    </w:lvl>
+  </w:abstractNum>
+  <w:abstractNum w:abstractNumId="16">
     <w:nsid w:val="439F5D36"/>
     <w:multiLevelType w:val="hybridMultilevel"/>
     <w:tmpl w:val="183ABC2A"/>
@@ -8252,7 +12093,7 @@
       </w:pPr>
     </w:lvl>
   </w:abstractNum>
-  <w:abstractNum w:abstractNumId="10">
+  <w:abstractNum w:abstractNumId="17">
     <w:nsid w:val="4B5366A2"/>
     <w:multiLevelType w:val="hybridMultilevel"/>
     <w:tmpl w:val="7F0EC294"/>
@@ -8338,7 +12179,7 @@
       </w:pPr>
     </w:lvl>
   </w:abstractNum>
-  <w:abstractNum w:abstractNumId="11">
+  <w:abstractNum w:abstractNumId="18">
     <w:nsid w:val="4DAD2776"/>
     <w:multiLevelType w:val="hybridMultilevel"/>
     <w:tmpl w:val="9490F822"/>
@@ -8424,7 +12265,93 @@
       </w:pPr>
     </w:lvl>
   </w:abstractNum>
-  <w:abstractNum w:abstractNumId="12">
+  <w:abstractNum w:abstractNumId="19">
+    <w:nsid w:val="54870877"/>
+    <w:multiLevelType w:val="hybridMultilevel"/>
+    <w:tmpl w:val="183ABC2A"/>
+    <w:lvl w:ilvl="0" w:tplc="0C0A000F">
+      <w:start w:val="1"/>
+      <w:numFmt w:val="decimal"/>
+      <w:lvlText w:val="%1."/>
+      <w:lvlJc w:val="left"/>
+      <w:pPr>
+        <w:ind w:left="720" w:hanging="360"/>
+      </w:pPr>
+    </w:lvl>
+    <w:lvl w:ilvl="1" w:tplc="0C0A0019" w:tentative="1">
+      <w:start w:val="1"/>
+      <w:numFmt w:val="lowerLetter"/>
+      <w:lvlText w:val="%2."/>
+      <w:lvlJc w:val="left"/>
+      <w:pPr>
+        <w:ind w:left="1440" w:hanging="360"/>
+      </w:pPr>
+    </w:lvl>
+    <w:lvl w:ilvl="2" w:tplc="0C0A001B" w:tentative="1">
+      <w:start w:val="1"/>
+      <w:numFmt w:val="lowerRoman"/>
+      <w:lvlText w:val="%3."/>
+      <w:lvlJc w:val="right"/>
+      <w:pPr>
+        <w:ind w:left="2160" w:hanging="180"/>
+      </w:pPr>
+    </w:lvl>
+    <w:lvl w:ilvl="3" w:tplc="0C0A000F" w:tentative="1">
+      <w:start w:val="1"/>
+      <w:numFmt w:val="decimal"/>
+      <w:lvlText w:val="%4."/>
+      <w:lvlJc w:val="left"/>
+      <w:pPr>
+        <w:ind w:left="2880" w:hanging="360"/>
+      </w:pPr>
+    </w:lvl>
+    <w:lvl w:ilvl="4" w:tplc="0C0A0019" w:tentative="1">
+      <w:start w:val="1"/>
+      <w:numFmt w:val="lowerLetter"/>
+      <w:lvlText w:val="%5."/>
+      <w:lvlJc w:val="left"/>
+      <w:pPr>
+        <w:ind w:left="3600" w:hanging="360"/>
+      </w:pPr>
+    </w:lvl>
+    <w:lvl w:ilvl="5" w:tplc="0C0A001B" w:tentative="1">
+      <w:start w:val="1"/>
+      <w:numFmt w:val="lowerRoman"/>
+      <w:lvlText w:val="%6."/>
+      <w:lvlJc w:val="right"/>
+      <w:pPr>
+        <w:ind w:left="4320" w:hanging="180"/>
+      </w:pPr>
+    </w:lvl>
+    <w:lvl w:ilvl="6" w:tplc="0C0A000F" w:tentative="1">
+      <w:start w:val="1"/>
+      <w:numFmt w:val="decimal"/>
+      <w:lvlText w:val="%7."/>
+      <w:lvlJc w:val="left"/>
+      <w:pPr>
+        <w:ind w:left="5040" w:hanging="360"/>
+      </w:pPr>
+    </w:lvl>
+    <w:lvl w:ilvl="7" w:tplc="0C0A0019" w:tentative="1">
+      <w:start w:val="1"/>
+      <w:numFmt w:val="lowerLetter"/>
+      <w:lvlText w:val="%8."/>
+      <w:lvlJc w:val="left"/>
+      <w:pPr>
+        <w:ind w:left="5760" w:hanging="360"/>
+      </w:pPr>
+    </w:lvl>
+    <w:lvl w:ilvl="8" w:tplc="0C0A001B" w:tentative="1">
+      <w:start w:val="1"/>
+      <w:numFmt w:val="lowerRoman"/>
+      <w:lvlText w:val="%9."/>
+      <w:lvlJc w:val="right"/>
+      <w:pPr>
+        <w:ind w:left="6480" w:hanging="180"/>
+      </w:pPr>
+    </w:lvl>
+  </w:abstractNum>
+  <w:abstractNum w:abstractNumId="20">
     <w:nsid w:val="5B70319E"/>
     <w:multiLevelType w:val="hybridMultilevel"/>
     <w:tmpl w:val="183ABC2A"/>
@@ -8510,7 +12437,7 @@
       </w:pPr>
     </w:lvl>
   </w:abstractNum>
-  <w:abstractNum w:abstractNumId="13">
+  <w:abstractNum w:abstractNumId="21">
     <w:nsid w:val="60F44999"/>
     <w:multiLevelType w:val="hybridMultilevel"/>
     <w:tmpl w:val="183ABC2A"/>
@@ -8596,7 +12523,7 @@
       </w:pPr>
     </w:lvl>
   </w:abstractNum>
-  <w:abstractNum w:abstractNumId="14">
+  <w:abstractNum w:abstractNumId="22">
     <w:nsid w:val="6574622E"/>
     <w:multiLevelType w:val="hybridMultilevel"/>
     <w:tmpl w:val="B2D07D06"/>
@@ -8709,7 +12636,93 @@
       </w:rPr>
     </w:lvl>
   </w:abstractNum>
-  <w:abstractNum w:abstractNumId="15">
+  <w:abstractNum w:abstractNumId="23">
+    <w:nsid w:val="696472BA"/>
+    <w:multiLevelType w:val="hybridMultilevel"/>
+    <w:tmpl w:val="430A2178"/>
+    <w:lvl w:ilvl="0" w:tplc="0C0A000F">
+      <w:start w:val="1"/>
+      <w:numFmt w:val="decimal"/>
+      <w:lvlText w:val="%1."/>
+      <w:lvlJc w:val="left"/>
+      <w:pPr>
+        <w:ind w:left="720" w:hanging="360"/>
+      </w:pPr>
+    </w:lvl>
+    <w:lvl w:ilvl="1" w:tplc="0C0A0019" w:tentative="1">
+      <w:start w:val="1"/>
+      <w:numFmt w:val="lowerLetter"/>
+      <w:lvlText w:val="%2."/>
+      <w:lvlJc w:val="left"/>
+      <w:pPr>
+        <w:ind w:left="1440" w:hanging="360"/>
+      </w:pPr>
+    </w:lvl>
+    <w:lvl w:ilvl="2" w:tplc="0C0A001B" w:tentative="1">
+      <w:start w:val="1"/>
+      <w:numFmt w:val="lowerRoman"/>
+      <w:lvlText w:val="%3."/>
+      <w:lvlJc w:val="right"/>
+      <w:pPr>
+        <w:ind w:left="2160" w:hanging="180"/>
+      </w:pPr>
+    </w:lvl>
+    <w:lvl w:ilvl="3" w:tplc="0C0A000F" w:tentative="1">
+      <w:start w:val="1"/>
+      <w:numFmt w:val="decimal"/>
+      <w:lvlText w:val="%4."/>
+      <w:lvlJc w:val="left"/>
+      <w:pPr>
+        <w:ind w:left="2880" w:hanging="360"/>
+      </w:pPr>
+    </w:lvl>
+    <w:lvl w:ilvl="4" w:tplc="0C0A0019" w:tentative="1">
+      <w:start w:val="1"/>
+      <w:numFmt w:val="lowerLetter"/>
+      <w:lvlText w:val="%5."/>
+      <w:lvlJc w:val="left"/>
+      <w:pPr>
+        <w:ind w:left="3600" w:hanging="360"/>
+      </w:pPr>
+    </w:lvl>
+    <w:lvl w:ilvl="5" w:tplc="0C0A001B" w:tentative="1">
+      <w:start w:val="1"/>
+      <w:numFmt w:val="lowerRoman"/>
+      <w:lvlText w:val="%6."/>
+      <w:lvlJc w:val="right"/>
+      <w:pPr>
+        <w:ind w:left="4320" w:hanging="180"/>
+      </w:pPr>
+    </w:lvl>
+    <w:lvl w:ilvl="6" w:tplc="0C0A000F" w:tentative="1">
+      <w:start w:val="1"/>
+      <w:numFmt w:val="decimal"/>
+      <w:lvlText w:val="%7."/>
+      <w:lvlJc w:val="left"/>
+      <w:pPr>
+        <w:ind w:left="5040" w:hanging="360"/>
+      </w:pPr>
+    </w:lvl>
+    <w:lvl w:ilvl="7" w:tplc="0C0A0019" w:tentative="1">
+      <w:start w:val="1"/>
+      <w:numFmt w:val="lowerLetter"/>
+      <w:lvlText w:val="%8."/>
+      <w:lvlJc w:val="left"/>
+      <w:pPr>
+        <w:ind w:left="5760" w:hanging="360"/>
+      </w:pPr>
+    </w:lvl>
+    <w:lvl w:ilvl="8" w:tplc="0C0A001B" w:tentative="1">
+      <w:start w:val="1"/>
+      <w:numFmt w:val="lowerRoman"/>
+      <w:lvlText w:val="%9."/>
+      <w:lvlJc w:val="right"/>
+      <w:pPr>
+        <w:ind w:left="6480" w:hanging="180"/>
+      </w:pPr>
+    </w:lvl>
+  </w:abstractNum>
+  <w:abstractNum w:abstractNumId="24">
     <w:nsid w:val="6E4102BD"/>
     <w:multiLevelType w:val="hybridMultilevel"/>
     <w:tmpl w:val="7F0EC294"/>
@@ -8795,7 +12808,7 @@
       </w:pPr>
     </w:lvl>
   </w:abstractNum>
-  <w:abstractNum w:abstractNumId="16">
+  <w:abstractNum w:abstractNumId="25">
     <w:nsid w:val="6EE211DC"/>
     <w:multiLevelType w:val="hybridMultilevel"/>
     <w:tmpl w:val="183ABC2A"/>
@@ -8881,7 +12894,7 @@
       </w:pPr>
     </w:lvl>
   </w:abstractNum>
-  <w:abstractNum w:abstractNumId="17">
+  <w:abstractNum w:abstractNumId="26">
     <w:nsid w:val="705E0B1D"/>
     <w:multiLevelType w:val="hybridMultilevel"/>
     <w:tmpl w:val="16AABCD6"/>
@@ -8967,7 +12980,7 @@
       </w:pPr>
     </w:lvl>
   </w:abstractNum>
-  <w:abstractNum w:abstractNumId="18">
+  <w:abstractNum w:abstractNumId="27">
     <w:nsid w:val="729458C5"/>
     <w:multiLevelType w:val="hybridMultilevel"/>
     <w:tmpl w:val="9A30D12E"/>
@@ -9080,7 +13093,93 @@
       </w:rPr>
     </w:lvl>
   </w:abstractNum>
-  <w:abstractNum w:abstractNumId="19">
+  <w:abstractNum w:abstractNumId="28">
+    <w:nsid w:val="74511676"/>
+    <w:multiLevelType w:val="hybridMultilevel"/>
+    <w:tmpl w:val="183ABC2A"/>
+    <w:lvl w:ilvl="0" w:tplc="0C0A000F">
+      <w:start w:val="1"/>
+      <w:numFmt w:val="decimal"/>
+      <w:lvlText w:val="%1."/>
+      <w:lvlJc w:val="left"/>
+      <w:pPr>
+        <w:ind w:left="720" w:hanging="360"/>
+      </w:pPr>
+    </w:lvl>
+    <w:lvl w:ilvl="1" w:tplc="0C0A0019" w:tentative="1">
+      <w:start w:val="1"/>
+      <w:numFmt w:val="lowerLetter"/>
+      <w:lvlText w:val="%2."/>
+      <w:lvlJc w:val="left"/>
+      <w:pPr>
+        <w:ind w:left="1440" w:hanging="360"/>
+      </w:pPr>
+    </w:lvl>
+    <w:lvl w:ilvl="2" w:tplc="0C0A001B" w:tentative="1">
+      <w:start w:val="1"/>
+      <w:numFmt w:val="lowerRoman"/>
+      <w:lvlText w:val="%3."/>
+      <w:lvlJc w:val="right"/>
+      <w:pPr>
+        <w:ind w:left="2160" w:hanging="180"/>
+      </w:pPr>
+    </w:lvl>
+    <w:lvl w:ilvl="3" w:tplc="0C0A000F" w:tentative="1">
+      <w:start w:val="1"/>
+      <w:numFmt w:val="decimal"/>
+      <w:lvlText w:val="%4."/>
+      <w:lvlJc w:val="left"/>
+      <w:pPr>
+        <w:ind w:left="2880" w:hanging="360"/>
+      </w:pPr>
+    </w:lvl>
+    <w:lvl w:ilvl="4" w:tplc="0C0A0019" w:tentative="1">
+      <w:start w:val="1"/>
+      <w:numFmt w:val="lowerLetter"/>
+      <w:lvlText w:val="%5."/>
+      <w:lvlJc w:val="left"/>
+      <w:pPr>
+        <w:ind w:left="3600" w:hanging="360"/>
+      </w:pPr>
+    </w:lvl>
+    <w:lvl w:ilvl="5" w:tplc="0C0A001B" w:tentative="1">
+      <w:start w:val="1"/>
+      <w:numFmt w:val="lowerRoman"/>
+      <w:lvlText w:val="%6."/>
+      <w:lvlJc w:val="right"/>
+      <w:pPr>
+        <w:ind w:left="4320" w:hanging="180"/>
+      </w:pPr>
+    </w:lvl>
+    <w:lvl w:ilvl="6" w:tplc="0C0A000F" w:tentative="1">
+      <w:start w:val="1"/>
+      <w:numFmt w:val="decimal"/>
+      <w:lvlText w:val="%7."/>
+      <w:lvlJc w:val="left"/>
+      <w:pPr>
+        <w:ind w:left="5040" w:hanging="360"/>
+      </w:pPr>
+    </w:lvl>
+    <w:lvl w:ilvl="7" w:tplc="0C0A0019" w:tentative="1">
+      <w:start w:val="1"/>
+      <w:numFmt w:val="lowerLetter"/>
+      <w:lvlText w:val="%8."/>
+      <w:lvlJc w:val="left"/>
+      <w:pPr>
+        <w:ind w:left="5760" w:hanging="360"/>
+      </w:pPr>
+    </w:lvl>
+    <w:lvl w:ilvl="8" w:tplc="0C0A001B" w:tentative="1">
+      <w:start w:val="1"/>
+      <w:numFmt w:val="lowerRoman"/>
+      <w:lvlText w:val="%9."/>
+      <w:lvlJc w:val="right"/>
+      <w:pPr>
+        <w:ind w:left="6480" w:hanging="180"/>
+      </w:pPr>
+    </w:lvl>
+  </w:abstractNum>
+  <w:abstractNum w:abstractNumId="29">
     <w:nsid w:val="74E300FF"/>
     <w:multiLevelType w:val="hybridMultilevel"/>
     <w:tmpl w:val="183ABC2A"/>
@@ -9166,7 +13265,7 @@
       </w:pPr>
     </w:lvl>
   </w:abstractNum>
-  <w:abstractNum w:abstractNumId="20">
+  <w:abstractNum w:abstractNumId="30">
     <w:nsid w:val="75BD1E3A"/>
     <w:multiLevelType w:val="hybridMultilevel"/>
     <w:tmpl w:val="821AB066"/>
@@ -9279,7 +13378,7 @@
       </w:rPr>
     </w:lvl>
   </w:abstractNum>
-  <w:abstractNum w:abstractNumId="21">
+  <w:abstractNum w:abstractNumId="31">
     <w:nsid w:val="76BC5586"/>
     <w:multiLevelType w:val="hybridMultilevel"/>
     <w:tmpl w:val="183ABC2A"/>
@@ -9365,7 +13464,7 @@
       </w:pPr>
     </w:lvl>
   </w:abstractNum>
-  <w:abstractNum w:abstractNumId="22">
+  <w:abstractNum w:abstractNumId="32">
     <w:nsid w:val="7A351602"/>
     <w:multiLevelType w:val="hybridMultilevel"/>
     <w:tmpl w:val="F4E8EA4C"/>
@@ -9452,73 +13551,103 @@
     </w:lvl>
   </w:abstractNum>
   <w:num w:numId="1">
-    <w:abstractNumId w:val="20"/>
+    <w:abstractNumId w:val="30"/>
   </w:num>
   <w:num w:numId="2">
-    <w:abstractNumId w:val="14"/>
+    <w:abstractNumId w:val="22"/>
   </w:num>
   <w:num w:numId="3">
-    <w:abstractNumId w:val="15"/>
+    <w:abstractNumId w:val="24"/>
   </w:num>
   <w:num w:numId="4">
-    <w:abstractNumId w:val="11"/>
+    <w:abstractNumId w:val="18"/>
   </w:num>
   <w:num w:numId="5">
-    <w:abstractNumId w:val="22"/>
+    <w:abstractNumId w:val="32"/>
   </w:num>
   <w:num w:numId="6">
-    <w:abstractNumId w:val="10"/>
+    <w:abstractNumId w:val="17"/>
   </w:num>
   <w:num w:numId="7">
+    <w:abstractNumId w:val="12"/>
+  </w:num>
+  <w:num w:numId="8">
+    <w:abstractNumId w:val="26"/>
+  </w:num>
+  <w:num w:numId="9">
     <w:abstractNumId w:val="6"/>
   </w:num>
-  <w:num w:numId="8">
-    <w:abstractNumId w:val="17"/>
-  </w:num>
-  <w:num w:numId="9">
-    <w:abstractNumId w:val="2"/>
-  </w:num>
   <w:num w:numId="10">
-    <w:abstractNumId w:val="12"/>
+    <w:abstractNumId w:val="20"/>
   </w:num>
   <w:num w:numId="11">
     <w:abstractNumId w:val="0"/>
   </w:num>
   <w:num w:numId="12">
-    <w:abstractNumId w:val="5"/>
+    <w:abstractNumId w:val="11"/>
   </w:num>
   <w:num w:numId="13">
-    <w:abstractNumId w:val="18"/>
+    <w:abstractNumId w:val="27"/>
   </w:num>
   <w:num w:numId="14">
+    <w:abstractNumId w:val="21"/>
+  </w:num>
+  <w:num w:numId="15">
+    <w:abstractNumId w:val="16"/>
+  </w:num>
+  <w:num w:numId="16">
+    <w:abstractNumId w:val="29"/>
+  </w:num>
+  <w:num w:numId="17">
+    <w:abstractNumId w:val="31"/>
+  </w:num>
+  <w:num w:numId="18">
+    <w:abstractNumId w:val="10"/>
+  </w:num>
+  <w:num w:numId="19">
     <w:abstractNumId w:val="13"/>
   </w:num>
-  <w:num w:numId="15">
-    <w:abstractNumId w:val="9"/>
-  </w:num>
-  <w:num w:numId="16">
-    <w:abstractNumId w:val="19"/>
-  </w:num>
-  <w:num w:numId="17">
-    <w:abstractNumId w:val="21"/>
-  </w:num>
-  <w:num w:numId="18">
-    <w:abstractNumId w:val="4"/>
-  </w:num>
-  <w:num w:numId="19">
-    <w:abstractNumId w:val="7"/>
-  </w:num>
   <w:num w:numId="20">
-    <w:abstractNumId w:val="3"/>
+    <w:abstractNumId w:val="8"/>
   </w:num>
   <w:num w:numId="21">
-    <w:abstractNumId w:val="8"/>
+    <w:abstractNumId w:val="14"/>
   </w:num>
   <w:num w:numId="22">
     <w:abstractNumId w:val="1"/>
   </w:num>
   <w:num w:numId="23">
-    <w:abstractNumId w:val="16"/>
+    <w:abstractNumId w:val="25"/>
+  </w:num>
+  <w:num w:numId="24">
+    <w:abstractNumId w:val="19"/>
+  </w:num>
+  <w:num w:numId="25">
+    <w:abstractNumId w:val="15"/>
+  </w:num>
+  <w:num w:numId="26">
+    <w:abstractNumId w:val="9"/>
+  </w:num>
+  <w:num w:numId="27">
+    <w:abstractNumId w:val="7"/>
+  </w:num>
+  <w:num w:numId="28">
+    <w:abstractNumId w:val="28"/>
+  </w:num>
+  <w:num w:numId="29">
+    <w:abstractNumId w:val="5"/>
+  </w:num>
+  <w:num w:numId="30">
+    <w:abstractNumId w:val="23"/>
+  </w:num>
+  <w:num w:numId="31">
+    <w:abstractNumId w:val="3"/>
+  </w:num>
+  <w:num w:numId="32">
+    <w:abstractNumId w:val="4"/>
+  </w:num>
+  <w:num w:numId="33">
+    <w:abstractNumId w:val="2"/>
   </w:num>
 </w:numbering>
 </file>

</xml_diff>

<commit_message>
Comienzo de I18n en duetto. Declaracion de ficheros de traduccion e inclusion de los ficheros de la interfaz visual
</commit_message>
<xml_diff>
--- a/Sound Lab Programing Guide/Modules Documentation/DUETTO CORE GUIDE.docx
+++ b/Sound Lab Programing Guide/Modules Documentation/DUETTO CORE GUIDE.docx
@@ -220,13 +220,8 @@
         <w:t xml:space="preserve"> </w:t>
       </w:r>
       <w:r>
-        <w:t xml:space="preserve">todo el procesamiento que se realiza con una señal de audio en el sistema </w:t>
-      </w:r>
-      <w:proofErr w:type="spellStart"/>
-      <w:r>
-        <w:t>duetto</w:t>
-      </w:r>
-      <w:proofErr w:type="spellEnd"/>
+        <w:t>todo el procesamiento que se realiza con una señal de audio en el sistema duetto</w:t>
+      </w:r>
       <w:r>
         <w:t>-</w:t>
       </w:r>
@@ -261,6 +256,8 @@
           <w:lang w:eastAsia="es-ES"/>
         </w:rPr>
       </w:pPr>
+      <w:bookmarkStart w:id="0" w:name="_GoBack"/>
+      <w:bookmarkEnd w:id="0"/>
     </w:p>
     <w:p>
       <w:pPr>
@@ -749,8 +746,8 @@
         </w:rPr>
         <w:t xml:space="preserve">epresenta la abstracción de una señal de audio. Encapsula las propiedades fundamentales de toda señal de audio. </w:t>
       </w:r>
-      <w:bookmarkStart w:id="0" w:name="OLE_LINK1"/>
-      <w:bookmarkStart w:id="1" w:name="OLE_LINK2"/>
+      <w:bookmarkStart w:id="1" w:name="OLE_LINK1"/>
+      <w:bookmarkStart w:id="2" w:name="OLE_LINK2"/>
       <w:r>
         <w:rPr>
           <w:lang w:eastAsia="es-ES"/>
@@ -2379,11 +2376,37 @@
         </w:rPr>
         <w:t xml:space="preserve"> = STOPPED </w:t>
       </w:r>
-      <w:r>
-        <w:rPr>
-          <w:rFonts w:eastAsiaTheme="minorHAnsi"/>
-        </w:rPr>
-        <w:t>luego de ejecutar stop</w:t>
+      <w:proofErr w:type="spellStart"/>
+      <w:r>
+        <w:rPr>
+          <w:rFonts w:eastAsiaTheme="minorHAnsi"/>
+          <w:lang w:val="en-US"/>
+        </w:rPr>
+        <w:t>luego</w:t>
+      </w:r>
+      <w:proofErr w:type="spellEnd"/>
+      <w:r>
+        <w:rPr>
+          <w:rFonts w:eastAsiaTheme="minorHAnsi"/>
+          <w:lang w:val="en-US"/>
+        </w:rPr>
+        <w:t xml:space="preserve"> de </w:t>
+      </w:r>
+      <w:proofErr w:type="spellStart"/>
+      <w:r>
+        <w:rPr>
+          <w:rFonts w:eastAsiaTheme="minorHAnsi"/>
+          <w:lang w:val="en-US"/>
+        </w:rPr>
+        <w:t>ejecutar</w:t>
+      </w:r>
+      <w:proofErr w:type="spellEnd"/>
+      <w:r>
+        <w:rPr>
+          <w:rFonts w:eastAsiaTheme="minorHAnsi"/>
+          <w:lang w:val="en-US"/>
+        </w:rPr>
+        <w:t xml:space="preserve"> stop</w:t>
       </w:r>
       <w:r>
         <w:rPr>
@@ -2542,8 +2565,8 @@
         <w:jc w:val="both"/>
       </w:pPr>
     </w:p>
-    <w:bookmarkEnd w:id="0"/>
     <w:bookmarkEnd w:id="1"/>
+    <w:bookmarkEnd w:id="2"/>
     <w:p>
       <w:pPr>
         <w:tabs>
@@ -3589,6 +3612,26 @@
         <w:t>AudioSignal</w:t>
       </w:r>
       <w:proofErr w:type="spellEnd"/>
+      <w:r>
+        <w:rPr>
+          <w:lang w:eastAsia="es-ES"/>
+        </w:rPr>
+        <w:t>. Debe abrir y guardar correctamente (en términos de los metadatos) cualquier fichero .</w:t>
+      </w:r>
+      <w:proofErr w:type="spellStart"/>
+      <w:r>
+        <w:rPr>
+          <w:lang w:eastAsia="es-ES"/>
+        </w:rPr>
+        <w:t>wav</w:t>
+      </w:r>
+      <w:proofErr w:type="spellEnd"/>
+      <w:r>
+        <w:rPr>
+          <w:lang w:eastAsia="es-ES"/>
+        </w:rPr>
+        <w:t xml:space="preserve">.  </w:t>
+      </w:r>
     </w:p>
     <w:p>
       <w:pPr>
@@ -4178,14 +4221,12 @@
         </w:rPr>
         <w:t xml:space="preserve"> </w:t>
       </w:r>
-      <w:proofErr w:type="spellStart"/>
-      <w:r>
-        <w:rPr>
-          <w:lang w:eastAsia="es-ES"/>
-        </w:rPr>
-        <w:t>Visualizer</w:t>
-      </w:r>
-      <w:proofErr w:type="spellEnd"/>
+      <w:r>
+        <w:rPr>
+          <w:lang w:eastAsia="es-ES"/>
+        </w:rPr>
+        <w:t>Detector</w:t>
+      </w:r>
       <w:r>
         <w:rPr>
           <w:lang w:eastAsia="es-ES"/>
@@ -4429,15 +4470,7 @@
           <w:i/>
           <w:color w:val="002060"/>
         </w:rPr>
-        <w:t xml:space="preserve"> </w:t>
-      </w:r>
-      <w:r>
-        <w:rPr>
-          <w:b/>
-          <w:i/>
-          <w:color w:val="002060"/>
-        </w:rPr>
-        <w:t>,</w:t>
+        <w:t xml:space="preserve"> ,</w:t>
       </w:r>
       <w:proofErr w:type="gramEnd"/>
       <w:r>
@@ -4558,15 +4591,7 @@
           <w:i/>
           <w:color w:val="002060"/>
         </w:rPr>
-        <w:t xml:space="preserve"> </w:t>
-      </w:r>
-      <w:r>
-        <w:rPr>
-          <w:b/>
-          <w:i/>
-          <w:color w:val="002060"/>
-        </w:rPr>
-        <w:t>(</w:t>
+        <w:t xml:space="preserve"> (</w:t>
       </w:r>
       <w:r>
         <w:rPr>
@@ -4582,16 +4607,16 @@
           <w:sz w:val="22"/>
           <w:szCs w:val="22"/>
         </w:rPr>
-        <w:t>mé</w:t>
-      </w:r>
-      <w:r>
-        <w:rPr>
-          <w:rFonts w:eastAsiaTheme="minorHAnsi"/>
-          <w:sz w:val="22"/>
-          <w:szCs w:val="22"/>
-        </w:rPr>
-        <w:t>todo que itera por los componentes visuales del elemento.</w:t>
-      </w:r>
+        <w:t>método que itera por los componentes visuales del elemento.</w:t>
+      </w:r>
+    </w:p>
+    <w:p>
+      <w:pPr>
+        <w:pStyle w:val="Ttulo2"/>
+        <w:rPr>
+          <w:lang w:eastAsia="es-ES"/>
+        </w:rPr>
+      </w:pPr>
     </w:p>
     <w:p>
       <w:pPr>
@@ -4757,7 +4782,39 @@
           <w:sz w:val="22"/>
           <w:szCs w:val="22"/>
         </w:rPr>
-        <w:t>Índices temporales de inicio y fin del elemento en la señal.</w:t>
+        <w:t xml:space="preserve">Índices </w:t>
+      </w:r>
+      <w:r>
+        <w:rPr>
+          <w:rFonts w:eastAsiaTheme="minorHAnsi"/>
+          <w:sz w:val="22"/>
+          <w:szCs w:val="22"/>
+        </w:rPr>
+        <w:t>(</w:t>
+      </w:r>
+      <w:r>
+        <w:rPr>
+          <w:rFonts w:eastAsiaTheme="minorHAnsi"/>
+          <w:sz w:val="22"/>
+          <w:szCs w:val="22"/>
+        </w:rPr>
+        <w:t>temporales</w:t>
+      </w:r>
+      <w:r>
+        <w:rPr>
+          <w:rFonts w:eastAsiaTheme="minorHAnsi"/>
+          <w:sz w:val="22"/>
+          <w:szCs w:val="22"/>
+        </w:rPr>
+        <w:t xml:space="preserve"> o unidimensionales)</w:t>
+      </w:r>
+      <w:r>
+        <w:rPr>
+          <w:rFonts w:eastAsiaTheme="minorHAnsi"/>
+          <w:sz w:val="22"/>
+          <w:szCs w:val="22"/>
+        </w:rPr>
+        <w:t xml:space="preserve"> de inicio y fin del elemento en la señal.</w:t>
       </w:r>
     </w:p>
     <w:p>
@@ -4814,82 +4871,29 @@
         <w:rPr>
           <w:lang w:eastAsia="es-ES"/>
         </w:rPr>
-        <w:t>Two</w:t>
-      </w:r>
-      <w:r>
-        <w:rPr>
-          <w:lang w:eastAsia="es-ES"/>
-        </w:rPr>
-        <w:t>DimensionalElement</w:t>
-      </w:r>
-      <w:proofErr w:type="spellEnd"/>
-    </w:p>
-    <w:p>
-      <w:pPr>
-        <w:rPr>
-          <w:lang w:eastAsia="es-ES"/>
-        </w:rPr>
-      </w:pPr>
-    </w:p>
-    <w:p>
-      <w:pPr>
-        <w:rPr>
-          <w:lang w:eastAsia="es-ES"/>
-        </w:rPr>
-      </w:pPr>
-      <w:r>
-        <w:rPr>
-          <w:lang w:eastAsia="es-ES"/>
-        </w:rPr>
-        <w:t xml:space="preserve">Representa los elementos de </w:t>
-      </w:r>
-      <w:r>
-        <w:rPr>
-          <w:lang w:eastAsia="es-ES"/>
-        </w:rPr>
-        <w:t>dos</w:t>
-      </w:r>
-      <w:r>
-        <w:rPr>
-          <w:lang w:eastAsia="es-ES"/>
-        </w:rPr>
-        <w:t xml:space="preserve"> </w:t>
-      </w:r>
-      <w:r>
-        <w:rPr>
-          <w:lang w:eastAsia="es-ES"/>
-        </w:rPr>
-        <w:t>dimensio</w:t>
-      </w:r>
-      <w:r>
-        <w:rPr>
-          <w:lang w:eastAsia="es-ES"/>
-        </w:rPr>
-        <w:t>n</w:t>
-      </w:r>
-      <w:r>
-        <w:rPr>
-          <w:lang w:eastAsia="es-ES"/>
-        </w:rPr>
-        <w:t>es</w:t>
-      </w:r>
-      <w:r>
-        <w:rPr>
-          <w:lang w:eastAsia="es-ES"/>
-        </w:rPr>
-        <w:t xml:space="preserve">. Define el cálculo de parámetros para elementos de </w:t>
-      </w:r>
-      <w:r>
-        <w:rPr>
-          <w:lang w:eastAsia="es-ES"/>
-        </w:rPr>
-        <w:t>dos dimensiones</w:t>
-      </w:r>
-      <w:r>
-        <w:rPr>
-          <w:lang w:eastAsia="es-ES"/>
-        </w:rPr>
-        <w:t>. Clase Abstracta.</w:t>
+        <w:t>TwoDimensionalElement</w:t>
+      </w:r>
+      <w:proofErr w:type="spellEnd"/>
+    </w:p>
+    <w:p>
+      <w:pPr>
+        <w:rPr>
+          <w:lang w:eastAsia="es-ES"/>
+        </w:rPr>
+      </w:pPr>
+    </w:p>
+    <w:p>
+      <w:pPr>
+        <w:jc w:val="both"/>
+        <w:rPr>
+          <w:lang w:eastAsia="es-ES"/>
+        </w:rPr>
+      </w:pPr>
+      <w:r>
+        <w:rPr>
+          <w:lang w:eastAsia="es-ES"/>
+        </w:rPr>
+        <w:t>Representa los elementos de dos dimensiones. Define el cálculo de parámetros para elementos de dos dimensiones. Clase Abstracta.</w:t>
       </w:r>
     </w:p>
     <w:p>
@@ -5264,6 +5268,7 @@
           <w:sz w:val="22"/>
           <w:szCs w:val="22"/>
         </w:rPr>
+        <w:lastRenderedPageBreak/>
         <w:t>specgramSettings</w:t>
       </w:r>
       <w:proofErr w:type="spellEnd"/>
@@ -5396,7 +5401,6 @@
           <w:sz w:val="22"/>
           <w:szCs w:val="22"/>
         </w:rPr>
-        <w:lastRenderedPageBreak/>
         <w:t>pa</w:t>
       </w:r>
       <w:r>
@@ -5487,6 +5491,7 @@
           <w:color w:val="002060"/>
           <w:sz w:val="22"/>
           <w:szCs w:val="22"/>
+          <w:lang w:val="en-US"/>
         </w:rPr>
         <w:t>startTime</w:t>
       </w:r>
@@ -5500,6 +5505,7 @@
           <w:color w:val="002060"/>
           <w:sz w:val="22"/>
           <w:szCs w:val="22"/>
+          <w:lang w:val="en-US"/>
         </w:rPr>
         <w:t xml:space="preserve">, </w:t>
       </w:r>
@@ -5512,6 +5518,7 @@
           <w:color w:val="002060"/>
           <w:sz w:val="22"/>
           <w:szCs w:val="22"/>
+          <w:lang w:val="en-US"/>
         </w:rPr>
         <w:t>endTime</w:t>
       </w:r>
@@ -5524,6 +5531,7 @@
           <w:color w:val="002060"/>
           <w:sz w:val="22"/>
           <w:szCs w:val="22"/>
+          <w:lang w:val="en-US"/>
         </w:rPr>
         <w:t xml:space="preserve">, duration, </w:t>
       </w:r>
@@ -5536,6 +5544,7 @@
           <w:color w:val="002060"/>
           <w:sz w:val="22"/>
           <w:szCs w:val="22"/>
+          <w:lang w:val="en-US"/>
         </w:rPr>
         <w:t>distanceFromStartToMax</w:t>
       </w:r>
@@ -5548,6 +5557,7 @@
           <w:color w:val="002060"/>
           <w:sz w:val="22"/>
           <w:szCs w:val="22"/>
+          <w:lang w:val="en-US"/>
         </w:rPr>
         <w:t xml:space="preserve">, </w:t>
       </w:r>
@@ -5560,6 +5570,7 @@
           <w:color w:val="002060"/>
           <w:sz w:val="22"/>
           <w:szCs w:val="22"/>
+          <w:lang w:val="en-US"/>
         </w:rPr>
         <w:t>peekToPeek</w:t>
       </w:r>
@@ -5572,6 +5583,7 @@
           <w:color w:val="002060"/>
           <w:sz w:val="22"/>
           <w:szCs w:val="22"/>
+          <w:lang w:val="en-US"/>
         </w:rPr>
         <w:t>, rms</w:t>
       </w:r>
@@ -6020,19 +6032,13 @@
         <w:t xml:space="preserve">. </w:t>
       </w:r>
       <w:r>
-        <w:t>Mé</w:t>
-      </w:r>
-      <w:r>
-        <w:t>todo</w:t>
+        <w:t>Método</w:t>
       </w:r>
       <w:r>
         <w:t>s</w:t>
       </w:r>
       <w:r>
-        <w:t xml:space="preserve"> </w:t>
-      </w:r>
-      <w:r>
-        <w:t>auxiliar</w:t>
+        <w:t xml:space="preserve"> auxiliar</w:t>
       </w:r>
       <w:r>
         <w:t>es</w:t>
@@ -6228,8 +6234,6 @@
           <w:lang w:eastAsia="es-ES"/>
         </w:rPr>
       </w:pPr>
-      <w:bookmarkStart w:id="2" w:name="_GoBack"/>
-      <w:bookmarkEnd w:id="2"/>
     </w:p>
     <w:p>
       <w:pPr>
@@ -6343,13 +6347,7 @@
         <w:rPr>
           <w:lang w:eastAsia="es-ES"/>
         </w:rPr>
-        <w:t>Element</w:t>
-      </w:r>
-      <w:r>
-        <w:rPr>
-          <w:lang w:eastAsia="es-ES"/>
-        </w:rPr>
-        <w:t>Detector</w:t>
+        <w:t>ElementDetector</w:t>
       </w:r>
     </w:p>
     <w:p>
@@ -6448,6 +6446,14 @@
         </w:rPr>
         <w:t>elementos que se detectaron.</w:t>
       </w:r>
+      <w:r>
+        <w:rPr>
+          <w:rFonts w:eastAsiaTheme="minorHAnsi"/>
+          <w:sz w:val="22"/>
+          <w:szCs w:val="22"/>
+        </w:rPr>
+        <w:t xml:space="preserve"> </w:t>
+      </w:r>
     </w:p>
     <w:p>
       <w:pPr>
@@ -6562,6 +6568,14 @@
         </w:rPr>
         <w:t xml:space="preserve"> </w:t>
       </w:r>
+      <w:r>
+        <w:rPr>
+          <w:rFonts w:eastAsiaTheme="minorHAnsi"/>
+          <w:sz w:val="22"/>
+          <w:szCs w:val="22"/>
+        </w:rPr>
+        <w:t xml:space="preserve">la variable </w:t>
+      </w:r>
       <w:proofErr w:type="spellStart"/>
       <w:r>
         <w:rPr>
@@ -6780,6 +6794,7 @@
           <w:sz w:val="22"/>
           <w:szCs w:val="22"/>
         </w:rPr>
+        <w:lastRenderedPageBreak/>
         <w:t>m</w:t>
       </w:r>
       <w:r>
@@ -6925,34 +6940,28 @@
         <w:rPr>
           <w:lang w:eastAsia="es-ES"/>
         </w:rPr>
-        <w:t>OneDimensionalElement</w:t>
-      </w:r>
-      <w:r>
-        <w:rPr>
-          <w:lang w:eastAsia="es-ES"/>
-        </w:rPr>
-        <w:t>Detector</w:t>
-      </w:r>
-      <w:proofErr w:type="spellEnd"/>
-    </w:p>
-    <w:p>
-      <w:pPr>
-        <w:rPr>
-          <w:lang w:eastAsia="es-ES"/>
-        </w:rPr>
-      </w:pPr>
-    </w:p>
-    <w:p>
-      <w:pPr>
-        <w:rPr>
-          <w:lang w:eastAsia="es-ES"/>
-        </w:rPr>
-      </w:pPr>
-      <w:r>
-        <w:rPr>
-          <w:lang w:eastAsia="es-ES"/>
-        </w:rPr>
-        <w:lastRenderedPageBreak/>
+        <w:t>OneDimensionalElementDetector</w:t>
+      </w:r>
+      <w:proofErr w:type="spellEnd"/>
+    </w:p>
+    <w:p>
+      <w:pPr>
+        <w:rPr>
+          <w:lang w:eastAsia="es-ES"/>
+        </w:rPr>
+      </w:pPr>
+    </w:p>
+    <w:p>
+      <w:pPr>
+        <w:jc w:val="both"/>
+        <w:rPr>
+          <w:lang w:eastAsia="es-ES"/>
+        </w:rPr>
+      </w:pPr>
+      <w:r>
+        <w:rPr>
+          <w:lang w:eastAsia="es-ES"/>
+        </w:rPr>
         <w:t xml:space="preserve">Realiza la detección de elementos de una dimensión utilizando un PA de una dimensión como el oscilograma. Hereda de </w:t>
       </w:r>
       <w:proofErr w:type="spellStart"/>
@@ -7028,24 +7037,21 @@
         <w:rPr>
           <w:lang w:eastAsia="es-ES"/>
         </w:rPr>
-        <w:t>Two</w:t>
-      </w:r>
-      <w:r>
-        <w:rPr>
-          <w:lang w:eastAsia="es-ES"/>
-        </w:rPr>
-        <w:t>DimensionalElementDetector</w:t>
-      </w:r>
-      <w:proofErr w:type="spellEnd"/>
-    </w:p>
-    <w:p>
-      <w:pPr>
-        <w:rPr>
-          <w:lang w:eastAsia="es-ES"/>
-        </w:rPr>
-      </w:pPr>
-    </w:p>
-    <w:p>
+        <w:t>TwoDimensionalElementDetector</w:t>
+      </w:r>
+      <w:proofErr w:type="spellEnd"/>
+    </w:p>
+    <w:p>
+      <w:pPr>
+        <w:rPr>
+          <w:lang w:eastAsia="es-ES"/>
+        </w:rPr>
+      </w:pPr>
+    </w:p>
+    <w:p>
+      <w:pPr>
+        <w:jc w:val="both"/>
+      </w:pPr>
       <w:r>
         <w:rPr>
           <w:lang w:eastAsia="es-ES"/>
@@ -7547,6 +7553,7 @@
           <w:color w:val="002060"/>
           <w:lang w:eastAsia="es-ES"/>
         </w:rPr>
+        <w:lastRenderedPageBreak/>
         <w:t>Variables</w:t>
       </w:r>
     </w:p>
@@ -7658,7 +7665,6 @@
           <w:i/>
           <w:color w:val="002060"/>
         </w:rPr>
-        <w:lastRenderedPageBreak/>
         <w:t>checkIndexes</w:t>
       </w:r>
       <w:proofErr w:type="spellEnd"/>
@@ -8771,6 +8777,7 @@
           <w:color w:val="002060"/>
           <w:lang w:eastAsia="es-ES"/>
         </w:rPr>
+        <w:lastRenderedPageBreak/>
         <w:t>Métodos</w:t>
       </w:r>
     </w:p>
@@ -8978,7 +8985,6 @@
           <w:i/>
           <w:color w:val="002060"/>
         </w:rPr>
-        <w:lastRenderedPageBreak/>
         <w:t>copy</w:t>
       </w:r>
       <w:proofErr w:type="spellEnd"/>
@@ -9860,7 +9866,6 @@
           <w:b/>
           <w:lang w:eastAsia="es-ES"/>
         </w:rPr>
-        <w:lastRenderedPageBreak/>
         <w:t xml:space="preserve">Clase </w:t>
       </w:r>
       <w:proofErr w:type="spellStart"/>

</xml_diff>